<commit_message>
Elektrotechnik Struktur mit Schemas und Vergleichsgraphen/ Speichern laden
</commit_message>
<xml_diff>
--- a/Bericht_T5.docx
+++ b/Bericht_T5.docx
@@ -440,7 +440,7 @@
                 <v:stroke joinstyle="miter"/>
                 <v:path gradientshapeok="t" o:connecttype="rect"/>
               </v:shapetype>
-              <v:shape id="Textfeld 2" o:spid="_x0000_s1026" type="#_x0000_t202" style="position:absolute;left:0;text-align:left;margin-left:0;margin-top:13.2pt;width:318.6pt;height:266.4pt;z-index:-251654144;visibility:visible;mso-wrap-style:square;mso-width-percent:0;mso-height-percent:0;mso-wrap-distance-left:9pt;mso-wrap-distance-top:3.6pt;mso-wrap-distance-right:9pt;mso-wrap-distance-bottom:3.6pt;mso-position-horizontal:center;mso-position-horizontal-relative:margin;mso-position-vertical:absolute;mso-position-vertical-relative:text;mso-width-percent:0;mso-height-percent:0;mso-width-relative:margin;mso-height-relative:margin;v-text-anchor:top" o:gfxdata="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" stroked="f">
+              <v:shape id="Textfeld 2" o:spid="_x0000_s1026" type="#_x0000_t202" style="position:absolute;left:0;text-align:left;margin-left:0;margin-top:13.2pt;width:318.6pt;height:266.4pt;z-index:-251654144;visibility:visible;mso-wrap-style:square;mso-width-percent:0;mso-height-percent:0;mso-wrap-distance-left:9pt;mso-wrap-distance-top:3.6pt;mso-wrap-distance-right:9pt;mso-wrap-distance-bottom:3.6pt;mso-position-horizontal:center;mso-position-horizontal-relative:margin;mso-position-vertical:absolute;mso-position-vertical-relative:text;mso-width-percent:0;mso-height-percent:0;mso-width-relative:margin;mso-height-relative:margin;v-text-anchor:top" o:gfxdata="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" stroked="f">
                 <v:textbox>
                   <w:txbxContent>
                     <w:p>
@@ -767,7 +767,7 @@
         <w:rPr>
           <w:noProof/>
         </w:rPr>
-        <w:t>09.05.2019</w:t>
+        <w:t>10.05.2019</w:t>
       </w:r>
       <w:r>
         <w:fldChar w:fldCharType="end"/>
@@ -1001,7 +1001,15 @@
             <w:rPr>
               <w:rFonts w:cs="Arial"/>
             </w:rPr>
-            <w:t>sverzeichnis</w:t>
+            <w:t>sverz</w:t>
+          </w:r>
+          <w:bookmarkStart w:id="1" w:name="_GoBack"/>
+          <w:bookmarkEnd w:id="1"/>
+          <w:r>
+            <w:rPr>
+              <w:rFonts w:cs="Arial"/>
+            </w:rPr>
+            <w:t>eichnis</w:t>
           </w:r>
         </w:p>
         <w:p>
@@ -1037,7 +1045,7 @@
             </w:rPr>
             <w:fldChar w:fldCharType="separate"/>
           </w:r>
-          <w:hyperlink w:anchor="_Toc8117372" w:history="1">
+          <w:hyperlink w:anchor="_Toc8384826" w:history="1">
             <w:r>
               <w:rPr>
                 <w:rStyle w:val="Hyperlink"/>
@@ -1079,7 +1087,7 @@
                 <w:noProof/>
                 <w:webHidden/>
               </w:rPr>
-              <w:instrText xml:space="preserve"> PAGEREF _Toc8117372 \h </w:instrText>
+              <w:instrText xml:space="preserve"> PAGEREF _Toc8384826 \h </w:instrText>
             </w:r>
             <w:r>
               <w:rPr>
@@ -1119,7 +1127,7 @@
               <w:lang w:eastAsia="de-CH"/>
             </w:rPr>
           </w:pPr>
-          <w:hyperlink w:anchor="_Toc8117373" w:history="1">
+          <w:hyperlink w:anchor="_Toc8384827" w:history="1">
             <w:r>
               <w:rPr>
                 <w:rStyle w:val="Hyperlink"/>
@@ -1161,7 +1169,7 @@
                 <w:noProof/>
                 <w:webHidden/>
               </w:rPr>
-              <w:instrText xml:space="preserve"> PAGEREF _Toc8117373 \h </w:instrText>
+              <w:instrText xml:space="preserve"> PAGEREF _Toc8384827 \h </w:instrText>
             </w:r>
             <w:r>
               <w:rPr>
@@ -1201,7 +1209,7 @@
               <w:lang w:eastAsia="de-CH"/>
             </w:rPr>
           </w:pPr>
-          <w:hyperlink w:anchor="_Toc8117374" w:history="1">
+          <w:hyperlink w:anchor="_Toc8384828" w:history="1">
             <w:r>
               <w:rPr>
                 <w:rStyle w:val="Hyperlink"/>
@@ -1243,7 +1251,7 @@
                 <w:noProof/>
                 <w:webHidden/>
               </w:rPr>
-              <w:instrText xml:space="preserve"> PAGEREF _Toc8117374 \h </w:instrText>
+              <w:instrText xml:space="preserve"> PAGEREF _Toc8384828 \h </w:instrText>
             </w:r>
             <w:r>
               <w:rPr>
@@ -1283,7 +1291,7 @@
               <w:lang w:eastAsia="de-CH"/>
             </w:rPr>
           </w:pPr>
-          <w:hyperlink w:anchor="_Toc8117375" w:history="1">
+          <w:hyperlink w:anchor="_Toc8384829" w:history="1">
             <w:r>
               <w:rPr>
                 <w:rStyle w:val="Hyperlink"/>
@@ -1325,7 +1333,7 @@
                 <w:noProof/>
                 <w:webHidden/>
               </w:rPr>
-              <w:instrText xml:space="preserve"> PAGEREF _Toc8117375 \h </w:instrText>
+              <w:instrText xml:space="preserve"> PAGEREF _Toc8384829 \h </w:instrText>
             </w:r>
             <w:r>
               <w:rPr>
@@ -1365,7 +1373,7 @@
               <w:lang w:eastAsia="de-CH"/>
             </w:rPr>
           </w:pPr>
-          <w:hyperlink w:anchor="_Toc8117376" w:history="1">
+          <w:hyperlink w:anchor="_Toc8384830" w:history="1">
             <w:r>
               <w:rPr>
                 <w:rStyle w:val="Hyperlink"/>
@@ -1407,7 +1415,7 @@
                 <w:noProof/>
                 <w:webHidden/>
               </w:rPr>
-              <w:instrText xml:space="preserve"> PAGEREF _Toc8117376 \h </w:instrText>
+              <w:instrText xml:space="preserve"> PAGEREF _Toc8384830 \h </w:instrText>
             </w:r>
             <w:r>
               <w:rPr>
@@ -1447,7 +1455,7 @@
               <w:lang w:eastAsia="de-CH"/>
             </w:rPr>
           </w:pPr>
-          <w:hyperlink w:anchor="_Toc8117377" w:history="1">
+          <w:hyperlink w:anchor="_Toc8384831" w:history="1">
             <w:r>
               <w:rPr>
                 <w:rStyle w:val="Hyperlink"/>
@@ -1489,7 +1497,7 @@
                 <w:noProof/>
                 <w:webHidden/>
               </w:rPr>
-              <w:instrText xml:space="preserve"> PAGEREF _Toc8117377 \h </w:instrText>
+              <w:instrText xml:space="preserve"> PAGEREF _Toc8384831 \h </w:instrText>
             </w:r>
             <w:r>
               <w:rPr>
@@ -1529,7 +1537,7 @@
               <w:lang w:eastAsia="de-CH"/>
             </w:rPr>
           </w:pPr>
-          <w:hyperlink w:anchor="_Toc8117378" w:history="1">
+          <w:hyperlink w:anchor="_Toc8384832" w:history="1">
             <w:r>
               <w:rPr>
                 <w:rStyle w:val="Hyperlink"/>
@@ -1571,7 +1579,7 @@
                 <w:noProof/>
                 <w:webHidden/>
               </w:rPr>
-              <w:instrText xml:space="preserve"> PAGEREF _Toc8117378 \h </w:instrText>
+              <w:instrText xml:space="preserve"> PAGEREF _Toc8384832 \h </w:instrText>
             </w:r>
             <w:r>
               <w:rPr>
@@ -1611,7 +1619,7 @@
               <w:lang w:eastAsia="de-CH"/>
             </w:rPr>
           </w:pPr>
-          <w:hyperlink w:anchor="_Toc8117379" w:history="1">
+          <w:hyperlink w:anchor="_Toc8384833" w:history="1">
             <w:r>
               <w:rPr>
                 <w:rStyle w:val="Hyperlink"/>
@@ -1653,7 +1661,7 @@
                 <w:noProof/>
                 <w:webHidden/>
               </w:rPr>
-              <w:instrText xml:space="preserve"> PAGEREF _Toc8117379 \h </w:instrText>
+              <w:instrText xml:space="preserve"> PAGEREF _Toc8384833 \h </w:instrText>
             </w:r>
             <w:r>
               <w:rPr>
@@ -1693,7 +1701,7 @@
               <w:lang w:eastAsia="de-CH"/>
             </w:rPr>
           </w:pPr>
-          <w:hyperlink w:anchor="_Toc8117380" w:history="1">
+          <w:hyperlink w:anchor="_Toc8384834" w:history="1">
             <w:r>
               <w:rPr>
                 <w:rStyle w:val="Hyperlink"/>
@@ -1735,7 +1743,7 @@
                 <w:noProof/>
                 <w:webHidden/>
               </w:rPr>
-              <w:instrText xml:space="preserve"> PAGEREF _Toc8117380 \h </w:instrText>
+              <w:instrText xml:space="preserve"> PAGEREF _Toc8384834 \h </w:instrText>
             </w:r>
             <w:r>
               <w:rPr>
@@ -1775,7 +1783,7 @@
               <w:lang w:eastAsia="de-CH"/>
             </w:rPr>
           </w:pPr>
-          <w:hyperlink w:anchor="_Toc8117381" w:history="1">
+          <w:hyperlink w:anchor="_Toc8384835" w:history="1">
             <w:r>
               <w:rPr>
                 <w:rStyle w:val="Hyperlink"/>
@@ -1817,7 +1825,7 @@
                 <w:noProof/>
                 <w:webHidden/>
               </w:rPr>
-              <w:instrText xml:space="preserve"> PAGEREF _Toc8117381 \h </w:instrText>
+              <w:instrText xml:space="preserve"> PAGEREF _Toc8384835 \h </w:instrText>
             </w:r>
             <w:r>
               <w:rPr>
@@ -1837,7 +1845,7 @@
                 <w:noProof/>
                 <w:webHidden/>
               </w:rPr>
-              <w:t>8</w:t>
+              <w:t>9</w:t>
             </w:r>
             <w:r>
               <w:rPr>
@@ -1857,7 +1865,7 @@
               <w:lang w:eastAsia="de-CH"/>
             </w:rPr>
           </w:pPr>
-          <w:hyperlink w:anchor="_Toc8117382" w:history="1">
+          <w:hyperlink w:anchor="_Toc8384836" w:history="1">
             <w:r>
               <w:rPr>
                 <w:rStyle w:val="Hyperlink"/>
@@ -1884,7 +1892,7 @@
                 <w:noProof/>
                 <w:webHidden/>
               </w:rPr>
-              <w:instrText xml:space="preserve"> PAGEREF _Toc8117382 \h </w:instrText>
+              <w:instrText xml:space="preserve"> PAGEREF _Toc8384836 \h </w:instrText>
             </w:r>
             <w:r>
               <w:rPr>
@@ -1904,7 +1912,7 @@
                 <w:noProof/>
                 <w:webHidden/>
               </w:rPr>
-              <w:t>8</w:t>
+              <w:t>9</w:t>
             </w:r>
             <w:r>
               <w:rPr>
@@ -1924,7 +1932,7 @@
               <w:lang w:eastAsia="de-CH"/>
             </w:rPr>
           </w:pPr>
-          <w:hyperlink w:anchor="_Toc8117383" w:history="1">
+          <w:hyperlink w:anchor="_Toc8384837" w:history="1">
             <w:r>
               <w:rPr>
                 <w:rStyle w:val="Hyperlink"/>
@@ -1966,7 +1974,7 @@
                 <w:noProof/>
                 <w:webHidden/>
               </w:rPr>
-              <w:instrText xml:space="preserve"> PAGEREF _Toc8117383 \h </w:instrText>
+              <w:instrText xml:space="preserve"> PAGEREF _Toc8384837 \h </w:instrText>
             </w:r>
             <w:r>
               <w:rPr>
@@ -1986,7 +1994,7 @@
                 <w:noProof/>
                 <w:webHidden/>
               </w:rPr>
-              <w:t>9</w:t>
+              <w:t>10</w:t>
             </w:r>
             <w:r>
               <w:rPr>
@@ -2010,7 +2018,7 @@
               <w:lang w:eastAsia="de-CH"/>
             </w:rPr>
           </w:pPr>
-          <w:hyperlink w:anchor="_Toc8117384" w:history="1">
+          <w:hyperlink w:anchor="_Toc8384838" w:history="1">
             <w:r>
               <w:rPr>
                 <w:rStyle w:val="Hyperlink"/>
@@ -2052,7 +2060,7 @@
                 <w:noProof/>
                 <w:webHidden/>
               </w:rPr>
-              <w:instrText xml:space="preserve"> PAGEREF _Toc8117384 \h </w:instrText>
+              <w:instrText xml:space="preserve"> PAGEREF _Toc8384838 \h </w:instrText>
             </w:r>
             <w:r>
               <w:rPr>
@@ -2072,7 +2080,7 @@
                 <w:noProof/>
                 <w:webHidden/>
               </w:rPr>
-              <w:t>9</w:t>
+              <w:t>10</w:t>
             </w:r>
             <w:r>
               <w:rPr>
@@ -2096,7 +2104,7 @@
               <w:lang w:eastAsia="de-CH"/>
             </w:rPr>
           </w:pPr>
-          <w:hyperlink w:anchor="_Toc8117385" w:history="1">
+          <w:hyperlink w:anchor="_Toc8384839" w:history="1">
             <w:r>
               <w:rPr>
                 <w:rStyle w:val="Hyperlink"/>
@@ -2138,7 +2146,7 @@
                 <w:noProof/>
                 <w:webHidden/>
               </w:rPr>
-              <w:instrText xml:space="preserve"> PAGEREF _Toc8117385 \h </w:instrText>
+              <w:instrText xml:space="preserve"> PAGEREF _Toc8384839 \h </w:instrText>
             </w:r>
             <w:r>
               <w:rPr>
@@ -2158,7 +2166,7 @@
                 <w:noProof/>
                 <w:webHidden/>
               </w:rPr>
-              <w:t>9</w:t>
+              <w:t>10</w:t>
             </w:r>
             <w:r>
               <w:rPr>
@@ -2178,7 +2186,7 @@
               <w:lang w:eastAsia="de-CH"/>
             </w:rPr>
           </w:pPr>
-          <w:hyperlink w:anchor="_Toc8117386" w:history="1">
+          <w:hyperlink w:anchor="_Toc8384840" w:history="1">
             <w:r>
               <w:rPr>
                 <w:rStyle w:val="Hyperlink"/>
@@ -2205,7 +2213,7 @@
                 <w:noProof/>
                 <w:webHidden/>
               </w:rPr>
-              <w:instrText xml:space="preserve"> PAGEREF _Toc8117386 \h </w:instrText>
+              <w:instrText xml:space="preserve"> PAGEREF _Toc8384840 \h </w:instrText>
             </w:r>
             <w:r>
               <w:rPr>
@@ -2225,7 +2233,7 @@
                 <w:noProof/>
                 <w:webHidden/>
               </w:rPr>
-              <w:t>9</w:t>
+              <w:t>10</w:t>
             </w:r>
             <w:r>
               <w:rPr>
@@ -2245,7 +2253,7 @@
               <w:lang w:eastAsia="de-CH"/>
             </w:rPr>
           </w:pPr>
-          <w:hyperlink w:anchor="_Toc8117387" w:history="1">
+          <w:hyperlink w:anchor="_Toc8384841" w:history="1">
             <w:r>
               <w:rPr>
                 <w:rStyle w:val="Hyperlink"/>
@@ -2287,7 +2295,7 @@
                 <w:noProof/>
                 <w:webHidden/>
               </w:rPr>
-              <w:instrText xml:space="preserve"> PAGEREF _Toc8117387 \h </w:instrText>
+              <w:instrText xml:space="preserve"> PAGEREF _Toc8384841 \h </w:instrText>
             </w:r>
             <w:r>
               <w:rPr>
@@ -2307,7 +2315,7 @@
                 <w:noProof/>
                 <w:webHidden/>
               </w:rPr>
-              <w:t>10</w:t>
+              <w:t>11</w:t>
             </w:r>
             <w:r>
               <w:rPr>
@@ -2327,7 +2335,7 @@
               <w:lang w:eastAsia="de-CH"/>
             </w:rPr>
           </w:pPr>
-          <w:hyperlink w:anchor="_Toc8117388" w:history="1">
+          <w:hyperlink w:anchor="_Toc8384842" w:history="1">
             <w:r>
               <w:rPr>
                 <w:rStyle w:val="Hyperlink"/>
@@ -2369,7 +2377,7 @@
                 <w:noProof/>
                 <w:webHidden/>
               </w:rPr>
-              <w:instrText xml:space="preserve"> PAGEREF _Toc8117388 \h </w:instrText>
+              <w:instrText xml:space="preserve"> PAGEREF _Toc8384842 \h </w:instrText>
             </w:r>
             <w:r>
               <w:rPr>
@@ -2389,7 +2397,7 @@
                 <w:noProof/>
                 <w:webHidden/>
               </w:rPr>
-              <w:t>10</w:t>
+              <w:t>11</w:t>
             </w:r>
             <w:r>
               <w:rPr>
@@ -2413,7 +2421,7 @@
               <w:lang w:eastAsia="de-CH"/>
             </w:rPr>
           </w:pPr>
-          <w:hyperlink w:anchor="_Toc8117389" w:history="1">
+          <w:hyperlink w:anchor="_Toc8384843" w:history="1">
             <w:r>
               <w:rPr>
                 <w:rStyle w:val="Hyperlink"/>
@@ -2455,7 +2463,7 @@
                 <w:noProof/>
                 <w:webHidden/>
               </w:rPr>
-              <w:instrText xml:space="preserve"> PAGEREF _Toc8117389 \h </w:instrText>
+              <w:instrText xml:space="preserve"> PAGEREF _Toc8384843 \h </w:instrText>
             </w:r>
             <w:r>
               <w:rPr>
@@ -2475,7 +2483,7 @@
                 <w:noProof/>
                 <w:webHidden/>
               </w:rPr>
-              <w:t>10</w:t>
+              <w:t>11</w:t>
             </w:r>
             <w:r>
               <w:rPr>
@@ -2495,7 +2503,7 @@
               <w:lang w:eastAsia="de-CH"/>
             </w:rPr>
           </w:pPr>
-          <w:hyperlink w:anchor="_Toc8117390" w:history="1">
+          <w:hyperlink w:anchor="_Toc8384844" w:history="1">
             <w:r>
               <w:rPr>
                 <w:rStyle w:val="Hyperlink"/>
@@ -2537,7 +2545,7 @@
                 <w:noProof/>
                 <w:webHidden/>
               </w:rPr>
-              <w:instrText xml:space="preserve"> PAGEREF _Toc8117390 \h </w:instrText>
+              <w:instrText xml:space="preserve"> PAGEREF _Toc8384844 \h </w:instrText>
             </w:r>
             <w:r>
               <w:rPr>
@@ -2557,7 +2565,7 @@
                 <w:noProof/>
                 <w:webHidden/>
               </w:rPr>
-              <w:t>10</w:t>
+              <w:t>12</w:t>
             </w:r>
             <w:r>
               <w:rPr>
@@ -2577,7 +2585,7 @@
               <w:lang w:eastAsia="de-CH"/>
             </w:rPr>
           </w:pPr>
-          <w:hyperlink w:anchor="_Toc8117391" w:history="1">
+          <w:hyperlink w:anchor="_Toc8384845" w:history="1">
             <w:r>
               <w:rPr>
                 <w:rStyle w:val="Hyperlink"/>
@@ -2598,7 +2606,7 @@
                 <w:rStyle w:val="Hyperlink"/>
                 <w:noProof/>
               </w:rPr>
-              <w:t>Vorgehensweise Berechnung Einfügungsverluste</w:t>
+              <w:t>Vereinfachung der CM-Schaltungen:</w:t>
             </w:r>
             <w:r>
               <w:rPr>
@@ -2619,7 +2627,7 @@
                 <w:noProof/>
                 <w:webHidden/>
               </w:rPr>
-              <w:instrText xml:space="preserve"> PAGEREF _Toc8117391 \h </w:instrText>
+              <w:instrText xml:space="preserve"> PAGEREF _Toc8384845 \h </w:instrText>
             </w:r>
             <w:r>
               <w:rPr>
@@ -2639,7 +2647,7 @@
                 <w:noProof/>
                 <w:webHidden/>
               </w:rPr>
-              <w:t>10</w:t>
+              <w:t>12</w:t>
             </w:r>
             <w:r>
               <w:rPr>
@@ -2659,7 +2667,7 @@
               <w:lang w:eastAsia="de-CH"/>
             </w:rPr>
           </w:pPr>
-          <w:hyperlink w:anchor="_Toc8117392" w:history="1">
+          <w:hyperlink w:anchor="_Toc8384846" w:history="1">
             <w:r>
               <w:rPr>
                 <w:rStyle w:val="Hyperlink"/>
@@ -2680,7 +2688,7 @@
                 <w:rStyle w:val="Hyperlink"/>
                 <w:noProof/>
               </w:rPr>
-              <w:t>S-Parameter</w:t>
+              <w:t>Vereinfachung der DM-Schaltungen:</w:t>
             </w:r>
             <w:r>
               <w:rPr>
@@ -2701,7 +2709,7 @@
                 <w:noProof/>
                 <w:webHidden/>
               </w:rPr>
-              <w:instrText xml:space="preserve"> PAGEREF _Toc8117392 \h </w:instrText>
+              <w:instrText xml:space="preserve"> PAGEREF _Toc8384846 \h </w:instrText>
             </w:r>
             <w:r>
               <w:rPr>
@@ -2721,7 +2729,7 @@
                 <w:noProof/>
                 <w:webHidden/>
               </w:rPr>
-              <w:t>11</w:t>
+              <w:t>14</w:t>
             </w:r>
             <w:r>
               <w:rPr>
@@ -2741,7 +2749,7 @@
               <w:lang w:eastAsia="de-CH"/>
             </w:rPr>
           </w:pPr>
-          <w:hyperlink w:anchor="_Toc8117393" w:history="1">
+          <w:hyperlink w:anchor="_Toc8384847" w:history="1">
             <w:r>
               <w:rPr>
                 <w:rStyle w:val="Hyperlink"/>
@@ -2762,7 +2770,7 @@
                 <w:rStyle w:val="Hyperlink"/>
                 <w:noProof/>
               </w:rPr>
-              <w:t>Vereinfachungen der Schaltungen:</w:t>
+              <w:t>Vorgehensweise Berechnung Einfügungsverluste</w:t>
             </w:r>
             <w:r>
               <w:rPr>
@@ -2783,7 +2791,7 @@
                 <w:noProof/>
                 <w:webHidden/>
               </w:rPr>
-              <w:instrText xml:space="preserve"> PAGEREF _Toc8117393 \h </w:instrText>
+              <w:instrText xml:space="preserve"> PAGEREF _Toc8384847 \h </w:instrText>
             </w:r>
             <w:r>
               <w:rPr>
@@ -2803,7 +2811,7 @@
                 <w:noProof/>
                 <w:webHidden/>
               </w:rPr>
-              <w:t>12</w:t>
+              <w:t>16</w:t>
             </w:r>
             <w:r>
               <w:rPr>
@@ -2823,7 +2831,7 @@
               <w:lang w:eastAsia="de-CH"/>
             </w:rPr>
           </w:pPr>
-          <w:hyperlink w:anchor="_Toc8117394" w:history="1">
+          <w:hyperlink w:anchor="_Toc8384848" w:history="1">
             <w:r>
               <w:rPr>
                 <w:rStyle w:val="Hyperlink"/>
@@ -2844,25 +2852,99 @@
                 <w:rStyle w:val="Hyperlink"/>
                 <w:noProof/>
               </w:rPr>
-              <w:t>Realisierung</w:t>
-            </w:r>
+              <w:t>S-Parameter</w:t>
+            </w:r>
+            <w:r>
+              <w:rPr>
+                <w:noProof/>
+                <w:webHidden/>
+              </w:rPr>
+              <w:tab/>
+            </w:r>
+            <w:r>
+              <w:rPr>
+                <w:noProof/>
+                <w:webHidden/>
+              </w:rPr>
+              <w:fldChar w:fldCharType="begin"/>
+            </w:r>
+            <w:r>
+              <w:rPr>
+                <w:noProof/>
+                <w:webHidden/>
+              </w:rPr>
+              <w:instrText xml:space="preserve"> PAGEREF _Toc8384848 \h </w:instrText>
+            </w:r>
+            <w:r>
+              <w:rPr>
+                <w:noProof/>
+                <w:webHidden/>
+              </w:rPr>
+            </w:r>
+            <w:r>
+              <w:rPr>
+                <w:noProof/>
+                <w:webHidden/>
+              </w:rPr>
+              <w:fldChar w:fldCharType="separate"/>
+            </w:r>
+            <w:r>
+              <w:rPr>
+                <w:noProof/>
+                <w:webHidden/>
+              </w:rPr>
+              <w:t>16</w:t>
+            </w:r>
+            <w:r>
+              <w:rPr>
+                <w:noProof/>
+                <w:webHidden/>
+              </w:rPr>
+              <w:fldChar w:fldCharType="end"/>
+            </w:r>
+          </w:hyperlink>
+        </w:p>
+        <w:p>
+          <w:pPr>
+            <w:pStyle w:val="Verzeichnis2"/>
+            <w:rPr>
+              <w:rFonts w:asciiTheme="minorHAnsi" w:eastAsiaTheme="minorEastAsia" w:hAnsiTheme="minorHAnsi"/>
+              <w:noProof/>
+              <w:lang w:eastAsia="de-CH"/>
+            </w:rPr>
+          </w:pPr>
+          <w:hyperlink w:anchor="_Toc8384849" w:history="1">
             <w:r>
               <w:rPr>
                 <w:rStyle w:val="Hyperlink"/>
-                <w:i/>
-                <w:noProof/>
-              </w:rPr>
-              <w:t xml:space="preserve"> in Matlab</w:t>
-            </w:r>
-            <w:r>
-              <w:rPr>
-                <w:noProof/>
-                <w:webHidden/>
+                <w:noProof/>
+              </w:rPr>
+              <w:t>4.5</w:t>
+            </w:r>
+            <w:r>
+              <w:rPr>
+                <w:rFonts w:asciiTheme="minorHAnsi" w:eastAsiaTheme="minorEastAsia" w:hAnsiTheme="minorHAnsi"/>
+                <w:noProof/>
+                <w:lang w:eastAsia="de-CH"/>
               </w:rPr>
               <w:tab/>
             </w:r>
             <w:r>
               <w:rPr>
+                <w:rStyle w:val="Hyperlink"/>
+                <w:noProof/>
+              </w:rPr>
+              <w:t>CM-Kurven Realisierung mit Matlab</w:t>
+            </w:r>
+            <w:r>
+              <w:rPr>
+                <w:noProof/>
+                <w:webHidden/>
+              </w:rPr>
+              <w:tab/>
+            </w:r>
+            <w:r>
+              <w:rPr>
                 <w:noProof/>
                 <w:webHidden/>
               </w:rPr>
@@ -2873,7 +2955,7 @@
                 <w:noProof/>
                 <w:webHidden/>
               </w:rPr>
-              <w:instrText xml:space="preserve"> PAGEREF _Toc8117394 \h </w:instrText>
+              <w:instrText xml:space="preserve"> PAGEREF _Toc8384849 \h </w:instrText>
             </w:r>
             <w:r>
               <w:rPr>
@@ -2893,7 +2975,89 @@
                 <w:noProof/>
                 <w:webHidden/>
               </w:rPr>
-              <w:t>12</w:t>
+              <w:t>18</w:t>
+            </w:r>
+            <w:r>
+              <w:rPr>
+                <w:noProof/>
+                <w:webHidden/>
+              </w:rPr>
+              <w:fldChar w:fldCharType="end"/>
+            </w:r>
+          </w:hyperlink>
+        </w:p>
+        <w:p>
+          <w:pPr>
+            <w:pStyle w:val="Verzeichnis2"/>
+            <w:rPr>
+              <w:rFonts w:asciiTheme="minorHAnsi" w:eastAsiaTheme="minorEastAsia" w:hAnsiTheme="minorHAnsi"/>
+              <w:noProof/>
+              <w:lang w:eastAsia="de-CH"/>
+            </w:rPr>
+          </w:pPr>
+          <w:hyperlink w:anchor="_Toc8384850" w:history="1">
+            <w:r>
+              <w:rPr>
+                <w:rStyle w:val="Hyperlink"/>
+                <w:noProof/>
+              </w:rPr>
+              <w:t>4.6</w:t>
+            </w:r>
+            <w:r>
+              <w:rPr>
+                <w:rFonts w:asciiTheme="minorHAnsi" w:eastAsiaTheme="minorEastAsia" w:hAnsiTheme="minorHAnsi"/>
+                <w:noProof/>
+                <w:lang w:eastAsia="de-CH"/>
+              </w:rPr>
+              <w:tab/>
+            </w:r>
+            <w:r>
+              <w:rPr>
+                <w:rStyle w:val="Hyperlink"/>
+                <w:noProof/>
+              </w:rPr>
+              <w:t>DM-Kurven Realisierung mit Matlab</w:t>
+            </w:r>
+            <w:r>
+              <w:rPr>
+                <w:noProof/>
+                <w:webHidden/>
+              </w:rPr>
+              <w:tab/>
+            </w:r>
+            <w:r>
+              <w:rPr>
+                <w:noProof/>
+                <w:webHidden/>
+              </w:rPr>
+              <w:fldChar w:fldCharType="begin"/>
+            </w:r>
+            <w:r>
+              <w:rPr>
+                <w:noProof/>
+                <w:webHidden/>
+              </w:rPr>
+              <w:instrText xml:space="preserve"> PAGEREF _Toc8384850 \h </w:instrText>
+            </w:r>
+            <w:r>
+              <w:rPr>
+                <w:noProof/>
+                <w:webHidden/>
+              </w:rPr>
+            </w:r>
+            <w:r>
+              <w:rPr>
+                <w:noProof/>
+                <w:webHidden/>
+              </w:rPr>
+              <w:fldChar w:fldCharType="separate"/>
+            </w:r>
+            <w:r>
+              <w:rPr>
+                <w:noProof/>
+                <w:webHidden/>
+              </w:rPr>
+              <w:t>19</w:t>
             </w:r>
             <w:r>
               <w:rPr>
@@ -2913,7 +3077,7 @@
               <w:lang w:eastAsia="de-CH"/>
             </w:rPr>
           </w:pPr>
-          <w:hyperlink w:anchor="_Toc8117395" w:history="1">
+          <w:hyperlink w:anchor="_Toc8384851" w:history="1">
             <w:r>
               <w:rPr>
                 <w:rStyle w:val="Hyperlink"/>
@@ -2955,7 +3119,7 @@
                 <w:noProof/>
                 <w:webHidden/>
               </w:rPr>
-              <w:instrText xml:space="preserve"> PAGEREF _Toc8117395 \h </w:instrText>
+              <w:instrText xml:space="preserve"> PAGEREF _Toc8384851 \h </w:instrText>
             </w:r>
             <w:r>
               <w:rPr>
@@ -2975,7 +3139,7 @@
                 <w:noProof/>
                 <w:webHidden/>
               </w:rPr>
-              <w:t>13</w:t>
+              <w:t>20</w:t>
             </w:r>
             <w:r>
               <w:rPr>
@@ -2995,7 +3159,7 @@
               <w:lang w:eastAsia="de-CH"/>
             </w:rPr>
           </w:pPr>
-          <w:hyperlink w:anchor="_Toc8117396" w:history="1">
+          <w:hyperlink w:anchor="_Toc8384852" w:history="1">
             <w:r>
               <w:rPr>
                 <w:rStyle w:val="Hyperlink"/>
@@ -3037,7 +3201,7 @@
                 <w:noProof/>
                 <w:webHidden/>
               </w:rPr>
-              <w:instrText xml:space="preserve"> PAGEREF _Toc8117396 \h </w:instrText>
+              <w:instrText xml:space="preserve"> PAGEREF _Toc8384852 \h </w:instrText>
             </w:r>
             <w:r>
               <w:rPr>
@@ -3057,7 +3221,7 @@
                 <w:noProof/>
                 <w:webHidden/>
               </w:rPr>
-              <w:t>13</w:t>
+              <w:t>20</w:t>
             </w:r>
             <w:r>
               <w:rPr>
@@ -3077,7 +3241,7 @@
               <w:lang w:eastAsia="de-CH"/>
             </w:rPr>
           </w:pPr>
-          <w:hyperlink w:anchor="_Toc8117397" w:history="1">
+          <w:hyperlink w:anchor="_Toc8384853" w:history="1">
             <w:r>
               <w:rPr>
                 <w:rStyle w:val="Hyperlink"/>
@@ -3119,7 +3283,7 @@
                 <w:noProof/>
                 <w:webHidden/>
               </w:rPr>
-              <w:instrText xml:space="preserve"> PAGEREF _Toc8117397 \h </w:instrText>
+              <w:instrText xml:space="preserve"> PAGEREF _Toc8384853 \h </w:instrText>
             </w:r>
             <w:r>
               <w:rPr>
@@ -3139,7 +3303,7 @@
                 <w:noProof/>
                 <w:webHidden/>
               </w:rPr>
-              <w:t>13</w:t>
+              <w:t>20</w:t>
             </w:r>
             <w:r>
               <w:rPr>
@@ -3163,7 +3327,7 @@
               <w:lang w:eastAsia="de-CH"/>
             </w:rPr>
           </w:pPr>
-          <w:hyperlink w:anchor="_Toc8117398" w:history="1">
+          <w:hyperlink w:anchor="_Toc8384854" w:history="1">
             <w:r>
               <w:rPr>
                 <w:rStyle w:val="Hyperlink"/>
@@ -3205,7 +3369,7 @@
                 <w:noProof/>
                 <w:webHidden/>
               </w:rPr>
-              <w:instrText xml:space="preserve"> PAGEREF _Toc8117398 \h </w:instrText>
+              <w:instrText xml:space="preserve"> PAGEREF _Toc8384854 \h </w:instrText>
             </w:r>
             <w:r>
               <w:rPr>
@@ -3225,7 +3389,7 @@
                 <w:noProof/>
                 <w:webHidden/>
               </w:rPr>
-              <w:t>13</w:t>
+              <w:t>20</w:t>
             </w:r>
             <w:r>
               <w:rPr>
@@ -3249,7 +3413,7 @@
               <w:lang w:eastAsia="de-CH"/>
             </w:rPr>
           </w:pPr>
-          <w:hyperlink w:anchor="_Toc8117399" w:history="1">
+          <w:hyperlink w:anchor="_Toc8384855" w:history="1">
             <w:r>
               <w:rPr>
                 <w:rStyle w:val="Hyperlink"/>
@@ -3291,7 +3455,7 @@
                 <w:noProof/>
                 <w:webHidden/>
               </w:rPr>
-              <w:instrText xml:space="preserve"> PAGEREF _Toc8117399 \h </w:instrText>
+              <w:instrText xml:space="preserve"> PAGEREF _Toc8384855 \h </w:instrText>
             </w:r>
             <w:r>
               <w:rPr>
@@ -3311,7 +3475,7 @@
                 <w:noProof/>
                 <w:webHidden/>
               </w:rPr>
-              <w:t>13</w:t>
+              <w:t>20</w:t>
             </w:r>
             <w:r>
               <w:rPr>
@@ -3331,7 +3495,7 @@
               <w:lang w:eastAsia="de-CH"/>
             </w:rPr>
           </w:pPr>
-          <w:hyperlink w:anchor="_Toc8117400" w:history="1">
+          <w:hyperlink w:anchor="_Toc8384856" w:history="1">
             <w:r>
               <w:rPr>
                 <w:rStyle w:val="Hyperlink"/>
@@ -3352,7 +3516,7 @@
                 <w:rStyle w:val="Hyperlink"/>
                 <w:noProof/>
               </w:rPr>
-              <w:t>Schluss</w:t>
+              <w:t>Schlusswort</w:t>
             </w:r>
             <w:r>
               <w:rPr>
@@ -3373,7 +3537,7 @@
                 <w:noProof/>
                 <w:webHidden/>
               </w:rPr>
-              <w:instrText xml:space="preserve"> PAGEREF _Toc8117400 \h </w:instrText>
+              <w:instrText xml:space="preserve"> PAGEREF _Toc8384856 \h </w:instrText>
             </w:r>
             <w:r>
               <w:rPr>
@@ -3393,7 +3557,7 @@
                 <w:noProof/>
                 <w:webHidden/>
               </w:rPr>
-              <w:t>13</w:t>
+              <w:t>21</w:t>
             </w:r>
             <w:r>
               <w:rPr>
@@ -3413,7 +3577,7 @@
               <w:lang w:eastAsia="de-CH"/>
             </w:rPr>
           </w:pPr>
-          <w:hyperlink w:anchor="_Toc8117401" w:history="1">
+          <w:hyperlink w:anchor="_Toc8384857" w:history="1">
             <w:r>
               <w:rPr>
                 <w:rStyle w:val="Hyperlink"/>
@@ -3440,7 +3604,7 @@
                 <w:noProof/>
                 <w:webHidden/>
               </w:rPr>
-              <w:instrText xml:space="preserve"> PAGEREF _Toc8117401 \h </w:instrText>
+              <w:instrText xml:space="preserve"> PAGEREF _Toc8384857 \h </w:instrText>
             </w:r>
             <w:r>
               <w:rPr>
@@ -3460,7 +3624,7 @@
                 <w:noProof/>
                 <w:webHidden/>
               </w:rPr>
-              <w:t>14</w:t>
+              <w:t>22</w:t>
             </w:r>
             <w:r>
               <w:rPr>
@@ -3480,7 +3644,7 @@
               <w:lang w:eastAsia="de-CH"/>
             </w:rPr>
           </w:pPr>
-          <w:hyperlink w:anchor="_Toc8117402" w:history="1">
+          <w:hyperlink w:anchor="_Toc8384858" w:history="1">
             <w:r>
               <w:rPr>
                 <w:rStyle w:val="Hyperlink"/>
@@ -3507,7 +3671,7 @@
                 <w:noProof/>
                 <w:webHidden/>
               </w:rPr>
-              <w:instrText xml:space="preserve"> PAGEREF _Toc8117402 \h </w:instrText>
+              <w:instrText xml:space="preserve"> PAGEREF _Toc8384858 \h </w:instrText>
             </w:r>
             <w:r>
               <w:rPr>
@@ -3527,7 +3691,7 @@
                 <w:noProof/>
                 <w:webHidden/>
               </w:rPr>
-              <w:t>15</w:t>
+              <w:t>23</w:t>
             </w:r>
             <w:r>
               <w:rPr>
@@ -3557,12 +3721,12 @@
       <w:pPr>
         <w:pStyle w:val="berschrift1"/>
       </w:pPr>
-      <w:bookmarkStart w:id="1" w:name="_Toc8117372"/>
+      <w:bookmarkStart w:id="2" w:name="_Toc8384826"/>
       <w:r>
         <w:lastRenderedPageBreak/>
         <w:t>Einleitung</w:t>
       </w:r>
-      <w:bookmarkEnd w:id="1"/>
+      <w:bookmarkEnd w:id="2"/>
     </w:p>
     <w:p>
       <w:pPr>
@@ -3572,7 +3736,7 @@
           <w:color w:val="000000" w:themeColor="text1"/>
         </w:rPr>
       </w:pPr>
-      <w:bookmarkStart w:id="2" w:name="_Hlk8127925"/>
+      <w:bookmarkStart w:id="3" w:name="_Hlk8127925"/>
       <w:r>
         <w:rPr>
           <w:rFonts w:cs="Arial"/>
@@ -3692,7 +3856,7 @@
         </w:rPr>
         <w:t xml:space="preserve"> zu ermitteln und diese in die Softwarean</w:t>
       </w:r>
-      <w:bookmarkStart w:id="3" w:name="_Hlk8127933"/>
+      <w:bookmarkStart w:id="4" w:name="_Hlk8127933"/>
       <w:r>
         <w:rPr>
           <w:rFonts w:cs="Arial"/>
@@ -3700,7 +3864,7 @@
         </w:rPr>
         <w:t>wendung zu implementieren</w:t>
       </w:r>
-      <w:bookmarkEnd w:id="2"/>
+      <w:bookmarkEnd w:id="3"/>
       <w:r>
         <w:rPr>
           <w:rFonts w:cs="Arial"/>
@@ -3825,7 +3989,7 @@
         <w:t xml:space="preserve"> Übereinstimmung mit den Simulationen des Auftraggebers. </w:t>
       </w:r>
     </w:p>
-    <w:bookmarkEnd w:id="3"/>
+    <w:bookmarkEnd w:id="4"/>
     <w:p>
       <w:pPr>
         <w:rPr>
@@ -3834,7 +3998,7 @@
           <w:color w:val="000000" w:themeColor="text1"/>
         </w:rPr>
       </w:pPr>
-      <w:commentRangeStart w:id="4"/>
+      <w:commentRangeStart w:id="5"/>
       <w:r>
         <w:rPr>
           <w:rFonts w:cs="Arial"/>
@@ -3859,13 +4023,13 @@
         </w:rPr>
         <w:t>mit deren Hilfe das Verhalten eines EMI-Filters berechnet und grafisch dargestellt kann.</w:t>
       </w:r>
-      <w:commentRangeEnd w:id="4"/>
+      <w:commentRangeEnd w:id="5"/>
       <w:r>
         <w:rPr>
           <w:rStyle w:val="Kommentarzeichen"/>
           <w:i/>
         </w:rPr>
-        <w:commentReference w:id="4"/>
+        <w:commentReference w:id="5"/>
       </w:r>
     </w:p>
     <w:p>
@@ -3908,7 +4072,7 @@
         </w:rPr>
         <w:t xml:space="preserve">Es wird eine </w:t>
       </w:r>
-      <w:commentRangeStart w:id="5"/>
+      <w:commentRangeStart w:id="6"/>
       <w:r>
         <w:rPr>
           <w:rFonts w:cs="Arial"/>
@@ -3917,13 +4081,13 @@
         </w:rPr>
         <w:t>benutzerfreundliche</w:t>
       </w:r>
-      <w:commentRangeEnd w:id="5"/>
+      <w:commentRangeEnd w:id="6"/>
       <w:r>
         <w:rPr>
           <w:rStyle w:val="Kommentarzeichen"/>
           <w:i/>
         </w:rPr>
-        <w:commentReference w:id="5"/>
+        <w:commentReference w:id="6"/>
       </w:r>
       <w:r>
         <w:rPr>
@@ -3942,7 +4106,7 @@
           <w:color w:val="000000" w:themeColor="text1"/>
         </w:rPr>
       </w:pPr>
-      <w:bookmarkStart w:id="6" w:name="_Hlk8127949"/>
+      <w:bookmarkStart w:id="7" w:name="_Hlk8127949"/>
       <w:r>
         <w:rPr>
           <w:rFonts w:cs="Arial"/>
@@ -4015,7 +4179,7 @@
           <w:color w:val="000000" w:themeColor="text1"/>
         </w:rPr>
       </w:pPr>
-      <w:commentRangeStart w:id="7"/>
+      <w:commentRangeStart w:id="8"/>
       <w:r>
         <w:rPr>
           <w:rFonts w:cs="Arial"/>
@@ -4023,12 +4187,12 @@
         </w:rPr>
         <w:t>Für</w:t>
       </w:r>
-      <w:commentRangeEnd w:id="7"/>
+      <w:commentRangeEnd w:id="8"/>
       <w:r>
         <w:rPr>
           <w:rStyle w:val="Kommentarzeichen"/>
         </w:rPr>
-        <w:commentReference w:id="7"/>
+        <w:commentReference w:id="8"/>
       </w:r>
       <w:r>
         <w:rPr>
@@ -4101,7 +4265,7 @@
         <w:t xml:space="preserve"> </w:t>
       </w:r>
     </w:p>
-    <w:bookmarkEnd w:id="6"/>
+    <w:bookmarkEnd w:id="7"/>
     <w:p>
       <w:pPr>
         <w:rPr>
@@ -4123,7 +4287,7 @@
       <w:r>
         <w:br w:type="column"/>
       </w:r>
-      <w:bookmarkStart w:id="8" w:name="_Toc8117373"/>
+      <w:bookmarkStart w:id="9" w:name="_Toc8384827"/>
       <w:r>
         <w:lastRenderedPageBreak/>
         <w:t>Theoretische</w:t>
@@ -4131,18 +4295,18 @@
       <w:r>
         <w:t xml:space="preserve"> Grundlagen</w:t>
       </w:r>
-      <w:bookmarkEnd w:id="8"/>
+      <w:bookmarkEnd w:id="9"/>
     </w:p>
     <w:p>
       <w:pPr>
         <w:pStyle w:val="berschrift2"/>
         <w:framePr w:wrap="around"/>
       </w:pPr>
-      <w:bookmarkStart w:id="9" w:name="_Toc8117374"/>
+      <w:bookmarkStart w:id="10" w:name="_Toc8384828"/>
       <w:r>
         <w:t>EMI Filter</w:t>
       </w:r>
-      <w:bookmarkEnd w:id="9"/>
+      <w:bookmarkEnd w:id="10"/>
     </w:p>
     <w:p/>
     <w:p>
@@ -4322,8 +4486,8 @@
           <w:sz w:val="16"/>
         </w:rPr>
       </w:pPr>
-      <w:bookmarkStart w:id="10" w:name="_Toc4188506"/>
-      <w:bookmarkStart w:id="11" w:name="_Toc4236488"/>
+      <w:bookmarkStart w:id="11" w:name="_Toc4188506"/>
+      <w:bookmarkStart w:id="12" w:name="_Toc4236488"/>
       <w:r>
         <w:rPr>
           <w:i w:val="0"/>
@@ -4381,8 +4545,8 @@
         </w:rPr>
         <w:t>:Schaltung des FN 2020 Filters (Schaffner), sowie der Filter selbst</w:t>
       </w:r>
-      <w:bookmarkEnd w:id="10"/>
       <w:bookmarkEnd w:id="11"/>
+      <w:bookmarkEnd w:id="12"/>
     </w:p>
     <w:p>
       <w:r>
@@ -4503,11 +4667,11 @@
         <w:pStyle w:val="berschrift2"/>
         <w:framePr w:wrap="around"/>
       </w:pPr>
-      <w:bookmarkStart w:id="12" w:name="_Toc8117375"/>
+      <w:bookmarkStart w:id="13" w:name="_Toc8384829"/>
       <w:r>
         <w:t>Störungsarten</w:t>
       </w:r>
-      <w:bookmarkEnd w:id="12"/>
+      <w:bookmarkEnd w:id="13"/>
     </w:p>
     <w:p/>
     <w:p>
@@ -4525,6 +4689,12 @@
       </w:r>
       <w:r>
         <w:t xml:space="preserve"> Mode (DM) gesprochen. </w:t>
+      </w:r>
+      <w:r>
+        <w:rPr>
+          <w:highlight w:val="yellow"/>
+        </w:rPr>
+        <w:t>TODO Erklären unterschied und Ursache CM / DM MOde</w:t>
       </w:r>
     </w:p>
     <w:p>
@@ -4656,14 +4826,15 @@
           <w:sz w:val="16"/>
         </w:rPr>
       </w:pPr>
-      <w:bookmarkStart w:id="13" w:name="_Toc4188507"/>
-      <w:bookmarkStart w:id="14" w:name="_Toc4236489"/>
+      <w:bookmarkStart w:id="14" w:name="_Toc4188507"/>
+      <w:bookmarkStart w:id="15" w:name="_Toc4236489"/>
       <w:r>
         <w:rPr>
           <w:i w:val="0"/>
           <w:color w:val="auto"/>
           <w:sz w:val="16"/>
         </w:rPr>
+        <w:lastRenderedPageBreak/>
         <w:t xml:space="preserve">Abbildung </w:t>
       </w:r>
       <w:r>
@@ -4715,8 +4886,8 @@
         </w:rPr>
         <w:t>: Stromzirkulation der Störungen im DM- und CM-Mode</w:t>
       </w:r>
-      <w:bookmarkEnd w:id="13"/>
       <w:bookmarkEnd w:id="14"/>
+      <w:bookmarkEnd w:id="15"/>
     </w:p>
     <w:p/>
     <w:p>
@@ -4724,14 +4895,14 @@
         <w:pStyle w:val="berschrift2"/>
         <w:framePr w:wrap="around"/>
       </w:pPr>
-      <w:bookmarkStart w:id="15" w:name="_Toc8117376"/>
+      <w:bookmarkStart w:id="16" w:name="_Toc8384830"/>
       <w:r>
         <w:t>Definition Einfügungsverluste</w:t>
       </w:r>
       <w:r>
         <w:t xml:space="preserve"> «Insertion loss»</w:t>
       </w:r>
-      <w:bookmarkEnd w:id="15"/>
+      <w:bookmarkEnd w:id="16"/>
       <w:r>
         <w:t xml:space="preserve"> </w:t>
       </w:r>
@@ -5220,8 +5391,8 @@
           <w:sz w:val="16"/>
         </w:rPr>
       </w:pPr>
-      <w:bookmarkStart w:id="16" w:name="_Toc4188508"/>
-      <w:bookmarkStart w:id="17" w:name="_Toc4236490"/>
+      <w:bookmarkStart w:id="17" w:name="_Toc4188508"/>
+      <w:bookmarkStart w:id="18" w:name="_Toc4236490"/>
       <w:r>
         <w:rPr>
           <w:i w:val="0"/>
@@ -5295,8 +5466,8 @@
         </w:rPr>
         <w:t xml:space="preserve"> mit EMI Filter</w:t>
       </w:r>
-      <w:bookmarkEnd w:id="16"/>
       <w:bookmarkEnd w:id="17"/>
+      <w:bookmarkEnd w:id="18"/>
     </w:p>
     <w:p/>
     <w:p>
@@ -5304,11 +5475,11 @@
         <w:pStyle w:val="berschrift2"/>
         <w:framePr w:wrap="around"/>
       </w:pPr>
-      <w:bookmarkStart w:id="18" w:name="_Toc8117377"/>
+      <w:bookmarkStart w:id="19" w:name="_Toc8384831"/>
       <w:r>
         <w:t>Parasitäre Parameter</w:t>
       </w:r>
-      <w:bookmarkEnd w:id="18"/>
+      <w:bookmarkEnd w:id="19"/>
     </w:p>
     <w:p/>
     <w:p>
@@ -5480,7 +5651,7 @@
           <w:sz w:val="16"/>
         </w:rPr>
       </w:pPr>
-      <w:bookmarkStart w:id="19" w:name="_Toc4136390"/>
+      <w:bookmarkStart w:id="20" w:name="_Toc4136390"/>
     </w:p>
     <w:p>
       <w:pPr>
@@ -5511,7 +5682,7 @@
         </w:rPr>
         <w:t>A</w:t>
       </w:r>
-      <w:bookmarkEnd w:id="19"/>
+      <w:bookmarkEnd w:id="20"/>
     </w:p>
     <w:p/>
     <w:p/>
@@ -5526,8 +5697,8 @@
           <w:sz w:val="16"/>
         </w:rPr>
       </w:pPr>
-      <w:bookmarkStart w:id="20" w:name="_Toc4188509"/>
-      <w:bookmarkStart w:id="21" w:name="_Toc4236491"/>
+      <w:bookmarkStart w:id="21" w:name="_Toc4188509"/>
+      <w:bookmarkStart w:id="22" w:name="_Toc4236491"/>
       <w:r>
         <w:rPr>
           <w:i w:val="0"/>
@@ -5617,8 +5788,8 @@
         </w:rPr>
         <w:t xml:space="preserve"> Kondensator - eine reale Spule</w:t>
       </w:r>
-      <w:bookmarkEnd w:id="20"/>
       <w:bookmarkEnd w:id="21"/>
+      <w:bookmarkEnd w:id="22"/>
     </w:p>
     <w:p>
       <w:r>
@@ -5740,8 +5911,8 @@
           <w:sz w:val="16"/>
         </w:rPr>
       </w:pPr>
-      <w:bookmarkStart w:id="22" w:name="_Toc4188510"/>
-      <w:bookmarkStart w:id="23" w:name="_Toc4236492"/>
+      <w:bookmarkStart w:id="23" w:name="_Toc4188510"/>
+      <w:bookmarkStart w:id="24" w:name="_Toc4236492"/>
       <w:r>
         <w:rPr>
           <w:i w:val="0"/>
@@ -5799,8 +5970,8 @@
         </w:rPr>
         <w:t>: CM-Ersatzschaltung ohne parasitäre Parameter</w:t>
       </w:r>
-      <w:bookmarkEnd w:id="22"/>
       <w:bookmarkEnd w:id="23"/>
+      <w:bookmarkEnd w:id="24"/>
     </w:p>
     <w:p>
       <w:pPr>
@@ -5866,8 +6037,8 @@
           <w:sz w:val="14"/>
         </w:rPr>
       </w:pPr>
-      <w:bookmarkStart w:id="24" w:name="_Toc4188511"/>
-      <w:bookmarkStart w:id="25" w:name="_Toc4236493"/>
+      <w:bookmarkStart w:id="25" w:name="_Toc4188511"/>
+      <w:bookmarkStart w:id="26" w:name="_Toc4236493"/>
       <w:r>
         <w:rPr>
           <w:i w:val="0"/>
@@ -5925,31 +6096,39 @@
         </w:rPr>
         <w:t>: CM-Ersatzschaltung mit parasitären Parametern</w:t>
       </w:r>
-      <w:bookmarkEnd w:id="24"/>
       <w:bookmarkEnd w:id="25"/>
+      <w:bookmarkEnd w:id="26"/>
     </w:p>
     <w:p/>
+    <w:p>
+      <w:r>
+        <w:rPr>
+          <w:highlight w:val="yellow"/>
+        </w:rPr>
+        <w:t>// TODO DM Ersatzschaltung mit parasitären PArameter</w:t>
+      </w:r>
+    </w:p>
     <w:p/>
     <w:p>
       <w:pPr>
         <w:pStyle w:val="berschrift2"/>
         <w:framePr w:wrap="around"/>
       </w:pPr>
-      <w:bookmarkStart w:id="26" w:name="_Toc8117378"/>
-      <w:commentRangeStart w:id="27"/>
+      <w:bookmarkStart w:id="27" w:name="_Toc8384832"/>
+      <w:commentRangeStart w:id="28"/>
       <w:r>
         <w:t>MVC</w:t>
       </w:r>
-      <w:commentRangeEnd w:id="27"/>
+      <w:commentRangeEnd w:id="28"/>
       <w:r>
         <w:rPr>
           <w:rStyle w:val="Kommentarzeichen"/>
           <w:rFonts w:eastAsiaTheme="minorHAnsi" w:cstheme="minorBidi"/>
           <w:b w:val="0"/>
         </w:rPr>
-        <w:commentReference w:id="27"/>
-      </w:r>
-      <w:bookmarkEnd w:id="26"/>
+        <w:commentReference w:id="28"/>
+      </w:r>
+      <w:bookmarkEnd w:id="27"/>
     </w:p>
     <w:p>
       <w:pPr>
@@ -5970,35 +6149,35 @@
       <w:pPr>
         <w:pStyle w:val="berschrift1"/>
       </w:pPr>
-      <w:bookmarkStart w:id="28" w:name="_Toc8117379"/>
+      <w:bookmarkStart w:id="29" w:name="_Toc8384833"/>
       <w:r>
         <w:t>Software</w:t>
       </w:r>
-      <w:bookmarkEnd w:id="28"/>
+      <w:bookmarkEnd w:id="29"/>
     </w:p>
     <w:p>
       <w:pPr>
         <w:pStyle w:val="berschrift2"/>
         <w:framePr w:wrap="around"/>
       </w:pPr>
-      <w:bookmarkStart w:id="29" w:name="_Toc8117380"/>
-      <w:commentRangeStart w:id="30"/>
+      <w:bookmarkStart w:id="30" w:name="_Toc8384834"/>
+      <w:commentRangeStart w:id="31"/>
       <w:r>
         <w:t>Betriebssystem</w:t>
       </w:r>
-      <w:commentRangeEnd w:id="30"/>
+      <w:commentRangeEnd w:id="31"/>
       <w:r>
         <w:rPr>
           <w:rStyle w:val="Kommentarzeichen"/>
           <w:rFonts w:eastAsiaTheme="minorHAnsi" w:cstheme="minorBidi"/>
           <w:b w:val="0"/>
         </w:rPr>
-        <w:commentReference w:id="30"/>
+        <w:commentReference w:id="31"/>
       </w:r>
       <w:r>
         <w:t>/Lizenzierung:</w:t>
       </w:r>
-      <w:bookmarkEnd w:id="29"/>
+      <w:bookmarkEnd w:id="30"/>
     </w:p>
     <w:p/>
     <w:p>
@@ -6013,6 +6192,7 @@
           <w:i/>
           <w:iCs/>
         </w:rPr>
+        <w:lastRenderedPageBreak/>
         <w:t>Das Programm wird in der Sprache Java als Desktop-Applikation für die Betriebssysteme MacOS und Windows entwickelt. Um den Inhalt möglichst von der Darstellung trennen zu können, wird die Library JavaFX verwendet.</w:t>
       </w:r>
     </w:p>
@@ -6036,12 +6216,12 @@
         <w:pStyle w:val="berschrift2"/>
         <w:framePr w:wrap="around"/>
       </w:pPr>
-      <w:bookmarkStart w:id="31" w:name="_Toc8117381"/>
+      <w:bookmarkStart w:id="32" w:name="_Toc8384835"/>
       <w:r>
         <w:lastRenderedPageBreak/>
         <w:t>Strukturierung</w:t>
       </w:r>
-      <w:bookmarkEnd w:id="31"/>
+      <w:bookmarkEnd w:id="32"/>
     </w:p>
     <w:p/>
     <w:p>
@@ -6053,7 +6233,7 @@
           <w:numId w:val="0"/>
         </w:numPr>
       </w:pPr>
-      <w:bookmarkStart w:id="32" w:name="_Toc8117382"/>
+      <w:bookmarkStart w:id="33" w:name="_Toc8384836"/>
       <w:r>
         <w:rPr>
           <w:noProof/>
@@ -6129,7 +6309,7 @@
       <w:r>
         <w:t>Klassendiagram</w:t>
       </w:r>
-      <w:bookmarkEnd w:id="32"/>
+      <w:bookmarkEnd w:id="33"/>
     </w:p>
     <w:p>
       <w:pPr>
@@ -6147,8 +6327,8 @@
           <w:docGrid w:linePitch="360"/>
         </w:sectPr>
       </w:pPr>
-      <w:bookmarkStart w:id="33" w:name="_Toc4188520"/>
-      <w:bookmarkStart w:id="34" w:name="_Toc4236502"/>
+      <w:bookmarkStart w:id="34" w:name="_Toc4188520"/>
+      <w:bookmarkStart w:id="35" w:name="_Toc4236502"/>
       <w:r>
         <w:rPr>
           <w:i w:val="0"/>
@@ -6206,45 +6386,45 @@
         </w:rPr>
         <w:t>: Klassendiagramm</w:t>
       </w:r>
-      <w:bookmarkEnd w:id="33"/>
       <w:bookmarkEnd w:id="34"/>
+      <w:bookmarkEnd w:id="35"/>
     </w:p>
     <w:p>
       <w:pPr>
         <w:pStyle w:val="berschrift2"/>
         <w:framePr w:wrap="around"/>
       </w:pPr>
-      <w:bookmarkStart w:id="35" w:name="_Toc8117383"/>
+      <w:bookmarkStart w:id="36" w:name="_Toc8384837"/>
       <w:r>
         <w:lastRenderedPageBreak/>
         <w:t>Programmablauf</w:t>
       </w:r>
-      <w:bookmarkEnd w:id="35"/>
+      <w:bookmarkEnd w:id="36"/>
     </w:p>
     <w:p/>
     <w:p>
       <w:pPr>
         <w:pStyle w:val="berschrift3"/>
       </w:pPr>
-      <w:bookmarkStart w:id="36" w:name="_Toc8117384"/>
+      <w:bookmarkStart w:id="37" w:name="_Toc8384838"/>
       <w:r>
         <w:t>Programmstart</w:t>
       </w:r>
-      <w:bookmarkEnd w:id="36"/>
+      <w:bookmarkEnd w:id="37"/>
       <w:r>
         <w:t xml:space="preserve"> </w:t>
       </w:r>
     </w:p>
     <w:p>
       <w:r>
-        <w:t>Beim Starten des Programmes werden bestenfalls die Daten einer zuvor beendeten Session wieder geladen. Nach erfolgreichem Laden erfolgt automatisch das Zeichnen der Kurve und das Setzen der Schieberegler auf ihren Wert. Nutzende können auch via Menüleiste gespeicherte Sessionen laden oder mit einer neuen beginnen.</w:t>
+        <w:t>Beim Starten des Programmes werden bestenfalls die Daten einer zuvor beendeten Session wieder geladen. Nach erfolgreichem Laden erfolgt automatisch das Zeichnen der Kurve und das Setzen der Schieberegler auf ihren Wert.</w:t>
       </w:r>
     </w:p>
     <w:p>
       <w:pPr>
         <w:pStyle w:val="berschrift3"/>
       </w:pPr>
-      <w:bookmarkStart w:id="37" w:name="_Toc8117385"/>
+      <w:bookmarkStart w:id="38" w:name="_Toc8384839"/>
       <w:r>
         <w:t xml:space="preserve">Laden und </w:t>
       </w:r>
@@ -6254,32 +6434,83 @@
       <w:r>
         <w:t>peichern von Daten</w:t>
       </w:r>
-      <w:bookmarkEnd w:id="37"/>
+      <w:bookmarkEnd w:id="38"/>
       <w:r>
         <w:t xml:space="preserve"> </w:t>
       </w:r>
     </w:p>
     <w:p>
       <w:r>
-        <w:t>Über die Menüleiste, welche in der Klasse CustomMenüBar umgesetzt ist, lassen sich die eingegebenen Werte über den Befehl «Save as» abspeichern und über den Befehl «load» laden. Wenn diese Befehle betätigt werden wird der Explorer gestartet. Diese Lade und Speichern-Funktionen wurden im Controller implementiert.</w:t>
+        <w:t xml:space="preserve">Über die Menüleiste, welche in der Klasse CustomMenüBar umgesetzt ist, lassen sich die eingegebenen Werte über den Befehl «Save as» abspeichern und über den Befehl «load» laden. </w:t>
+      </w:r>
+    </w:p>
+    <w:p>
+      <w:r>
+        <w:t>Der Explorer wird gestartet, we</w:t>
+      </w:r>
+      <w:r>
+        <w:t>nn diese Befehle betätigt werden</w:t>
+      </w:r>
+      <w:r>
+        <w:t xml:space="preserve">. </w:t>
+      </w:r>
+      <w:r>
+        <w:t>Darin</w:t>
       </w:r>
       <w:r>
         <w:t xml:space="preserve"> </w:t>
       </w:r>
       <w:r>
-        <w:t>Die Funktion wurde so programmiert, dass im Explorer nur die Dateiendungen txt, rtf oder pdf auswählbar sind und als diese gespeichert werden können.</w:t>
+        <w:t>muss</w:t>
+      </w:r>
+      <w:r>
+        <w:t xml:space="preserve"> man </w:t>
+      </w:r>
+      <w:r>
+        <w:t>einen eigenen</w:t>
+      </w:r>
+      <w:r>
+        <w:t xml:space="preserve"> Dateinamen </w:t>
+      </w:r>
+      <w:r>
+        <w:t>reinschreiben</w:t>
+      </w:r>
+      <w:r>
+        <w:t>. Bei der Dateiformation kann nur die Form</w:t>
+      </w:r>
+      <w:r>
+        <w:t xml:space="preserve"> txt, rtf oder pdf</w:t>
       </w:r>
       <w:r>
         <w:t xml:space="preserve"> </w:t>
       </w:r>
       <w:r>
-        <w:t>Um ein Datenformat in einer lesbaren Textform zu bekommen wurde JSON verwendet. Dies hat auch den Zweck die Daten einfacher wieder zurück ins Programm zu laden.</w:t>
+        <w:t>ausgewählt werde</w:t>
+      </w:r>
+      <w:r>
+        <w:t>n.</w:t>
+      </w:r>
+    </w:p>
+    <w:p>
+      <w:r>
+        <w:t xml:space="preserve">Um </w:t>
+      </w:r>
+      <w:r>
+        <w:t>die</w:t>
+      </w:r>
+      <w:r>
+        <w:t xml:space="preserve"> Daten in einer lesbaren Textform zu bekommen wurde JSON verwendet. Dies hat auch den Zweck die Daten einfacher wieder zurück ins Programm zu laden.</w:t>
       </w:r>
       <w:r>
         <w:t xml:space="preserve"> </w:t>
       </w:r>
       <w:r>
         <w:t xml:space="preserve">Nach erfolgreichem Laden erfolgt automatisch das Zeichnen der Kurve und das Setzen der Schieberegler auf ihren Wert. </w:t>
+      </w:r>
+    </w:p>
+    <w:p>
+      <w:r>
+        <w:t>Diese Lade und Speichern-Funktionen wurden im Controller implementiert.</w:t>
       </w:r>
     </w:p>
     <w:p>
@@ -6297,11 +6528,11 @@
           <w:numId w:val="0"/>
         </w:numPr>
       </w:pPr>
-      <w:bookmarkStart w:id="38" w:name="_Toc8117386"/>
+      <w:bookmarkStart w:id="39" w:name="_Toc8384840"/>
       <w:r>
         <w:t>3.3.3 Eingabe der Daten</w:t>
       </w:r>
-      <w:bookmarkEnd w:id="38"/>
+      <w:bookmarkEnd w:id="39"/>
       <w:r>
         <w:t xml:space="preserve"> </w:t>
       </w:r>
@@ -6384,8 +6615,8 @@
           <w:sz w:val="16"/>
         </w:rPr>
       </w:pPr>
-      <w:bookmarkStart w:id="39" w:name="_Toc4188517"/>
-      <w:bookmarkStart w:id="40" w:name="_Toc4236499"/>
+      <w:bookmarkStart w:id="40" w:name="_Toc4188517"/>
+      <w:bookmarkStart w:id="41" w:name="_Toc4236499"/>
       <w:r>
         <w:rPr>
           <w:i w:val="0"/>
@@ -6443,8 +6674,8 @@
         </w:rPr>
         <w:t>: Anpassung der Parameter</w:t>
       </w:r>
-      <w:bookmarkEnd w:id="39"/>
       <w:bookmarkEnd w:id="40"/>
+      <w:bookmarkEnd w:id="41"/>
     </w:p>
     <w:p>
       <w:pPr>
@@ -6533,8 +6764,8 @@
           <w:sz w:val="16"/>
         </w:rPr>
       </w:pPr>
-      <w:bookmarkStart w:id="41" w:name="_Toc4188518"/>
-      <w:bookmarkStart w:id="42" w:name="_Toc4236500"/>
+      <w:bookmarkStart w:id="42" w:name="_Toc4188518"/>
+      <w:bookmarkStart w:id="43" w:name="_Toc4236500"/>
       <w:r>
         <w:rPr>
           <w:i w:val="0"/>
@@ -6592,8 +6823,8 @@
         </w:rPr>
         <w:t>: Kurvenansicht</w:t>
       </w:r>
-      <w:bookmarkEnd w:id="41"/>
       <w:bookmarkEnd w:id="42"/>
+      <w:bookmarkEnd w:id="43"/>
     </w:p>
     <w:p>
       <w:pPr>
@@ -6673,8 +6904,8 @@
           <w:sz w:val="16"/>
         </w:rPr>
       </w:pPr>
-      <w:bookmarkStart w:id="43" w:name="_Toc4188519"/>
-      <w:bookmarkStart w:id="44" w:name="_Toc4236501"/>
+      <w:bookmarkStart w:id="44" w:name="_Toc4188519"/>
+      <w:bookmarkStart w:id="45" w:name="_Toc4236501"/>
       <w:r>
         <w:rPr>
           <w:i w:val="0"/>
@@ -6732,8 +6963,8 @@
         </w:rPr>
         <w:t>: Parameterauswirkung</w:t>
       </w:r>
-      <w:bookmarkEnd w:id="43"/>
       <w:bookmarkEnd w:id="44"/>
+      <w:bookmarkEnd w:id="45"/>
     </w:p>
     <w:p>
       <w:pPr>
@@ -6771,14 +7002,14 @@
         <w:pStyle w:val="berschrift2"/>
         <w:framePr w:wrap="around"/>
       </w:pPr>
-      <w:bookmarkStart w:id="45" w:name="_Toc8117387"/>
+      <w:bookmarkStart w:id="46" w:name="_Toc8384841"/>
       <w:r>
         <w:t>Implementierung</w:t>
       </w:r>
       <w:r>
         <w:t xml:space="preserve"> der Berechnungen in JAVA</w:t>
       </w:r>
-      <w:bookmarkEnd w:id="45"/>
+      <w:bookmarkEnd w:id="46"/>
     </w:p>
     <w:p>
       <w:pPr>
@@ -6788,21 +7019,21 @@
       <w:r>
         <w:t xml:space="preserve"> </w:t>
       </w:r>
-      <w:bookmarkStart w:id="46" w:name="_Toc8117388"/>
+      <w:bookmarkStart w:id="47" w:name="_Toc8384842"/>
       <w:r>
         <w:t>GUI</w:t>
       </w:r>
-      <w:bookmarkEnd w:id="46"/>
+      <w:bookmarkEnd w:id="47"/>
     </w:p>
     <w:p>
       <w:pPr>
         <w:pStyle w:val="berschrift3"/>
       </w:pPr>
-      <w:bookmarkStart w:id="47" w:name="_Toc8117389"/>
+      <w:bookmarkStart w:id="48" w:name="_Toc8384843"/>
       <w:r>
         <w:t>Architektur</w:t>
       </w:r>
-      <w:bookmarkEnd w:id="47"/>
+      <w:bookmarkEnd w:id="48"/>
     </w:p>
     <w:p>
       <w:pPr>
@@ -6846,36 +7077,39 @@
       <w:pPr>
         <w:pStyle w:val="berschrift1"/>
       </w:pPr>
-      <w:bookmarkStart w:id="48" w:name="_Toc8117390"/>
+      <w:bookmarkStart w:id="49" w:name="_Toc8384844"/>
       <w:r>
         <w:lastRenderedPageBreak/>
         <w:t>Elektrotechnik</w:t>
       </w:r>
-      <w:bookmarkEnd w:id="48"/>
+      <w:bookmarkEnd w:id="49"/>
+    </w:p>
+    <w:p>
+      <w:r>
+        <w:t>Bei den Berechnungen sind wir folgendermassen vorgegangen: Zuerst haben wir die Schaltungen vereinfacht (Punkt 4.1). Danach haben wir aus der vereinfachten Schaltungen Zweitore gebildet und daraus S-Parameter berechnet. Schlussendlich konnten wir daraus die Einfügedämpfung berechnen.</w:t>
+      </w:r>
     </w:p>
     <w:p>
       <w:pPr>
         <w:pStyle w:val="berschrift2"/>
         <w:framePr w:wrap="around"/>
       </w:pPr>
-      <w:bookmarkStart w:id="49" w:name="_Toc8117391"/>
-      <w:r>
-        <w:t>Vorgehensweise</w:t>
-      </w:r>
-      <w:r>
-        <w:t xml:space="preserve"> </w:t>
-      </w:r>
-      <w:r>
-        <w:t>Berechnung</w:t>
-      </w:r>
-      <w:r>
-        <w:t xml:space="preserve"> Einfügungsverluste</w:t>
-      </w:r>
-      <w:bookmarkEnd w:id="49"/>
+      <w:bookmarkStart w:id="50" w:name="_Toc8384845"/>
+      <w:r>
+        <w:t xml:space="preserve">Vereinfachung der </w:t>
+      </w:r>
+      <w:r>
+        <w:t>CM-</w:t>
+      </w:r>
+      <w:r>
+        <w:t>Schaltungen:</w:t>
+      </w:r>
+      <w:bookmarkEnd w:id="50"/>
     </w:p>
     <w:p/>
     <w:p>
       <w:pPr>
+        <w:jc w:val="center"/>
         <w:rPr>
           <w:i/>
           <w:iCs/>
@@ -6883,48 +7117,13 @@
       </w:pPr>
       <w:r>
         <w:rPr>
-          <w:i/>
-          <w:iCs/>
-        </w:rPr>
-        <w:t>Wir befassen uns zunächst mit der CM-Ersatzschaltung, da sich diese leichter vereinfachen lässt. Man nutzt die Symmetrie der Schaltung aus, indem man bei der CM-Schaltung die beiden Leiter zusammenfasst. Ausserdem lässt man die C</w:t>
-      </w:r>
-      <w:r>
-        <w:rPr>
-          <w:i/>
-          <w:iCs/>
-          <w:vertAlign w:val="subscript"/>
-        </w:rPr>
-        <w:t>X</w:t>
-      </w:r>
-      <w:r>
-        <w:rPr>
-          <w:i/>
-          <w:iCs/>
-        </w:rPr>
-        <w:t>-Kondensatoren weg, da diese bei dieser Schaltung trivial sind. Die reduzierte Schaltung sieht nun schon wesentlich schlanker aus.</w:t>
-      </w:r>
-    </w:p>
-    <w:p>
-      <w:pPr>
-        <w:keepNext/>
-        <w:jc w:val="center"/>
-        <w:rPr>
-          <w:i/>
-          <w:iCs/>
-        </w:rPr>
-      </w:pPr>
-      <w:r>
-        <w:rPr>
-          <w:i/>
-          <w:iCs/>
           <w:noProof/>
-          <w:lang w:eastAsia="de-CH"/>
         </w:rPr>
         <w:drawing>
-          <wp:inline distT="0" distB="0" distL="0" distR="0" wp14:anchorId="198F00D1" wp14:editId="1E1F04F4">
-            <wp:extent cx="4414774" cy="1803865"/>
-            <wp:effectExtent l="0" t="0" r="5080" b="0"/>
-            <wp:docPr id="11" name="Grafik 11"/>
+          <wp:inline distT="0" distB="0" distL="0" distR="0" wp14:anchorId="461409D1" wp14:editId="1B743CC0">
+            <wp:extent cx="4965539" cy="3823335"/>
+            <wp:effectExtent l="0" t="0" r="6985" b="0"/>
+            <wp:docPr id="29" name="Grafik 29"/>
             <wp:cNvGraphicFramePr>
               <a:graphicFrameLocks xmlns:a="http://schemas.openxmlformats.org/drawingml/2006/main" noChangeAspect="1"/>
             </wp:cNvGraphicFramePr>
@@ -6932,23 +7131,41 @@
               <a:graphicData uri="http://schemas.openxmlformats.org/drawingml/2006/picture">
                 <pic:pic xmlns:pic="http://schemas.openxmlformats.org/drawingml/2006/picture">
                   <pic:nvPicPr>
-                    <pic:cNvPr id="1" name=""/>
-                    <pic:cNvPicPr/>
+                    <pic:cNvPr id="0" name="Picture 3"/>
+                    <pic:cNvPicPr>
+                      <a:picLocks noChangeAspect="1" noChangeArrowheads="1"/>
+                    </pic:cNvPicPr>
                   </pic:nvPicPr>
-                  <pic:blipFill>
-                    <a:blip r:embed="rId28"/>
-                    <a:stretch>
-                      <a:fillRect/>
-                    </a:stretch>
+                  <pic:blipFill rotWithShape="1">
+                    <a:blip r:embed="rId28">
+                      <a:biLevel thresh="75000"/>
+                      <a:lum bright="-40000" contrast="40000"/>
+                      <a:extLst>
+                        <a:ext uri="{28A0092B-C50C-407E-A947-70E740481C1C}">
+                          <a14:useLocalDpi xmlns:a14="http://schemas.microsoft.com/office/drawing/2010/main" val="0"/>
+                        </a:ext>
+                      </a:extLst>
+                    </a:blip>
+                    <a:srcRect r="12503"/>
+                    <a:stretch/>
                   </pic:blipFill>
-                  <pic:spPr>
+                  <pic:spPr bwMode="auto">
                     <a:xfrm>
                       <a:off x="0" y="0"/>
-                      <a:ext cx="4430091" cy="1810124"/>
+                      <a:ext cx="4980004" cy="3834473"/>
                     </a:xfrm>
                     <a:prstGeom prst="rect">
                       <a:avLst/>
                     </a:prstGeom>
+                    <a:noFill/>
+                    <a:ln>
+                      <a:noFill/>
+                    </a:ln>
+                    <a:extLst>
+                      <a:ext uri="{53640926-AAD7-44D8-BBD7-CCE9431645EC}">
+                        <a14:shadowObscured xmlns:a14="http://schemas.microsoft.com/office/drawing/2010/main"/>
+                      </a:ext>
+                    </a:extLst>
                   </pic:spPr>
                 </pic:pic>
               </a:graphicData>
@@ -6959,6 +7176,544 @@
     </w:p>
     <w:p>
       <w:pPr>
+        <w:rPr>
+          <w:i/>
+          <w:iCs/>
+        </w:rPr>
+      </w:pPr>
+      <w:r>
+        <w:rPr>
+          <w:i/>
+          <w:iCs/>
+        </w:rPr>
+        <w:t>Texti TEx</w:t>
+      </w:r>
+    </w:p>
+    <w:p>
+      <w:pPr>
+        <w:jc w:val="center"/>
+        <w:rPr>
+          <w:i/>
+          <w:iCs/>
+        </w:rPr>
+      </w:pPr>
+      <w:r>
+        <w:rPr>
+          <w:noProof/>
+        </w:rPr>
+        <w:drawing>
+          <wp:inline distT="0" distB="0" distL="0" distR="0" wp14:anchorId="39974E4B" wp14:editId="4591C503">
+            <wp:extent cx="4409955" cy="2705500"/>
+            <wp:effectExtent l="0" t="0" r="0" b="0"/>
+            <wp:docPr id="30" name="Grafik 30"/>
+            <wp:cNvGraphicFramePr>
+              <a:graphicFrameLocks xmlns:a="http://schemas.openxmlformats.org/drawingml/2006/main" noChangeAspect="1"/>
+            </wp:cNvGraphicFramePr>
+            <a:graphic xmlns:a="http://schemas.openxmlformats.org/drawingml/2006/main">
+              <a:graphicData uri="http://schemas.openxmlformats.org/drawingml/2006/picture">
+                <pic:pic xmlns:pic="http://schemas.openxmlformats.org/drawingml/2006/picture">
+                  <pic:nvPicPr>
+                    <pic:cNvPr id="0" name="Picture 4"/>
+                    <pic:cNvPicPr>
+                      <a:picLocks noChangeAspect="1" noChangeArrowheads="1"/>
+                    </pic:cNvPicPr>
+                  </pic:nvPicPr>
+                  <pic:blipFill rotWithShape="1">
+                    <a:blip r:embed="rId29">
+                      <a:biLevel thresh="75000"/>
+                      <a:extLst>
+                        <a:ext uri="{28A0092B-C50C-407E-A947-70E740481C1C}">
+                          <a14:useLocalDpi xmlns:a14="http://schemas.microsoft.com/office/drawing/2010/main" val="0"/>
+                        </a:ext>
+                      </a:extLst>
+                    </a:blip>
+                    <a:srcRect r="17806"/>
+                    <a:stretch/>
+                  </pic:blipFill>
+                  <pic:spPr bwMode="auto">
+                    <a:xfrm>
+                      <a:off x="0" y="0"/>
+                      <a:ext cx="4419511" cy="2711363"/>
+                    </a:xfrm>
+                    <a:prstGeom prst="rect">
+                      <a:avLst/>
+                    </a:prstGeom>
+                    <a:noFill/>
+                    <a:ln>
+                      <a:noFill/>
+                    </a:ln>
+                    <a:extLst>
+                      <a:ext uri="{53640926-AAD7-44D8-BBD7-CCE9431645EC}">
+                        <a14:shadowObscured xmlns:a14="http://schemas.microsoft.com/office/drawing/2010/main"/>
+                      </a:ext>
+                    </a:extLst>
+                  </pic:spPr>
+                </pic:pic>
+              </a:graphicData>
+            </a:graphic>
+          </wp:inline>
+        </w:drawing>
+      </w:r>
+    </w:p>
+    <w:p>
+      <w:pPr>
+        <w:rPr>
+          <w:i/>
+          <w:iCs/>
+        </w:rPr>
+      </w:pPr>
+      <w:r>
+        <w:rPr>
+          <w:i/>
+          <w:iCs/>
+        </w:rPr>
+        <w:t>blabla</w:t>
+      </w:r>
+    </w:p>
+    <w:p>
+      <w:pPr>
+        <w:rPr>
+          <w:i/>
+          <w:iCs/>
+        </w:rPr>
+      </w:pPr>
+    </w:p>
+    <w:p>
+      <w:pPr>
+        <w:rPr>
+          <w:i/>
+          <w:iCs/>
+        </w:rPr>
+      </w:pPr>
+    </w:p>
+    <w:p>
+      <w:pPr>
+        <w:jc w:val="center"/>
+        <w:rPr>
+          <w:i/>
+          <w:iCs/>
+        </w:rPr>
+      </w:pPr>
+      <w:r>
+        <w:rPr>
+          <w:noProof/>
+        </w:rPr>
+        <w:drawing>
+          <wp:inline distT="0" distB="0" distL="0" distR="0" wp14:anchorId="74F9DCD1" wp14:editId="6F97F940">
+            <wp:extent cx="5056505" cy="2787650"/>
+            <wp:effectExtent l="0" t="0" r="0" b="0"/>
+            <wp:docPr id="25" name="Grafik 25"/>
+            <wp:cNvGraphicFramePr>
+              <a:graphicFrameLocks xmlns:a="http://schemas.openxmlformats.org/drawingml/2006/main" noChangeAspect="1"/>
+            </wp:cNvGraphicFramePr>
+            <a:graphic xmlns:a="http://schemas.openxmlformats.org/drawingml/2006/main">
+              <a:graphicData uri="http://schemas.openxmlformats.org/drawingml/2006/picture">
+                <pic:pic xmlns:pic="http://schemas.openxmlformats.org/drawingml/2006/picture">
+                  <pic:nvPicPr>
+                    <pic:cNvPr id="0" name="Picture 9"/>
+                    <pic:cNvPicPr>
+                      <a:picLocks noChangeAspect="1" noChangeArrowheads="1"/>
+                    </pic:cNvPicPr>
+                  </pic:nvPicPr>
+                  <pic:blipFill rotWithShape="1">
+                    <a:blip r:embed="rId30" cstate="print">
+                      <a:extLst>
+                        <a:ext uri="{28A0092B-C50C-407E-A947-70E740481C1C}">
+                          <a14:useLocalDpi xmlns:a14="http://schemas.microsoft.com/office/drawing/2010/main" val="0"/>
+                        </a:ext>
+                      </a:extLst>
+                    </a:blip>
+                    <a:srcRect l="6223" r="7673"/>
+                    <a:stretch/>
+                  </pic:blipFill>
+                  <pic:spPr bwMode="auto">
+                    <a:xfrm>
+                      <a:off x="0" y="0"/>
+                      <a:ext cx="5056505" cy="2787650"/>
+                    </a:xfrm>
+                    <a:prstGeom prst="rect">
+                      <a:avLst/>
+                    </a:prstGeom>
+                    <a:noFill/>
+                    <a:ln>
+                      <a:noFill/>
+                    </a:ln>
+                    <a:extLst>
+                      <a:ext uri="{53640926-AAD7-44D8-BBD7-CCE9431645EC}">
+                        <a14:shadowObscured xmlns:a14="http://schemas.microsoft.com/office/drawing/2010/main"/>
+                      </a:ext>
+                    </a:extLst>
+                  </pic:spPr>
+                </pic:pic>
+              </a:graphicData>
+            </a:graphic>
+          </wp:inline>
+        </w:drawing>
+      </w:r>
+    </w:p>
+    <w:p>
+      <w:pPr>
+        <w:jc w:val="left"/>
+      </w:pPr>
+      <w:r>
+        <w:t>TEST</w:t>
+      </w:r>
+    </w:p>
+    <w:p>
+      <w:pPr>
+        <w:jc w:val="left"/>
+      </w:pPr>
+      <w:r>
+        <w:br w:type="page"/>
+      </w:r>
+    </w:p>
+    <w:p>
+      <w:pPr>
+        <w:pStyle w:val="berschrift2"/>
+        <w:framePr w:wrap="around"/>
+      </w:pPr>
+      <w:bookmarkStart w:id="51" w:name="_Toc8384846"/>
+      <w:r>
+        <w:lastRenderedPageBreak/>
+        <w:t xml:space="preserve">Vereinfachung der </w:t>
+      </w:r>
+      <w:r>
+        <w:t>DM-</w:t>
+      </w:r>
+      <w:r>
+        <w:t>Schaltungen:</w:t>
+      </w:r>
+      <w:bookmarkEnd w:id="51"/>
+    </w:p>
+    <w:p/>
+    <w:p/>
+    <w:p>
+      <w:pPr>
+        <w:jc w:val="center"/>
+      </w:pPr>
+      <w:r>
+        <w:rPr>
+          <w:noProof/>
+        </w:rPr>
+        <w:drawing>
+          <wp:inline distT="0" distB="0" distL="0" distR="0" wp14:anchorId="4AE7F50F" wp14:editId="11AE9D01">
+            <wp:extent cx="5359078" cy="3444240"/>
+            <wp:effectExtent l="0" t="0" r="0" b="0"/>
+            <wp:docPr id="31" name="Grafik 31"/>
+            <wp:cNvGraphicFramePr>
+              <a:graphicFrameLocks xmlns:a="http://schemas.openxmlformats.org/drawingml/2006/main" noChangeAspect="1"/>
+            </wp:cNvGraphicFramePr>
+            <a:graphic xmlns:a="http://schemas.openxmlformats.org/drawingml/2006/main">
+              <a:graphicData uri="http://schemas.openxmlformats.org/drawingml/2006/picture">
+                <pic:pic xmlns:pic="http://schemas.openxmlformats.org/drawingml/2006/picture">
+                  <pic:nvPicPr>
+                    <pic:cNvPr id="0" name="Picture 5"/>
+                    <pic:cNvPicPr>
+                      <a:picLocks noChangeAspect="1" noChangeArrowheads="1"/>
+                    </pic:cNvPicPr>
+                  </pic:nvPicPr>
+                  <pic:blipFill rotWithShape="1">
+                    <a:blip r:embed="rId31">
+                      <a:biLevel thresh="75000"/>
+                      <a:extLst>
+                        <a:ext uri="{28A0092B-C50C-407E-A947-70E740481C1C}">
+                          <a14:useLocalDpi xmlns:a14="http://schemas.microsoft.com/office/drawing/2010/main" val="0"/>
+                        </a:ext>
+                      </a:extLst>
+                    </a:blip>
+                    <a:srcRect r="10865"/>
+                    <a:stretch/>
+                  </pic:blipFill>
+                  <pic:spPr bwMode="auto">
+                    <a:xfrm>
+                      <a:off x="0" y="0"/>
+                      <a:ext cx="5359078" cy="3444240"/>
+                    </a:xfrm>
+                    <a:prstGeom prst="rect">
+                      <a:avLst/>
+                    </a:prstGeom>
+                    <a:noFill/>
+                    <a:ln>
+                      <a:noFill/>
+                    </a:ln>
+                    <a:extLst>
+                      <a:ext uri="{53640926-AAD7-44D8-BBD7-CCE9431645EC}">
+                        <a14:shadowObscured xmlns:a14="http://schemas.microsoft.com/office/drawing/2010/main"/>
+                      </a:ext>
+                    </a:extLst>
+                  </pic:spPr>
+                </pic:pic>
+              </a:graphicData>
+            </a:graphic>
+          </wp:inline>
+        </w:drawing>
+      </w:r>
+    </w:p>
+    <w:p>
+      <w:pPr>
+        <w:jc w:val="left"/>
+      </w:pPr>
+      <w:r>
+        <w:t>Balbal</w:t>
+      </w:r>
+    </w:p>
+    <w:p>
+      <w:pPr>
+        <w:jc w:val="center"/>
+      </w:pPr>
+      <w:r>
+        <w:rPr>
+          <w:noProof/>
+        </w:rPr>
+        <w:drawing>
+          <wp:inline distT="0" distB="0" distL="0" distR="0" wp14:anchorId="0B7CF406" wp14:editId="53AA36FC">
+            <wp:extent cx="4884516" cy="1495425"/>
+            <wp:effectExtent l="0" t="0" r="0" b="0"/>
+            <wp:docPr id="192" name="Grafik 192"/>
+            <wp:cNvGraphicFramePr>
+              <a:graphicFrameLocks xmlns:a="http://schemas.openxmlformats.org/drawingml/2006/main" noChangeAspect="1"/>
+            </wp:cNvGraphicFramePr>
+            <a:graphic xmlns:a="http://schemas.openxmlformats.org/drawingml/2006/main">
+              <a:graphicData uri="http://schemas.openxmlformats.org/drawingml/2006/picture">
+                <pic:pic xmlns:pic="http://schemas.openxmlformats.org/drawingml/2006/picture">
+                  <pic:nvPicPr>
+                    <pic:cNvPr id="0" name="Picture 6"/>
+                    <pic:cNvPicPr>
+                      <a:picLocks noChangeAspect="1" noChangeArrowheads="1"/>
+                    </pic:cNvPicPr>
+                  </pic:nvPicPr>
+                  <pic:blipFill rotWithShape="1">
+                    <a:blip r:embed="rId32">
+                      <a:biLevel thresh="75000"/>
+                      <a:extLst>
+                        <a:ext uri="{28A0092B-C50C-407E-A947-70E740481C1C}">
+                          <a14:useLocalDpi xmlns:a14="http://schemas.microsoft.com/office/drawing/2010/main" val="0"/>
+                        </a:ext>
+                      </a:extLst>
+                    </a:blip>
+                    <a:srcRect r="14778"/>
+                    <a:stretch/>
+                  </pic:blipFill>
+                  <pic:spPr bwMode="auto">
+                    <a:xfrm>
+                      <a:off x="0" y="0"/>
+                      <a:ext cx="4884516" cy="1495425"/>
+                    </a:xfrm>
+                    <a:prstGeom prst="rect">
+                      <a:avLst/>
+                    </a:prstGeom>
+                    <a:noFill/>
+                    <a:ln>
+                      <a:noFill/>
+                    </a:ln>
+                    <a:extLst>
+                      <a:ext uri="{53640926-AAD7-44D8-BBD7-CCE9431645EC}">
+                        <a14:shadowObscured xmlns:a14="http://schemas.microsoft.com/office/drawing/2010/main"/>
+                      </a:ext>
+                    </a:extLst>
+                  </pic:spPr>
+                </pic:pic>
+              </a:graphicData>
+            </a:graphic>
+          </wp:inline>
+        </w:drawing>
+      </w:r>
+    </w:p>
+    <w:p>
+      <w:pPr>
+        <w:jc w:val="left"/>
+      </w:pPr>
+      <w:r>
+        <w:t>TEst</w:t>
+      </w:r>
+    </w:p>
+    <w:p>
+      <w:r>
+        <w:rPr>
+          <w:noProof/>
+        </w:rPr>
+        <w:drawing>
+          <wp:inline distT="0" distB="0" distL="0" distR="0" wp14:anchorId="07D617CE" wp14:editId="5939C6DC">
+            <wp:extent cx="5731510" cy="2720184"/>
+            <wp:effectExtent l="0" t="0" r="2540" b="4445"/>
+            <wp:docPr id="26" name="Grafik 26"/>
+            <wp:cNvGraphicFramePr>
+              <a:graphicFrameLocks xmlns:a="http://schemas.openxmlformats.org/drawingml/2006/main" noChangeAspect="1"/>
+            </wp:cNvGraphicFramePr>
+            <a:graphic xmlns:a="http://schemas.openxmlformats.org/drawingml/2006/main">
+              <a:graphicData uri="http://schemas.openxmlformats.org/drawingml/2006/picture">
+                <pic:pic xmlns:pic="http://schemas.openxmlformats.org/drawingml/2006/picture">
+                  <pic:nvPicPr>
+                    <pic:cNvPr id="0" name="Picture 11"/>
+                    <pic:cNvPicPr>
+                      <a:picLocks noChangeAspect="1" noChangeArrowheads="1"/>
+                    </pic:cNvPicPr>
+                  </pic:nvPicPr>
+                  <pic:blipFill>
+                    <a:blip r:embed="rId33" cstate="print">
+                      <a:extLst>
+                        <a:ext uri="{28A0092B-C50C-407E-A947-70E740481C1C}">
+                          <a14:useLocalDpi xmlns:a14="http://schemas.microsoft.com/office/drawing/2010/main" val="0"/>
+                        </a:ext>
+                      </a:extLst>
+                    </a:blip>
+                    <a:srcRect/>
+                    <a:stretch>
+                      <a:fillRect/>
+                    </a:stretch>
+                  </pic:blipFill>
+                  <pic:spPr bwMode="auto">
+                    <a:xfrm>
+                      <a:off x="0" y="0"/>
+                      <a:ext cx="5731510" cy="2720184"/>
+                    </a:xfrm>
+                    <a:prstGeom prst="rect">
+                      <a:avLst/>
+                    </a:prstGeom>
+                    <a:noFill/>
+                    <a:ln>
+                      <a:noFill/>
+                    </a:ln>
+                  </pic:spPr>
+                </pic:pic>
+              </a:graphicData>
+            </a:graphic>
+          </wp:inline>
+        </w:drawing>
+      </w:r>
+    </w:p>
+    <w:p>
+      <w:pPr>
+        <w:jc w:val="left"/>
+      </w:pPr>
+      <w:r>
+        <w:t>TEtblabal</w:t>
+      </w:r>
+    </w:p>
+    <w:p>
+      <w:pPr>
+        <w:jc w:val="left"/>
+      </w:pPr>
+      <w:r>
+        <w:br w:type="page"/>
+      </w:r>
+    </w:p>
+    <w:p>
+      <w:pPr>
+        <w:pStyle w:val="berschrift2"/>
+        <w:framePr w:wrap="around"/>
+      </w:pPr>
+      <w:bookmarkStart w:id="52" w:name="_Toc8384847"/>
+      <w:r>
+        <w:t>Vorgehensweise</w:t>
+      </w:r>
+      <w:r>
+        <w:t xml:space="preserve"> </w:t>
+      </w:r>
+      <w:r>
+        <w:t>Berechnung</w:t>
+      </w:r>
+      <w:r>
+        <w:t xml:space="preserve"> Einfügungsverluste</w:t>
+      </w:r>
+      <w:bookmarkEnd w:id="52"/>
+    </w:p>
+    <w:p/>
+    <w:p>
+      <w:pPr>
+        <w:rPr>
+          <w:i/>
+          <w:iCs/>
+        </w:rPr>
+      </w:pPr>
+      <w:r>
+        <w:rPr>
+          <w:i/>
+          <w:iCs/>
+        </w:rPr>
+        <w:t>Wir befassen uns zunächst mit der CM-Ersatzschaltung, da sich diese leichter vereinfachen lässt. Man nutzt die Symmetrie der Schaltung aus, indem man bei der CM-Schaltung die beiden Leiter zusammenfasst. Ausserdem lässt man die C</w:t>
+      </w:r>
+      <w:r>
+        <w:rPr>
+          <w:i/>
+          <w:iCs/>
+          <w:vertAlign w:val="subscript"/>
+        </w:rPr>
+        <w:t>X</w:t>
+      </w:r>
+      <w:r>
+        <w:rPr>
+          <w:i/>
+          <w:iCs/>
+        </w:rPr>
+        <w:t>-Kondensatoren weg, da diese bei dieser Schaltung trivial sind. Die reduzierte Schaltung sieht nun schon wesentlich schlanker aus.</w:t>
+      </w:r>
+    </w:p>
+    <w:p>
+      <w:pPr>
+        <w:keepNext/>
+        <w:jc w:val="center"/>
+        <w:rPr>
+          <w:i/>
+          <w:iCs/>
+        </w:rPr>
+      </w:pPr>
+      <w:r>
+        <w:rPr>
+          <w:noProof/>
+        </w:rPr>
+        <w:drawing>
+          <wp:inline distT="0" distB="0" distL="0" distR="0" wp14:anchorId="3C61E5C4" wp14:editId="12B8756F">
+            <wp:extent cx="3429000" cy="1729105"/>
+            <wp:effectExtent l="0" t="0" r="0" b="0"/>
+            <wp:docPr id="193" name="Grafik 193"/>
+            <wp:cNvGraphicFramePr>
+              <a:graphicFrameLocks xmlns:a="http://schemas.openxmlformats.org/drawingml/2006/main" noChangeAspect="1"/>
+            </wp:cNvGraphicFramePr>
+            <a:graphic xmlns:a="http://schemas.openxmlformats.org/drawingml/2006/main">
+              <a:graphicData uri="http://schemas.openxmlformats.org/drawingml/2006/picture">
+                <pic:pic xmlns:pic="http://schemas.openxmlformats.org/drawingml/2006/picture">
+                  <pic:nvPicPr>
+                    <pic:cNvPr id="0" name="Picture 4"/>
+                    <pic:cNvPicPr>
+                      <a:picLocks noChangeAspect="1" noChangeArrowheads="1"/>
+                    </pic:cNvPicPr>
+                  </pic:nvPicPr>
+                  <pic:blipFill>
+                    <a:blip r:embed="rId29">
+                      <a:extLst>
+                        <a:ext uri="{28A0092B-C50C-407E-A947-70E740481C1C}">
+                          <a14:useLocalDpi xmlns:a14="http://schemas.microsoft.com/office/drawing/2010/main" val="0"/>
+                        </a:ext>
+                      </a:extLst>
+                    </a:blip>
+                    <a:srcRect/>
+                    <a:stretch>
+                      <a:fillRect/>
+                    </a:stretch>
+                  </pic:blipFill>
+                  <pic:spPr bwMode="auto">
+                    <a:xfrm>
+                      <a:off x="0" y="0"/>
+                      <a:ext cx="3429000" cy="1729105"/>
+                    </a:xfrm>
+                    <a:prstGeom prst="rect">
+                      <a:avLst/>
+                    </a:prstGeom>
+                    <a:noFill/>
+                    <a:ln>
+                      <a:noFill/>
+                    </a:ln>
+                  </pic:spPr>
+                </pic:pic>
+              </a:graphicData>
+            </a:graphic>
+          </wp:inline>
+        </w:drawing>
+      </w:r>
+    </w:p>
+    <w:p>
+      <w:pPr>
         <w:pStyle w:val="Beschriftung"/>
         <w:ind w:left="1134"/>
         <w:rPr>
@@ -6966,8 +7721,8 @@
           <w:sz w:val="14"/>
         </w:rPr>
       </w:pPr>
-      <w:bookmarkStart w:id="50" w:name="_Toc4188512"/>
-      <w:bookmarkStart w:id="51" w:name="_Toc4236494"/>
+      <w:bookmarkStart w:id="53" w:name="_Toc4188512"/>
+      <w:bookmarkStart w:id="54" w:name="_Toc4236494"/>
       <w:r>
         <w:rPr>
           <w:color w:val="auto"/>
@@ -6980,46 +7735,17 @@
           <w:color w:val="auto"/>
           <w:sz w:val="16"/>
         </w:rPr>
-        <w:fldChar w:fldCharType="begin"/>
+        <w:t>7</w:t>
       </w:r>
       <w:r>
         <w:rPr>
           <w:color w:val="auto"/>
           <w:sz w:val="16"/>
         </w:rPr>
-        <w:instrText xml:space="preserve"> SEQ Abbildung \* ARABIC </w:instrText>
-      </w:r>
-      <w:r>
-        <w:rPr>
-          <w:color w:val="auto"/>
-          <w:sz w:val="16"/>
-        </w:rPr>
-        <w:fldChar w:fldCharType="separate"/>
-      </w:r>
-      <w:r>
-        <w:rPr>
-          <w:noProof/>
-          <w:color w:val="auto"/>
-          <w:sz w:val="16"/>
-        </w:rPr>
-        <w:t>7</w:t>
-      </w:r>
-      <w:r>
-        <w:rPr>
-          <w:color w:val="auto"/>
-          <w:sz w:val="16"/>
-        </w:rPr>
-        <w:fldChar w:fldCharType="end"/>
-      </w:r>
-      <w:r>
-        <w:rPr>
-          <w:color w:val="auto"/>
-          <w:sz w:val="16"/>
-        </w:rPr>
         <w:t>: Vereinfachte CM-Schaltung</w:t>
       </w:r>
-      <w:bookmarkEnd w:id="50"/>
-      <w:bookmarkEnd w:id="51"/>
+      <w:bookmarkEnd w:id="53"/>
+      <w:bookmarkEnd w:id="54"/>
     </w:p>
     <w:p>
       <w:pPr>
@@ -8219,11 +8945,11 @@
         <w:pStyle w:val="berschrift2"/>
         <w:framePr w:wrap="around"/>
       </w:pPr>
-      <w:bookmarkStart w:id="52" w:name="_Toc8117392"/>
+      <w:bookmarkStart w:id="55" w:name="_Toc8384848"/>
       <w:r>
         <w:t>S-Parameter</w:t>
       </w:r>
-      <w:bookmarkEnd w:id="52"/>
+      <w:bookmarkEnd w:id="55"/>
       <w:r>
         <w:t xml:space="preserve"> </w:t>
       </w:r>
@@ -8254,16 +8980,7 @@
           <w:iCs/>
         </w:rPr>
         <w:lastRenderedPageBreak/>
-        <w:t>Sobald man die Kettenmatrix für ein Zwei-Tor berechnet hat, lassen sich daraus die S-Parameter berechnen. Deshalb ist es der einfachste Weg, die Einfügungsverluste mit Hilfe dieser Parameter zu bestimmen. Im folgen</w:t>
-      </w:r>
-      <w:bookmarkStart w:id="53" w:name="_GoBack"/>
-      <w:bookmarkEnd w:id="53"/>
-      <w:r>
-        <w:rPr>
-          <w:i/>
-          <w:iCs/>
-        </w:rPr>
-        <w:t>den Zwei Tor sind die Wellengrössen zur Berechnung der S-Parameter angegeben.</w:t>
+        <w:t>Sobald man die Kettenmatrix für ein Zwei-Tor berechnet hat, lassen sich daraus die S-Parameter berechnen. Deshalb ist es der einfachste Weg, die Einfügungsverluste mit Hilfe dieser Parameter zu bestimmen. Im folgenden Zwei Tor sind die Wellengrössen zur Berechnung der S-Parameter angegeben.</w:t>
       </w:r>
     </w:p>
     <w:p>
@@ -8308,7 +9025,7 @@
                     <pic:cNvPicPr/>
                   </pic:nvPicPr>
                   <pic:blipFill rotWithShape="1">
-                    <a:blip r:embed="rId29" cstate="print">
+                    <a:blip r:embed="rId34" cstate="print">
                       <a:extLst>
                         <a:ext uri="{28A0092B-C50C-407E-A947-70E740481C1C}">
                           <a14:useLocalDpi xmlns:a14="http://schemas.microsoft.com/office/drawing/2010/main" val="0"/>
@@ -8582,8 +9299,8 @@
           <w:sz w:val="16"/>
         </w:rPr>
       </w:pPr>
-      <w:bookmarkStart w:id="54" w:name="_Toc4188513"/>
-      <w:bookmarkStart w:id="55" w:name="_Toc4236495"/>
+      <w:bookmarkStart w:id="56" w:name="_Toc4188513"/>
+      <w:bookmarkStart w:id="57" w:name="_Toc4236495"/>
       <w:r>
         <w:rPr>
           <w:color w:val="auto"/>
@@ -8634,8 +9351,8 @@
         </w:rPr>
         <w:t>: Zwei Tor mit Wellengrössen</w:t>
       </w:r>
-      <w:bookmarkEnd w:id="54"/>
-      <w:bookmarkEnd w:id="55"/>
+      <w:bookmarkEnd w:id="56"/>
+      <w:bookmarkEnd w:id="57"/>
     </w:p>
     <w:p>
       <w:pPr>
@@ -10073,46 +10790,154 @@
     </w:p>
     <w:p>
       <w:pPr>
-        <w:rPr>
-          <w:rFonts w:eastAsiaTheme="minorEastAsia"/>
-        </w:rPr>
-      </w:pPr>
+        <w:jc w:val="left"/>
+      </w:pPr>
+      <w:r>
+        <w:br w:type="page"/>
+      </w:r>
     </w:p>
     <w:p>
       <w:pPr>
         <w:pStyle w:val="berschrift2"/>
         <w:framePr w:wrap="around"/>
       </w:pPr>
-      <w:bookmarkStart w:id="56" w:name="_Toc8117393"/>
-      <w:r>
-        <w:t>Vereinfachungen der Schaltungen:</w:t>
-      </w:r>
-      <w:bookmarkEnd w:id="56"/>
-    </w:p>
-    <w:p/>
-    <w:p/>
+      <w:bookmarkStart w:id="58" w:name="_Toc8384849"/>
+      <w:r>
+        <w:lastRenderedPageBreak/>
+        <w:t>CM-Kurve</w:t>
+      </w:r>
+      <w:r>
+        <w:t xml:space="preserve">n </w:t>
+      </w:r>
+      <w:r>
+        <w:t>Realisierung</w:t>
+      </w:r>
+      <w:r>
+        <w:t xml:space="preserve"> mit Matlab</w:t>
+      </w:r>
+      <w:bookmarkEnd w:id="58"/>
+      <w:r>
+        <w:t xml:space="preserve"> </w:t>
+      </w:r>
+    </w:p>
+    <w:p>
+      <w:pPr>
+        <w:rPr>
+          <w:rFonts w:eastAsiaTheme="minorEastAsia"/>
+          <w:iCs/>
+        </w:rPr>
+      </w:pPr>
+    </w:p>
+    <w:p>
+      <w:pPr>
+        <w:rPr>
+          <w:rFonts w:eastAsiaTheme="minorEastAsia"/>
+          <w:iCs/>
+        </w:rPr>
+      </w:pPr>
+    </w:p>
+    <w:p>
+      <w:pPr>
+        <w:rPr>
+          <w:rFonts w:eastAsiaTheme="minorEastAsia"/>
+          <w:iCs/>
+        </w:rPr>
+      </w:pPr>
+      <w:r>
+        <w:rPr>
+          <w:noProof/>
+        </w:rPr>
+        <w:drawing>
+          <wp:inline distT="0" distB="0" distL="0" distR="0" wp14:anchorId="6692CD1D" wp14:editId="6D39CFE1">
+            <wp:extent cx="6324600" cy="3001989"/>
+            <wp:effectExtent l="0" t="0" r="0" b="8255"/>
+            <wp:docPr id="24" name="Grafik 24"/>
+            <wp:cNvGraphicFramePr>
+              <a:graphicFrameLocks xmlns:a="http://schemas.openxmlformats.org/drawingml/2006/main" noChangeAspect="1"/>
+            </wp:cNvGraphicFramePr>
+            <a:graphic xmlns:a="http://schemas.openxmlformats.org/drawingml/2006/main">
+              <a:graphicData uri="http://schemas.openxmlformats.org/drawingml/2006/picture">
+                <pic:pic xmlns:pic="http://schemas.openxmlformats.org/drawingml/2006/picture">
+                  <pic:nvPicPr>
+                    <pic:cNvPr id="0" name="Picture 7"/>
+                    <pic:cNvPicPr>
+                      <a:picLocks noChangeAspect="1" noChangeArrowheads="1"/>
+                    </pic:cNvPicPr>
+                  </pic:nvPicPr>
+                  <pic:blipFill>
+                    <a:blip r:embed="rId35" cstate="print">
+                      <a:extLst>
+                        <a:ext uri="{28A0092B-C50C-407E-A947-70E740481C1C}">
+                          <a14:useLocalDpi xmlns:a14="http://schemas.microsoft.com/office/drawing/2010/main" val="0"/>
+                        </a:ext>
+                      </a:extLst>
+                    </a:blip>
+                    <a:srcRect/>
+                    <a:stretch>
+                      <a:fillRect/>
+                    </a:stretch>
+                  </pic:blipFill>
+                  <pic:spPr bwMode="auto">
+                    <a:xfrm>
+                      <a:off x="0" y="0"/>
+                      <a:ext cx="6345531" cy="3011924"/>
+                    </a:xfrm>
+                    <a:prstGeom prst="rect">
+                      <a:avLst/>
+                    </a:prstGeom>
+                    <a:noFill/>
+                    <a:ln>
+                      <a:noFill/>
+                    </a:ln>
+                  </pic:spPr>
+                </pic:pic>
+              </a:graphicData>
+            </a:graphic>
+          </wp:inline>
+        </w:drawing>
+      </w:r>
+    </w:p>
+    <w:p>
+      <w:pPr>
+        <w:rPr>
+          <w:rFonts w:eastAsiaTheme="minorEastAsia"/>
+          <w:iCs/>
+        </w:rPr>
+      </w:pPr>
+    </w:p>
+    <w:p>
+      <w:pPr>
+        <w:jc w:val="left"/>
+        <w:rPr>
+          <w:rFonts w:eastAsiaTheme="minorEastAsia"/>
+          <w:iCs/>
+        </w:rPr>
+      </w:pPr>
+      <w:r>
+        <w:rPr>
+          <w:rFonts w:eastAsiaTheme="minorEastAsia"/>
+          <w:iCs/>
+        </w:rPr>
+        <w:br w:type="page"/>
+      </w:r>
+    </w:p>
     <w:p>
       <w:pPr>
         <w:pStyle w:val="berschrift2"/>
         <w:framePr w:wrap="around"/>
       </w:pPr>
-      <w:bookmarkStart w:id="57" w:name="_Toc8117394"/>
+      <w:bookmarkStart w:id="59" w:name="_Toc8384850"/>
+      <w:r>
+        <w:lastRenderedPageBreak/>
+        <w:t xml:space="preserve">DM-Kurven </w:t>
+      </w:r>
       <w:r>
         <w:t>Realisierung</w:t>
       </w:r>
       <w:r>
-        <w:rPr>
-          <w:i/>
-        </w:rPr>
-        <w:t xml:space="preserve"> in Matlab</w:t>
-      </w:r>
-      <w:bookmarkEnd w:id="57"/>
-      <w:r>
-        <w:rPr>
-          <w:i/>
-        </w:rPr>
-        <w:t xml:space="preserve"> </w:t>
-      </w:r>
+        <w:t xml:space="preserve"> mit Matlab</w:t>
+      </w:r>
+      <w:bookmarkEnd w:id="59"/>
     </w:p>
     <w:p>
       <w:pPr>
@@ -10263,21 +11088,32 @@
     </w:p>
     <w:p>
       <w:pPr>
-        <w:keepNext/>
-        <w:jc w:val="center"/>
-      </w:pPr>
-      <w:r>
         <w:rPr>
           <w:rFonts w:eastAsiaTheme="minorEastAsia"/>
+          <w:i/>
+          <w:iCs/>
+        </w:rPr>
+      </w:pPr>
+    </w:p>
+    <w:p>
+      <w:pPr>
+        <w:rPr>
+          <w:rFonts w:eastAsiaTheme="minorEastAsia"/>
+          <w:i/>
+          <w:iCs/>
+        </w:rPr>
+      </w:pPr>
+      <w:bookmarkStart w:id="60" w:name="_Toc4188514"/>
+      <w:bookmarkStart w:id="61" w:name="_Toc4236496"/>
+      <w:r>
+        <w:rPr>
           <w:noProof/>
-          <w:lang w:eastAsia="de-CH"/>
-        </w:rPr>
-        <w:lastRenderedPageBreak/>
+        </w:rPr>
         <w:drawing>
-          <wp:inline distT="0" distB="0" distL="0" distR="0" wp14:anchorId="5D1BED65" wp14:editId="136F1C94">
-            <wp:extent cx="4076700" cy="3761440"/>
-            <wp:effectExtent l="0" t="0" r="0" b="0"/>
-            <wp:docPr id="12" name="Grafik 12"/>
+          <wp:inline distT="0" distB="0" distL="0" distR="0" wp14:anchorId="501D5806" wp14:editId="1EC3F667">
+            <wp:extent cx="6362700" cy="3020073"/>
+            <wp:effectExtent l="0" t="0" r="0" b="8890"/>
+            <wp:docPr id="28" name="Grafik 28"/>
             <wp:cNvGraphicFramePr>
               <a:graphicFrameLocks xmlns:a="http://schemas.openxmlformats.org/drawingml/2006/main" noChangeAspect="1"/>
             </wp:cNvGraphicFramePr>
@@ -10285,23 +11121,36 @@
               <a:graphicData uri="http://schemas.openxmlformats.org/drawingml/2006/picture">
                 <pic:pic xmlns:pic="http://schemas.openxmlformats.org/drawingml/2006/picture">
                   <pic:nvPicPr>
-                    <pic:cNvPr id="1" name=""/>
-                    <pic:cNvPicPr/>
+                    <pic:cNvPr id="0" name="Picture 15"/>
+                    <pic:cNvPicPr>
+                      <a:picLocks noChangeAspect="1" noChangeArrowheads="1"/>
+                    </pic:cNvPicPr>
                   </pic:nvPicPr>
                   <pic:blipFill>
-                    <a:blip r:embed="rId30"/>
+                    <a:blip r:embed="rId36" cstate="print">
+                      <a:extLst>
+                        <a:ext uri="{28A0092B-C50C-407E-A947-70E740481C1C}">
+                          <a14:useLocalDpi xmlns:a14="http://schemas.microsoft.com/office/drawing/2010/main" val="0"/>
+                        </a:ext>
+                      </a:extLst>
+                    </a:blip>
+                    <a:srcRect/>
                     <a:stretch>
                       <a:fillRect/>
                     </a:stretch>
                   </pic:blipFill>
-                  <pic:spPr>
+                  <pic:spPr bwMode="auto">
                     <a:xfrm>
                       <a:off x="0" y="0"/>
-                      <a:ext cx="4121873" cy="3803120"/>
+                      <a:ext cx="6380309" cy="3028431"/>
                     </a:xfrm>
                     <a:prstGeom prst="rect">
                       <a:avLst/>
                     </a:prstGeom>
+                    <a:noFill/>
+                    <a:ln>
+                      <a:noFill/>
+                    </a:ln>
                   </pic:spPr>
                 </pic:pic>
               </a:graphicData>
@@ -10309,116 +11158,102 @@
           </wp:inline>
         </w:drawing>
       </w:r>
-    </w:p>
-    <w:p>
-      <w:pPr>
-        <w:pStyle w:val="Beschriftung"/>
-        <w:ind w:left="1276"/>
-        <w:rPr>
-          <w:i w:val="0"/>
-          <w:color w:val="auto"/>
+      <w:r>
+        <w:rPr>
+          <w:i/>
           <w:sz w:val="16"/>
         </w:rPr>
-      </w:pPr>
-      <w:bookmarkStart w:id="58" w:name="_Toc4188514"/>
-      <w:bookmarkStart w:id="59" w:name="_Toc4236496"/>
-      <w:r>
-        <w:rPr>
-          <w:i w:val="0"/>
-          <w:color w:val="auto"/>
+        <w:t xml:space="preserve">Abbildung </w:t>
+      </w:r>
+      <w:r>
+        <w:rPr>
+          <w:i/>
           <w:sz w:val="16"/>
         </w:rPr>
-        <w:t xml:space="preserve">Abbildung </w:t>
-      </w:r>
-      <w:r>
-        <w:rPr>
-          <w:i w:val="0"/>
-          <w:color w:val="auto"/>
+        <w:fldChar w:fldCharType="begin"/>
+      </w:r>
+      <w:r>
+        <w:rPr>
+          <w:i/>
           <w:sz w:val="16"/>
         </w:rPr>
-        <w:fldChar w:fldCharType="begin"/>
-      </w:r>
-      <w:r>
-        <w:rPr>
-          <w:i w:val="0"/>
-          <w:color w:val="auto"/>
+        <w:instrText xml:space="preserve"> SEQ Abbildung \* ARABIC </w:instrText>
+      </w:r>
+      <w:r>
+        <w:rPr>
+          <w:i/>
           <w:sz w:val="16"/>
         </w:rPr>
-        <w:instrText xml:space="preserve"> SEQ Abbildung \* ARABIC </w:instrText>
-      </w:r>
-      <w:r>
-        <w:rPr>
-          <w:i w:val="0"/>
-          <w:color w:val="auto"/>
+        <w:fldChar w:fldCharType="separate"/>
+      </w:r>
+      <w:r>
+        <w:rPr>
+          <w:i/>
+          <w:noProof/>
           <w:sz w:val="16"/>
         </w:rPr>
-        <w:fldChar w:fldCharType="separate"/>
-      </w:r>
-      <w:r>
-        <w:rPr>
-          <w:i w:val="0"/>
-          <w:noProof/>
-          <w:color w:val="auto"/>
+        <w:t>9</w:t>
+      </w:r>
+      <w:r>
+        <w:rPr>
+          <w:i/>
           <w:sz w:val="16"/>
         </w:rPr>
-        <w:t>9</w:t>
-      </w:r>
-      <w:r>
-        <w:rPr>
-          <w:i w:val="0"/>
-          <w:color w:val="auto"/>
+        <w:fldChar w:fldCharType="end"/>
+      </w:r>
+      <w:r>
+        <w:rPr>
+          <w:i/>
           <w:sz w:val="16"/>
         </w:rPr>
-        <w:fldChar w:fldCharType="end"/>
-      </w:r>
-      <w:r>
-        <w:rPr>
-          <w:i w:val="0"/>
-          <w:color w:val="auto"/>
+        <w:t xml:space="preserve">: Insertion </w:t>
+      </w:r>
+      <w:r>
+        <w:rPr>
+          <w:i/>
           <w:sz w:val="16"/>
         </w:rPr>
-        <w:t xml:space="preserve">: Insertion </w:t>
-      </w:r>
-      <w:r>
-        <w:rPr>
-          <w:i w:val="0"/>
-          <w:color w:val="auto"/>
+        <w:t>l</w:t>
+      </w:r>
+      <w:r>
+        <w:rPr>
+          <w:i/>
           <w:sz w:val="16"/>
         </w:rPr>
-        <w:t>l</w:t>
-      </w:r>
-      <w:r>
-        <w:rPr>
-          <w:i w:val="0"/>
-          <w:color w:val="auto"/>
-          <w:sz w:val="16"/>
-        </w:rPr>
         <w:t>oss Kurve aus MATLAB</w:t>
       </w:r>
-      <w:bookmarkEnd w:id="58"/>
-      <w:bookmarkEnd w:id="59"/>
-    </w:p>
-    <w:p/>
+      <w:bookmarkEnd w:id="60"/>
+      <w:bookmarkEnd w:id="61"/>
+    </w:p>
+    <w:p>
+      <w:pPr>
+        <w:jc w:val="left"/>
+      </w:pPr>
+      <w:r>
+        <w:br w:type="page"/>
+      </w:r>
+    </w:p>
     <w:p>
       <w:pPr>
         <w:pStyle w:val="berschrift1"/>
       </w:pPr>
-      <w:bookmarkStart w:id="60" w:name="_Toc8117395"/>
-      <w:r>
+      <w:bookmarkStart w:id="62" w:name="_Toc8384851"/>
+      <w:r>
+        <w:lastRenderedPageBreak/>
         <w:t>Validierung</w:t>
       </w:r>
-      <w:bookmarkEnd w:id="60"/>
+      <w:bookmarkEnd w:id="62"/>
     </w:p>
     <w:p>
       <w:pPr>
         <w:pStyle w:val="berschrift2"/>
         <w:framePr w:wrap="around"/>
       </w:pPr>
-      <w:bookmarkStart w:id="61" w:name="_Toc8117396"/>
+      <w:bookmarkStart w:id="63" w:name="_Toc8384852"/>
       <w:r>
         <w:t>Berechnungen</w:t>
       </w:r>
-      <w:bookmarkEnd w:id="61"/>
+      <w:bookmarkEnd w:id="63"/>
       <w:r>
         <w:t xml:space="preserve"> </w:t>
       </w:r>
@@ -10429,11 +11264,11 @@
         <w:pStyle w:val="berschrift2"/>
         <w:framePr w:wrap="around"/>
       </w:pPr>
-      <w:bookmarkStart w:id="62" w:name="_Toc8117397"/>
+      <w:bookmarkStart w:id="64" w:name="_Toc8384853"/>
       <w:r>
         <w:t>Software</w:t>
       </w:r>
-      <w:bookmarkEnd w:id="62"/>
+      <w:bookmarkEnd w:id="64"/>
       <w:r>
         <w:t xml:space="preserve"> </w:t>
       </w:r>
@@ -10444,11 +11279,11 @@
         <w:pStyle w:val="berschrift3"/>
         <w:ind w:left="709"/>
       </w:pPr>
-      <w:bookmarkStart w:id="63" w:name="_Toc8117398"/>
+      <w:bookmarkStart w:id="65" w:name="_Toc8384854"/>
       <w:r>
         <w:t>Eingabe</w:t>
       </w:r>
-      <w:bookmarkEnd w:id="63"/>
+      <w:bookmarkEnd w:id="65"/>
     </w:p>
     <w:p>
       <w:pPr>
@@ -10457,11 +11292,11 @@
       <w:r>
         <w:t xml:space="preserve"> </w:t>
       </w:r>
-      <w:bookmarkStart w:id="64" w:name="_Toc8117399"/>
+      <w:bookmarkStart w:id="66" w:name="_Toc8384855"/>
       <w:r>
         <w:t>Benutzerfreundlichkeit</w:t>
       </w:r>
-      <w:bookmarkEnd w:id="64"/>
+      <w:bookmarkEnd w:id="66"/>
     </w:p>
     <w:p>
       <w:pPr>
@@ -10475,25 +11310,25 @@
       <w:pPr>
         <w:pStyle w:val="berschrift1"/>
       </w:pPr>
-      <w:bookmarkStart w:id="65" w:name="_Toc8117400"/>
-      <w:commentRangeStart w:id="66"/>
+      <w:bookmarkStart w:id="67" w:name="_Toc8384856"/>
+      <w:commentRangeStart w:id="68"/>
       <w:r>
         <w:lastRenderedPageBreak/>
         <w:t>Schluss</w:t>
       </w:r>
-      <w:bookmarkEnd w:id="65"/>
-      <w:commentRangeEnd w:id="66"/>
+      <w:commentRangeEnd w:id="68"/>
       <w:r>
         <w:rPr>
           <w:rStyle w:val="Kommentarzeichen"/>
           <w:rFonts w:eastAsiaTheme="minorHAnsi" w:cstheme="minorBidi"/>
           <w:b w:val="0"/>
         </w:rPr>
-        <w:commentReference w:id="66"/>
+        <w:commentReference w:id="68"/>
       </w:r>
       <w:r>
         <w:t>wort</w:t>
       </w:r>
+      <w:bookmarkEnd w:id="67"/>
     </w:p>
     <w:p>
       <w:pPr>
@@ -10509,41 +11344,39 @@
           <w:i/>
           <w:iCs/>
         </w:rPr>
-        <w:t>Dem Auftraggeber steht nach erfolgreichem Projektabschluss die Software ”emj-dj“ voll funktionsfähig zur Verfügung. Alle Pflichtziele sowie ein Wunschziel, das Speichern und Laden der Eingabewerte, konnten gemäss Pflichtenheft umgesetzt werden. Die CM und DM Graphen wurden auf Matlab richtig berechnet und ins Java Programm implementiert. Dabei kann man durch abändern der Bauteilwerte dessen Einfluss im Diagramm beobachten und vorhersagen können. Auch können eingegeben Werte abgespeichert werden und für die spätere Verwendung wieder in Programm geladen werden.</w:t>
-      </w:r>
-    </w:p>
-    <w:p>
-      <w:pPr>
+        <w:t>Dem Auftraggeber steht nach erfolgreichem Projektabschluss die Software ”emj-dj“ voll funktionsfähig zur Verfügung. Alle Pflichtziele sowie ein Wunschziel, das Speichern und Laden der Eingabewerte, konnten gemäss Pflichtenheft umgesetzt werden. Die CM und DM Graphen wurden auf Matlab richtig berechnet und ins Java Programm implementiert. Dabei kann man durch abändern der Bauteilwerte dessen Einfluss im Diagramm beobachten und vorhersagen können. Auch können eingegeben</w:t>
+      </w:r>
+      <w:r>
         <w:rPr>
           <w:rFonts w:eastAsiaTheme="minorEastAsia"/>
           <w:i/>
           <w:iCs/>
         </w:rPr>
-      </w:pPr>
+        <w:t>e</w:t>
+      </w:r>
       <w:r>
         <w:rPr>
           <w:rFonts w:eastAsiaTheme="minorEastAsia"/>
           <w:i/>
           <w:iCs/>
         </w:rPr>
-        <w:t>//Die Problematik</w:t>
-      </w:r>
-    </w:p>
-    <w:p>
-      <w:pPr>
+        <w:t xml:space="preserve"> Werte abgespeichert werden und für die spätere Verwendung wieder in</w:t>
+      </w:r>
+      <w:r>
         <w:rPr>
           <w:rFonts w:eastAsiaTheme="minorEastAsia"/>
           <w:i/>
           <w:iCs/>
         </w:rPr>
-      </w:pPr>
+        <w:t>s</w:t>
+      </w:r>
       <w:r>
         <w:rPr>
           <w:rFonts w:eastAsiaTheme="minorEastAsia"/>
           <w:i/>
           <w:iCs/>
         </w:rPr>
-        <w:t>Die Problematiken konnten alle bewältigt werden und das Programm wurde fristgerecht geliefert. In weiteren Arbeitsprozessen könnten weitere Wunschziele umgesetzt werden.</w:t>
+        <w:t xml:space="preserve"> Programm geladen werden.</w:t>
       </w:r>
     </w:p>
     <w:p>
@@ -10560,7 +11393,7 @@
           <w:i/>
           <w:iCs/>
         </w:rPr>
-        <w:t>Ebenfalls kann man das Tool noch beliebig optimieren</w:t>
+        <w:t>//Die Problematik</w:t>
       </w:r>
     </w:p>
     <w:p>
@@ -10571,21 +11404,55 @@
           <w:iCs/>
         </w:rPr>
       </w:pPr>
-    </w:p>
-    <w:p>
-      <w:pPr>
+      <w:r>
         <w:rPr>
           <w:rFonts w:eastAsiaTheme="minorEastAsia"/>
           <w:i/>
           <w:iCs/>
         </w:rPr>
-      </w:pPr>
-      <w:r>
+        <w:t>Die Problematiken konnten alle bewältigt werden und das Programm wurde fristgerecht geliefert. In weiteren Arbeitsprozessen könnten weitere Wunschziele umgesetzt werden.</w:t>
+      </w:r>
+    </w:p>
+    <w:p>
+      <w:pPr>
         <w:rPr>
           <w:rFonts w:eastAsiaTheme="minorEastAsia"/>
           <w:i/>
           <w:iCs/>
         </w:rPr>
+      </w:pPr>
+      <w:r>
+        <w:rPr>
+          <w:rFonts w:eastAsiaTheme="minorEastAsia"/>
+          <w:i/>
+          <w:iCs/>
+        </w:rPr>
+        <w:t>Ebenfalls kann man das Tool noch beliebig optimieren</w:t>
+      </w:r>
+    </w:p>
+    <w:p>
+      <w:pPr>
+        <w:rPr>
+          <w:rFonts w:eastAsiaTheme="minorEastAsia"/>
+          <w:i/>
+          <w:iCs/>
+        </w:rPr>
+      </w:pPr>
+    </w:p>
+    <w:p>
+      <w:pPr>
+        <w:rPr>
+          <w:rFonts w:eastAsiaTheme="minorEastAsia"/>
+          <w:i/>
+          <w:iCs/>
+        </w:rPr>
+      </w:pPr>
+      <w:r>
+        <w:rPr>
+          <w:rFonts w:eastAsiaTheme="minorEastAsia"/>
+          <w:i/>
+          <w:iCs/>
+        </w:rPr>
         <w:t xml:space="preserve">// Beispiele was man noch erweitern könnte. </w:t>
       </w:r>
     </w:p>
@@ -10594,7 +11461,7 @@
         <w:br w:type="page"/>
       </w:r>
     </w:p>
-    <w:bookmarkStart w:id="67" w:name="_Toc8117401" w:displacedByCustomXml="next"/>
+    <w:bookmarkStart w:id="69" w:name="_Toc8384857" w:displacedByCustomXml="next"/>
     <w:sdt>
       <w:sdtPr>
         <w:rPr>
@@ -10621,7 +11488,7 @@
           <w:r>
             <w:t>Quellenverzeicnis</w:t>
           </w:r>
-          <w:bookmarkEnd w:id="67"/>
+          <w:bookmarkEnd w:id="69"/>
           <w:r>
             <w:t xml:space="preserve"> </w:t>
           </w:r>
@@ -10939,12 +11806,12 @@
       <w:r>
         <w:br w:type="page"/>
       </w:r>
-      <w:bookmarkStart w:id="68" w:name="_Toc8117402"/>
+      <w:bookmarkStart w:id="70" w:name="_Toc8384858"/>
       <w:r>
         <w:lastRenderedPageBreak/>
         <w:t>Anhang</w:t>
       </w:r>
-      <w:bookmarkEnd w:id="68"/>
+      <w:bookmarkEnd w:id="70"/>
     </w:p>
     <w:sectPr>
       <w:pgSz w:w="11906" w:h="16838"/>
@@ -11006,7 +11873,7 @@
       </w:r>
     </w:p>
   </w:comment>
-  <w:comment w:id="4" w:author="Marina Taborda" w:date="2019-05-07T10:24:00Z" w:initials="MT">
+  <w:comment w:id="5" w:author="Marina Taborda" w:date="2019-05-07T10:24:00Z" w:initials="MT">
     <w:p>
       <w:pPr>
         <w:pStyle w:val="Kommentartext"/>
@@ -11022,7 +11889,7 @@
       </w:r>
     </w:p>
   </w:comment>
-  <w:comment w:id="5" w:author="Marina Taborda" w:date="2019-05-07T10:25:00Z" w:initials="MT">
+  <w:comment w:id="6" w:author="Marina Taborda" w:date="2019-05-07T10:25:00Z" w:initials="MT">
     <w:p>
       <w:pPr>
         <w:pStyle w:val="Kommentartext"/>
@@ -11042,7 +11909,7 @@
       </w:r>
     </w:p>
   </w:comment>
-  <w:comment w:id="7" w:author="Marina Taborda" w:date="2019-05-07T10:26:00Z" w:initials="MT">
+  <w:comment w:id="8" w:author="Marina Taborda" w:date="2019-05-07T10:26:00Z" w:initials="MT">
     <w:p>
       <w:pPr>
         <w:pStyle w:val="Kommentartext"/>
@@ -11058,7 +11925,7 @@
       </w:r>
     </w:p>
   </w:comment>
-  <w:comment w:id="27" w:author="Marina Taborda" w:date="2019-05-07T08:47:00Z" w:initials="MT">
+  <w:comment w:id="28" w:author="Marina Taborda" w:date="2019-05-07T08:47:00Z" w:initials="MT">
     <w:p>
       <w:pPr>
         <w:pStyle w:val="Kommentartext"/>
@@ -11075,7 +11942,7 @@
       </w:r>
     </w:p>
   </w:comment>
-  <w:comment w:id="30" w:author="Marina Taborda" w:date="2019-05-07T08:47:00Z" w:initials="MT">
+  <w:comment w:id="31" w:author="Marina Taborda" w:date="2019-05-07T08:47:00Z" w:initials="MT">
     <w:p>
       <w:pPr>
         <w:pStyle w:val="Kommentartext"/>
@@ -11091,7 +11958,7 @@
       </w:r>
     </w:p>
   </w:comment>
-  <w:comment w:id="66" w:author="Marina Taborda" w:date="2019-05-07T10:32:00Z" w:initials="MT">
+  <w:comment w:id="68" w:author="Marina Taborda" w:date="2019-05-07T10:32:00Z" w:initials="MT">
     <w:p>
       <w:pPr>
         <w:pStyle w:val="Kommentartext"/>
@@ -11262,7 +12129,7 @@
         <w:sz w:val="18"/>
         <w:szCs w:val="18"/>
       </w:rPr>
-      <w:t>09.05.2019</w:t>
+      <w:t>10.05.2019</w:t>
     </w:r>
     <w:r>
       <w:rPr>
@@ -13494,7 +14361,7 @@
       </w:pPr>
     </w:pPrDefault>
   </w:docDefaults>
-  <w:latentStyles w:defLockedState="0" w:defUIPriority="99" w:defSemiHidden="0" w:defUnhideWhenUsed="0" w:defQFormat="0" w:count="376">
+  <w:latentStyles w:defLockedState="0" w:defUIPriority="99" w:defSemiHidden="0" w:defUnhideWhenUsed="0" w:defQFormat="0" w:count="375">
     <w:lsdException w:name="Normal" w:uiPriority="0" w:qFormat="1"/>
     <w:lsdException w:name="heading 1" w:uiPriority="9" w:qFormat="1"/>
     <w:lsdException w:name="heading 2" w:semiHidden="1" w:uiPriority="9" w:unhideWhenUsed="1" w:qFormat="1"/>
@@ -13600,6 +14467,7 @@
     <w:lsdException w:name="HTML Sample" w:semiHidden="1" w:unhideWhenUsed="1"/>
     <w:lsdException w:name="HTML Typewriter" w:semiHidden="1" w:unhideWhenUsed="1"/>
     <w:lsdException w:name="HTML Variable" w:semiHidden="1" w:unhideWhenUsed="1"/>
+    <w:lsdException w:name="Normal Table" w:semiHidden="1" w:unhideWhenUsed="1"/>
     <w:lsdException w:name="annotation subject" w:semiHidden="1" w:unhideWhenUsed="1"/>
     <w:lsdException w:name="No List" w:semiHidden="1" w:unhideWhenUsed="1"/>
     <w:lsdException w:name="Outline List 1" w:semiHidden="1" w:unhideWhenUsed="1"/>
@@ -13646,8 +14514,10 @@
     <w:lsdException w:name="Table Subtle 2" w:semiHidden="1" w:unhideWhenUsed="1"/>
     <w:lsdException w:name="Table Web 1" w:semiHidden="1" w:unhideWhenUsed="1"/>
     <w:lsdException w:name="Table Web 2" w:semiHidden="1" w:unhideWhenUsed="1"/>
+    <w:lsdException w:name="Table Web 3" w:semiHidden="1" w:unhideWhenUsed="1"/>
     <w:lsdException w:name="Balloon Text" w:semiHidden="1" w:unhideWhenUsed="1"/>
     <w:lsdException w:name="Table Grid" w:uiPriority="39"/>
+    <w:lsdException w:name="Table Theme" w:semiHidden="1" w:unhideWhenUsed="1"/>
     <w:lsdException w:name="Placeholder Text" w:semiHidden="1"/>
     <w:lsdException w:name="No Spacing" w:uiPriority="1" w:qFormat="1"/>
     <w:lsdException w:name="Light Shading" w:uiPriority="60"/>
@@ -13867,7 +14737,6 @@
     <w:lsdException w:name="Smart Hyperlink" w:semiHidden="1" w:unhideWhenUsed="1"/>
     <w:lsdException w:name="Hashtag" w:semiHidden="1" w:unhideWhenUsed="1"/>
     <w:lsdException w:name="Unresolved Mention" w:semiHidden="1" w:unhideWhenUsed="1"/>
-    <w:lsdException w:name="Smart Link" w:semiHidden="1" w:unhideWhenUsed="1"/>
   </w:latentStyles>
   <w:style w:type="paragraph" w:default="1" w:styleId="Standard">
     <w:name w:val="Normal"/>
@@ -15228,7 +16097,7 @@
 </file>
 
 <file path=customXml/itemProps1.xml><?xml version="1.0" encoding="utf-8"?>
-<ds:datastoreItem xmlns:ds="http://schemas.openxmlformats.org/officeDocument/2006/customXml" ds:itemID="{A6824300-AC6E-724C-9CB7-0082CF3D3613}">
+<ds:datastoreItem xmlns:ds="http://schemas.openxmlformats.org/officeDocument/2006/customXml" ds:itemID="{1F8194FB-9AE7-4CDD-BE08-5554EF6EDCC2}">
   <ds:schemaRefs>
     <ds:schemaRef ds:uri="http://schemas.openxmlformats.org/officeDocument/2006/bibliography"/>
   </ds:schemaRefs>

</xml_diff>

<commit_message>
Updated Schemas and Plots in Elektrische Grundlagen and Theoretisch Grundlagen
TODO vereinfachung DM
</commit_message>
<xml_diff>
--- a/Bericht_T5.docx
+++ b/Bericht_T5.docx
@@ -440,7 +440,7 @@
                 <v:stroke joinstyle="miter"/>
                 <v:path gradientshapeok="t" o:connecttype="rect"/>
               </v:shapetype>
-              <v:shape id="Textfeld 2" o:spid="_x0000_s1026" type="#_x0000_t202" style="position:absolute;left:0;text-align:left;margin-left:0;margin-top:13.2pt;width:318.6pt;height:266.4pt;z-index:-251654144;visibility:visible;mso-wrap-style:square;mso-width-percent:0;mso-height-percent:0;mso-wrap-distance-left:9pt;mso-wrap-distance-top:3.6pt;mso-wrap-distance-right:9pt;mso-wrap-distance-bottom:3.6pt;mso-position-horizontal:center;mso-position-horizontal-relative:margin;mso-position-vertical:absolute;mso-position-vertical-relative:text;mso-width-percent:0;mso-height-percent:0;mso-width-relative:margin;mso-height-relative:margin;v-text-anchor:top" o:gfxdata="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" stroked="f">
+              <v:shape id="Textfeld 2" o:spid="_x0000_s1026" type="#_x0000_t202" style="position:absolute;left:0;text-align:left;margin-left:0;margin-top:13.2pt;width:318.6pt;height:266.4pt;z-index:-251654144;visibility:visible;mso-wrap-style:square;mso-width-percent:0;mso-height-percent:0;mso-wrap-distance-left:9pt;mso-wrap-distance-top:3.6pt;mso-wrap-distance-right:9pt;mso-wrap-distance-bottom:3.6pt;mso-position-horizontal:center;mso-position-horizontal-relative:margin;mso-position-vertical:absolute;mso-position-vertical-relative:text;mso-width-percent:0;mso-height-percent:0;mso-width-relative:margin;mso-height-relative:margin;v-text-anchor:top" o:gfxdata="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" stroked="f">
                 <v:textbox>
                   <w:txbxContent>
                     <w:p>
@@ -789,7 +789,6 @@
           <w:b/>
         </w:rPr>
       </w:pPr>
-      <w:commentRangeStart w:id="0"/>
       <w:r>
         <w:rPr>
           <w:b/>
@@ -803,13 +802,6 @@
           <w:b/>
         </w:rPr>
         <w:t xml:space="preserve"> </w:t>
-      </w:r>
-      <w:commentRangeEnd w:id="0"/>
-      <w:r>
-        <w:rPr>
-          <w:rStyle w:val="Kommentarzeichen"/>
-        </w:rPr>
-        <w:commentReference w:id="0"/>
       </w:r>
     </w:p>
     <w:p>
@@ -935,6 +927,102 @@
           <w:color w:val="212121"/>
         </w:rPr>
         <w:t>dieser Arbeit ist die Entwicklung eines bedienerfreundlichen Programms, das in der Lage ist, die Einfügungsverluste des Filters zu berechnen, sowie graphisch darzustellen. Das Programm soll ausserdem aufzeigen, wie sich bestimmte Parameter, auf die zwei Störungsarten im ganzen Frequenzspektrum auswirken. Diese Informationen sollten dem Auftraggeber das Dimensionieren von Filtern vereinfachen.</w:t>
+      </w:r>
+    </w:p>
+    <w:p>
+      <w:pPr>
+        <w:autoSpaceDE w:val="0"/>
+        <w:autoSpaceDN w:val="0"/>
+        <w:adjustRightInd w:val="0"/>
+        <w:spacing w:after="0" w:line="240" w:lineRule="auto"/>
+        <w:rPr>
+          <w:rFonts w:cs="Arial"/>
+          <w:i/>
+          <w:iCs/>
+          <w:color w:val="212121"/>
+        </w:rPr>
+      </w:pPr>
+    </w:p>
+    <w:p>
+      <w:pPr>
+        <w:pStyle w:val="Kommentartext"/>
+        <w:rPr>
+          <w:highlight w:val="yellow"/>
+        </w:rPr>
+      </w:pPr>
+      <w:r>
+        <w:rPr>
+          <w:rStyle w:val="Kommentarzeichen"/>
+        </w:rPr>
+        <w:t/>
+      </w:r>
+      <w:r>
+        <w:rPr>
+          <w:highlight w:val="yellow"/>
+        </w:rPr>
+        <w:t>Problemstellung</w:t>
+      </w:r>
+    </w:p>
+    <w:p>
+      <w:pPr>
+        <w:pStyle w:val="Kommentartext"/>
+        <w:rPr>
+          <w:highlight w:val="yellow"/>
+        </w:rPr>
+      </w:pPr>
+      <w:r>
+        <w:rPr>
+          <w:highlight w:val="yellow"/>
+        </w:rPr>
+        <w:t>Ziel/Anforderung</w:t>
+      </w:r>
+    </w:p>
+    <w:p>
+      <w:pPr>
+        <w:pStyle w:val="Kommentartext"/>
+        <w:rPr>
+          <w:highlight w:val="yellow"/>
+        </w:rPr>
+      </w:pPr>
+      <w:r>
+        <w:rPr>
+          <w:highlight w:val="yellow"/>
+        </w:rPr>
+        <w:t>Methodik</w:t>
+      </w:r>
+    </w:p>
+    <w:p>
+      <w:pPr>
+        <w:pStyle w:val="Kommentartext"/>
+        <w:rPr>
+          <w:highlight w:val="yellow"/>
+        </w:rPr>
+      </w:pPr>
+      <w:r>
+        <w:rPr>
+          <w:highlight w:val="yellow"/>
+        </w:rPr>
+        <w:t>Hauptresultate</w:t>
+      </w:r>
+    </w:p>
+    <w:p>
+      <w:pPr>
+        <w:autoSpaceDE w:val="0"/>
+        <w:autoSpaceDN w:val="0"/>
+        <w:adjustRightInd w:val="0"/>
+        <w:spacing w:after="0" w:line="240" w:lineRule="auto"/>
+        <w:rPr>
+          <w:rFonts w:cs="Arial"/>
+          <w:i/>
+          <w:iCs/>
+          <w:color w:val="212121"/>
+        </w:rPr>
+      </w:pPr>
+      <w:r>
+        <w:rPr>
+          <w:highlight w:val="yellow"/>
+        </w:rPr>
+        <w:t>Konklusion</w:t>
       </w:r>
     </w:p>
     <w:p>
@@ -1001,15 +1089,7 @@
             <w:rPr>
               <w:rFonts w:cs="Arial"/>
             </w:rPr>
-            <w:t>sverz</w:t>
-          </w:r>
-          <w:bookmarkStart w:id="1" w:name="_GoBack"/>
-          <w:bookmarkEnd w:id="1"/>
-          <w:r>
-            <w:rPr>
-              <w:rFonts w:cs="Arial"/>
-            </w:rPr>
-            <w:t>eichnis</w:t>
+            <w:t>sverzeichnis</w:t>
           </w:r>
         </w:p>
         <w:p>
@@ -3721,562 +3801,25 @@
       <w:pPr>
         <w:pStyle w:val="berschrift1"/>
       </w:pPr>
-      <w:bookmarkStart w:id="2" w:name="_Toc8384826"/>
+      <w:bookmarkStart w:id="0" w:name="_Toc8384826"/>
       <w:r>
         <w:lastRenderedPageBreak/>
         <w:t>Einleitung</w:t>
       </w:r>
-      <w:bookmarkEnd w:id="2"/>
+      <w:bookmarkEnd w:id="0"/>
     </w:p>
     <w:p>
       <w:pPr>
         <w:rPr>
           <w:rFonts w:cs="Arial"/>
-          <w:i/>
-          <w:color w:val="000000" w:themeColor="text1"/>
-        </w:rPr>
-      </w:pPr>
-      <w:bookmarkStart w:id="3" w:name="_Hlk8127925"/>
+        </w:rPr>
+      </w:pPr>
       <w:r>
         <w:rPr>
           <w:rFonts w:cs="Arial"/>
           <w:color w:val="000000" w:themeColor="text1"/>
         </w:rPr>
-        <w:t xml:space="preserve">Der vorliegende Fachbericht dient als </w:t>
-      </w:r>
-      <w:r>
-        <w:rPr>
-          <w:rFonts w:cs="Arial"/>
-          <w:color w:val="000000" w:themeColor="text1"/>
-        </w:rPr>
-        <w:t>Darstellung der aktuellen Projektarbeit</w:t>
-      </w:r>
-      <w:r>
-        <w:rPr>
-          <w:rFonts w:cs="Arial"/>
-          <w:color w:val="000000" w:themeColor="text1"/>
-        </w:rPr>
-        <w:t xml:space="preserve"> des Moduls pro2E. Der Auftrag des Projekts ist es, eine Softwareanwendung</w:t>
-      </w:r>
-      <w:r>
-        <w:rPr>
-          <w:rFonts w:cs="Arial"/>
-          <w:color w:val="000000" w:themeColor="text1"/>
-        </w:rPr>
-        <w:t xml:space="preserve"> zu programmieren, welche es ermöglicht das </w:t>
-      </w:r>
-      <w:r>
-        <w:rPr>
-          <w:rFonts w:cs="Arial"/>
-          <w:color w:val="000000" w:themeColor="text1"/>
-        </w:rPr>
-        <w:t>Frequenzverhalten und die Einfügungsverluste</w:t>
-      </w:r>
-      <w:r>
-        <w:rPr>
-          <w:rFonts w:cs="Arial"/>
-          <w:color w:val="000000" w:themeColor="text1"/>
-        </w:rPr>
-        <w:t xml:space="preserve"> eines EMI-Filters darzustellen. </w:t>
-      </w:r>
-      <w:r>
-        <w:rPr>
-          <w:rFonts w:cs="Arial"/>
-          <w:color w:val="000000" w:themeColor="text1"/>
-        </w:rPr>
-        <w:t xml:space="preserve">Anhand eines Mischpults mit Slidern sollen die Werte der </w:t>
-      </w:r>
-      <w:r>
-        <w:rPr>
-          <w:rFonts w:cs="Arial"/>
-          <w:color w:val="000000" w:themeColor="text1"/>
-        </w:rPr>
-        <w:t>P</w:t>
-      </w:r>
-      <w:r>
-        <w:rPr>
-          <w:rFonts w:cs="Arial"/>
-          <w:color w:val="000000" w:themeColor="text1"/>
-        </w:rPr>
-        <w:t xml:space="preserve">arameter </w:t>
-      </w:r>
-      <w:r>
-        <w:rPr>
-          <w:rFonts w:cs="Arial"/>
-          <w:color w:val="000000" w:themeColor="text1"/>
-        </w:rPr>
-        <w:t>verändert werden</w:t>
-      </w:r>
-      <w:r>
-        <w:rPr>
-          <w:rFonts w:cs="Arial"/>
-          <w:color w:val="000000" w:themeColor="text1"/>
-        </w:rPr>
-        <w:t xml:space="preserve"> können und a</w:t>
-      </w:r>
-      <w:r>
-        <w:rPr>
-          <w:rFonts w:cs="Arial"/>
-          <w:color w:val="000000" w:themeColor="text1"/>
-        </w:rPr>
-        <w:t xml:space="preserve">nschliessend die Einflüsse auf das Verhalten in einem Graphen </w:t>
-      </w:r>
-      <w:r>
-        <w:rPr>
-          <w:rFonts w:cs="Arial"/>
-          <w:color w:val="000000" w:themeColor="text1"/>
-        </w:rPr>
-        <w:t>aufzeigen.</w:t>
-      </w:r>
-      <w:r>
-        <w:rPr>
-          <w:rFonts w:cs="Arial"/>
-          <w:color w:val="000000" w:themeColor="text1"/>
-        </w:rPr>
-        <w:t xml:space="preserve"> Ebenfalls Teil der Aufgabenstellung ist es, </w:t>
-      </w:r>
-      <w:r>
-        <w:rPr>
-          <w:rFonts w:cs="Arial"/>
-          <w:color w:val="000000" w:themeColor="text1"/>
-        </w:rPr>
-        <w:t>die korrekten Berechnungen der verschiedenen Störungsarten</w:t>
-      </w:r>
-      <w:r>
-        <w:rPr>
-          <w:rFonts w:cs="Arial"/>
-          <w:color w:val="000000" w:themeColor="text1"/>
-        </w:rPr>
-        <w:t xml:space="preserve"> (Gleich- und Gegentaktstörungen)</w:t>
-      </w:r>
-      <w:r>
-        <w:rPr>
-          <w:rFonts w:cs="Arial"/>
-          <w:color w:val="000000" w:themeColor="text1"/>
-        </w:rPr>
-        <w:t xml:space="preserve"> zu ermitteln und diese in die Softwarean</w:t>
-      </w:r>
-      <w:bookmarkStart w:id="4" w:name="_Hlk8127933"/>
-      <w:r>
-        <w:rPr>
-          <w:rFonts w:cs="Arial"/>
-          <w:color w:val="000000" w:themeColor="text1"/>
-        </w:rPr>
-        <w:t>wendung zu implementieren</w:t>
-      </w:r>
-      <w:bookmarkEnd w:id="3"/>
-      <w:r>
-        <w:rPr>
-          <w:rFonts w:cs="Arial"/>
-          <w:color w:val="000000" w:themeColor="text1"/>
-        </w:rPr>
-        <w:t>.</w:t>
-      </w:r>
-      <w:r>
-        <w:rPr>
-          <w:rFonts w:cs="Arial"/>
-          <w:color w:val="000000" w:themeColor="text1"/>
-        </w:rPr>
-        <w:t xml:space="preserve"> </w:t>
-      </w:r>
-    </w:p>
-    <w:p>
-      <w:pPr>
-        <w:rPr>
-          <w:rFonts w:cs="Arial"/>
-          <w:color w:val="000000" w:themeColor="text1"/>
-        </w:rPr>
-      </w:pPr>
-      <w:r>
-        <w:rPr>
-          <w:rFonts w:cs="Arial"/>
-          <w:color w:val="000000" w:themeColor="text1"/>
-        </w:rPr>
-        <w:t xml:space="preserve">Gemäss Aufgabenstellung (im Anhang) soll die Bedienoberfläche benutzerfreundlich sein. Somit ist ein Ziel dieser Arbeit, dass ein </w:t>
-      </w:r>
-      <w:r>
-        <w:rPr>
-          <w:rFonts w:cs="Arial"/>
-          <w:color w:val="000000" w:themeColor="text1"/>
-          <w:highlight w:val="yellow"/>
-        </w:rPr>
-        <w:t>Laie</w:t>
-      </w:r>
-      <w:r>
-        <w:rPr>
-          <w:rFonts w:cs="Arial"/>
-          <w:color w:val="000000" w:themeColor="text1"/>
-        </w:rPr>
-        <w:t xml:space="preserve"> das Programm ohne Erklärung und ohne Anleitung bedienen </w:t>
-      </w:r>
-      <w:r>
-        <w:rPr>
-          <w:rFonts w:cs="Arial"/>
-          <w:color w:val="000000" w:themeColor="text1"/>
-        </w:rPr>
-        <w:t>kann</w:t>
-      </w:r>
-      <w:r>
-        <w:rPr>
-          <w:rFonts w:cs="Arial"/>
-          <w:color w:val="000000" w:themeColor="text1"/>
-        </w:rPr>
-        <w:t xml:space="preserve"> (-&gt; </w:t>
-      </w:r>
-      <w:r>
-        <w:rPr>
-          <w:rFonts w:cs="Arial"/>
-          <w:i/>
-          <w:color w:val="000000" w:themeColor="text1"/>
-          <w:highlight w:val="yellow"/>
-        </w:rPr>
-        <w:t>Doppelklick</w:t>
-      </w:r>
-      <w:r>
-        <w:rPr>
-          <w:rFonts w:cs="Arial"/>
-          <w:color w:val="000000" w:themeColor="text1"/>
-        </w:rPr>
-        <w:t xml:space="preserve">). Ausserdem </w:t>
-      </w:r>
-      <w:r>
-        <w:rPr>
-          <w:rFonts w:cs="Arial"/>
-          <w:color w:val="000000" w:themeColor="text1"/>
-        </w:rPr>
-        <w:t xml:space="preserve">soll die Softwareanwendung auf den Betriebssystemen MacOS (ab Version 10.11) und auf Windows (7 oder neuer) fehlerfrei funktionieren. Ziele der Berechnungen </w:t>
-      </w:r>
-      <w:r>
-        <w:rPr>
-          <w:rFonts w:cs="Arial"/>
-          <w:color w:val="000000" w:themeColor="text1"/>
-        </w:rPr>
-        <w:t>s</w:t>
-      </w:r>
-      <w:r>
-        <w:rPr>
-          <w:rFonts w:cs="Arial"/>
-          <w:color w:val="000000" w:themeColor="text1"/>
-        </w:rPr>
-        <w:t>in</w:t>
-      </w:r>
-      <w:r>
-        <w:rPr>
-          <w:rFonts w:cs="Arial"/>
-          <w:color w:val="000000" w:themeColor="text1"/>
-        </w:rPr>
-        <w:t>d</w:t>
-      </w:r>
-      <w:r>
-        <w:rPr>
-          <w:rFonts w:cs="Arial"/>
-          <w:color w:val="000000" w:themeColor="text1"/>
-        </w:rPr>
-        <w:t xml:space="preserve"> ihre Korrektheit und </w:t>
-      </w:r>
-      <w:r>
-        <w:rPr>
-          <w:rFonts w:cs="Arial"/>
-          <w:color w:val="000000" w:themeColor="text1"/>
-        </w:rPr>
-        <w:t>ihre</w:t>
-      </w:r>
-      <w:r>
-        <w:rPr>
-          <w:rFonts w:cs="Arial"/>
-          <w:color w:val="000000" w:themeColor="text1"/>
-        </w:rPr>
-        <w:t xml:space="preserve"> Übereinstimmung mit den Simulationen des Auftraggebers. </w:t>
-      </w:r>
-    </w:p>
-    <w:bookmarkEnd w:id="4"/>
-    <w:p>
-      <w:pPr>
-        <w:rPr>
-          <w:rFonts w:cs="Arial"/>
-          <w:i/>
-          <w:color w:val="000000" w:themeColor="text1"/>
-        </w:rPr>
-      </w:pPr>
-      <w:commentRangeStart w:id="5"/>
-      <w:r>
-        <w:rPr>
-          <w:rFonts w:cs="Arial"/>
-          <w:i/>
-          <w:color w:val="000000" w:themeColor="text1"/>
-        </w:rPr>
-        <w:t xml:space="preserve">In dieser Projektarbeit soll eine Software entwickelt werden, </w:t>
-      </w:r>
-      <w:r>
-        <w:rPr>
-          <w:rFonts w:cs="Arial"/>
-          <w:i/>
-          <w:color w:val="000000" w:themeColor="text1"/>
-        </w:rPr>
-        <w:t xml:space="preserve">welche es </w:t>
-      </w:r>
-      <w:r>
-        <w:rPr>
-          <w:rFonts w:cs="Arial"/>
-          <w:i/>
-          <w:color w:val="000000" w:themeColor="text1"/>
-        </w:rPr>
-        <w:t>mit deren Hilfe das Verhalten eines EMI-Filters berechnet und grafisch dargestellt kann.</w:t>
-      </w:r>
-      <w:commentRangeEnd w:id="5"/>
-      <w:r>
-        <w:rPr>
-          <w:rStyle w:val="Kommentarzeichen"/>
-          <w:i/>
-        </w:rPr>
-        <w:commentReference w:id="5"/>
-      </w:r>
-    </w:p>
-    <w:p>
-      <w:pPr>
-        <w:rPr>
-          <w:rFonts w:cs="Arial"/>
-          <w:i/>
-          <w:color w:val="000000" w:themeColor="text1"/>
-        </w:rPr>
-      </w:pPr>
-      <w:r>
-        <w:rPr>
-          <w:rFonts w:cs="Arial"/>
-          <w:i/>
-          <w:color w:val="000000" w:themeColor="text1"/>
-        </w:rPr>
-        <w:t>Das Programm</w:t>
-      </w:r>
-      <w:r>
-        <w:rPr>
-          <w:rFonts w:cs="Arial"/>
-          <w:i/>
-          <w:color w:val="000000" w:themeColor="text1"/>
-        </w:rPr>
-        <w:t>soll so</w:t>
-      </w:r>
-      <w:r>
-        <w:rPr>
-          <w:rFonts w:cs="Arial"/>
-          <w:i/>
-          <w:color w:val="000000" w:themeColor="text1"/>
-        </w:rPr>
-        <w:t xml:space="preserve"> </w:t>
-      </w:r>
-      <w:r>
-        <w:rPr>
-          <w:rFonts w:cs="Arial"/>
-          <w:i/>
-          <w:color w:val="000000" w:themeColor="text1"/>
-        </w:rPr>
-        <w:t xml:space="preserve">Es wird eine </w:t>
-      </w:r>
-      <w:commentRangeStart w:id="6"/>
-      <w:r>
-        <w:rPr>
-          <w:rFonts w:cs="Arial"/>
-          <w:i/>
-          <w:color w:val="000000" w:themeColor="text1"/>
-        </w:rPr>
-        <w:t>benutzerfreundliche</w:t>
-      </w:r>
-      <w:commentRangeEnd w:id="6"/>
-      <w:r>
-        <w:rPr>
-          <w:rStyle w:val="Kommentarzeichen"/>
-          <w:i/>
-        </w:rPr>
-        <w:commentReference w:id="6"/>
-      </w:r>
-      <w:r>
-        <w:rPr>
-          <w:rFonts w:cs="Arial"/>
-          <w:i/>
-          <w:color w:val="000000" w:themeColor="text1"/>
-        </w:rPr>
-        <w:t xml:space="preserve"> Software erstellt, mit der man die Einfügungsverluste in Abhängigkeit der Frequenz simulieren kann. Dabei wird der Filter bei zwei verschiedenen Störungsarten simuliert, den Gleichtaktstörungen (CM) und den Gegentaktstörungen (DM). Ausserdem soll das Programm die Auswirkungen der parasitäreren Parameter auf die Einfügungsverluste darstellen können.</w:t>
-      </w:r>
-    </w:p>
-    <w:p>
-      <w:pPr>
-        <w:rPr>
-          <w:rFonts w:cs="Arial"/>
-          <w:i/>
-          <w:color w:val="000000" w:themeColor="text1"/>
-        </w:rPr>
-      </w:pPr>
-      <w:bookmarkStart w:id="7" w:name="_Hlk8127949"/>
-      <w:r>
-        <w:rPr>
-          <w:rFonts w:cs="Arial"/>
-        </w:rPr>
-        <w:t xml:space="preserve">Die Software </w:t>
-      </w:r>
-      <w:r>
-        <w:rPr>
-          <w:rFonts w:cs="Arial"/>
-        </w:rPr>
-        <w:t>wurde</w:t>
-      </w:r>
-      <w:r>
-        <w:rPr>
-          <w:rFonts w:cs="Arial"/>
-        </w:rPr>
-        <w:t xml:space="preserve"> in der Programmiersprache Java geschrieben. Damit die Software später einfach verändert werden kann, </w:t>
-      </w:r>
-      <w:r>
-        <w:rPr>
-          <w:rFonts w:cs="Arial"/>
-        </w:rPr>
-        <w:t>wurde</w:t>
-      </w:r>
-      <w:r>
-        <w:rPr>
-          <w:rFonts w:cs="Arial"/>
-        </w:rPr>
-        <w:t xml:space="preserve"> die Software in drei Bereiche unterteilt: Die Berechnungen (Model), das Userinterface (View) und die Schnittstelle (Controller</w:t>
-      </w:r>
-      <w:r>
-        <w:rPr>
-          <w:rFonts w:cs="Arial"/>
-        </w:rPr>
-        <w:t xml:space="preserve">). In der View soll die Bedienoberfläche gebaut und die Graphen gezeichnet werden. </w:t>
-      </w:r>
-      <w:r>
-        <w:rPr>
-          <w:rFonts w:cs="Arial"/>
-          <w:i/>
-        </w:rPr>
-        <w:t>Um das Layout des Programms möglichst von den Berechnungen und Funktionen zu trennen, wurde auf JavaFX gegriffen. JavaFX ermöglicht es mit Hilfe von Cascading Style Sheets (CSS) Layouteinstellungen simpel zu machen</w:t>
-      </w:r>
-      <w:r>
-        <w:rPr>
-          <w:rFonts w:cs="Arial"/>
-          <w:i/>
-          <w:sz w:val="24"/>
-        </w:rPr>
-        <w:t>.</w:t>
-      </w:r>
-      <w:r>
-        <w:rPr>
-          <w:rFonts w:cs="Arial"/>
-          <w:sz w:val="24"/>
-        </w:rPr>
-        <w:t xml:space="preserve"> </w:t>
-      </w:r>
-      <w:r>
-        <w:rPr>
-          <w:rFonts w:cs="Arial"/>
-        </w:rPr>
-        <w:t>Für die Berechnung der Graphen liest das Model die Daten aus und berechnet die Kurven. Die View und das Model werden mit dem Controller miteinander verbunden. Ausserdem wurden weitere Klassen erstellt, welche die Struktur des Programms vereinfachen.</w:t>
-      </w:r>
-    </w:p>
-    <w:p>
-      <w:pPr>
-        <w:rPr>
-          <w:rFonts w:cs="Arial"/>
-          <w:color w:val="000000" w:themeColor="text1"/>
-        </w:rPr>
-      </w:pPr>
-      <w:commentRangeStart w:id="8"/>
-      <w:r>
-        <w:rPr>
-          <w:rFonts w:cs="Arial"/>
-          <w:color w:val="000000" w:themeColor="text1"/>
-        </w:rPr>
-        <w:t>Für</w:t>
-      </w:r>
-      <w:commentRangeEnd w:id="8"/>
-      <w:r>
-        <w:rPr>
-          <w:rStyle w:val="Kommentarzeichen"/>
-        </w:rPr>
-        <w:commentReference w:id="8"/>
-      </w:r>
-      <w:r>
-        <w:rPr>
-          <w:rFonts w:cs="Arial"/>
-          <w:color w:val="000000" w:themeColor="text1"/>
-        </w:rPr>
-        <w:t xml:space="preserve"> die </w:t>
-      </w:r>
-      <w:r>
-        <w:rPr>
-          <w:rFonts w:cs="Arial"/>
-          <w:color w:val="000000" w:themeColor="text1"/>
-        </w:rPr>
-        <w:t xml:space="preserve">Realisierung der </w:t>
-      </w:r>
-      <w:r>
-        <w:rPr>
-          <w:rFonts w:cs="Arial"/>
-          <w:color w:val="000000" w:themeColor="text1"/>
-        </w:rPr>
-        <w:t>Berechnungen</w:t>
-      </w:r>
-      <w:r>
-        <w:rPr>
-          <w:rFonts w:cs="Arial"/>
-          <w:color w:val="000000" w:themeColor="text1"/>
-        </w:rPr>
-        <w:t xml:space="preserve"> </w:t>
-      </w:r>
-      <w:r>
-        <w:rPr>
-          <w:rFonts w:cs="Arial"/>
-          <w:color w:val="000000" w:themeColor="text1"/>
-        </w:rPr>
-        <w:t xml:space="preserve">wurden die von der Firma Schaffner erhaltenen Schemas </w:t>
-      </w:r>
-      <w:r>
-        <w:rPr>
-          <w:rFonts w:cs="Arial"/>
-          <w:color w:val="000000" w:themeColor="text1"/>
-        </w:rPr>
-        <w:t xml:space="preserve">der Gleichtakt- </w:t>
-      </w:r>
-      <w:r>
-        <w:rPr>
-          <w:rFonts w:cs="Arial"/>
-          <w:color w:val="000000" w:themeColor="text1"/>
-        </w:rPr>
-        <w:t xml:space="preserve">und </w:t>
-      </w:r>
-      <w:r>
-        <w:rPr>
-          <w:rFonts w:cs="Arial"/>
-          <w:color w:val="000000" w:themeColor="text1"/>
-        </w:rPr>
-        <w:t>Gegentaktstörungen</w:t>
-      </w:r>
-      <w:r>
-        <w:rPr>
-          <w:rFonts w:cs="Arial"/>
-          <w:color w:val="000000" w:themeColor="text1"/>
-        </w:rPr>
-        <w:t xml:space="preserve"> vereinfacht. Die darin enthaltenen Bauelemente wurden in Längs- und Querimpedanzen eingeteilt und zu einer Gesamtmatrix zusammengeführt. In Matlab wurden daraus die Einfügungsverluste berechnet und in einem Kurvendiagramm dargestellt. Die Berechnungen der vereinfachten Schaltungen wurden mit den Einfügungsverlusten der Originalschaltung verglichen und durch die Fachcoaches validiert.</w:t>
-      </w:r>
-      <w:r>
-        <w:rPr>
-          <w:rFonts w:cs="Arial"/>
-          <w:color w:val="000000" w:themeColor="text1"/>
-        </w:rPr>
-        <w:t xml:space="preserve"> </w:t>
-      </w:r>
-    </w:p>
-    <w:bookmarkEnd w:id="7"/>
-    <w:p>
-      <w:pPr>
-        <w:rPr>
-          <w:rFonts w:cs="Arial"/>
-        </w:rPr>
-      </w:pPr>
-      <w:r>
-        <w:rPr>
-          <w:rFonts w:cs="Arial"/>
-        </w:rPr>
-        <w:t>Des Weiteren wird zusätzlich die Bibliothek JavaFX verwendet, welche es ermöglicht, mit Hilfe von «Cascading Style Sheets (CSS)» den Inhalt noch weiter von der Darstellung zu trennen. Dadurch wird der Code einfacher lesbar und das Design schlicht verwaltet.</w:t>
+        <w:t>In separatem word doc</w:t>
       </w:r>
     </w:p>
     <w:p/>
@@ -4287,7 +3830,7 @@
       <w:r>
         <w:br w:type="column"/>
       </w:r>
-      <w:bookmarkStart w:id="9" w:name="_Toc8384827"/>
+      <w:bookmarkStart w:id="1" w:name="_Toc8384827"/>
       <w:r>
         <w:lastRenderedPageBreak/>
         <w:t>Theoretische</w:t>
@@ -4295,18 +3838,18 @@
       <w:r>
         <w:t xml:space="preserve"> Grundlagen</w:t>
       </w:r>
-      <w:bookmarkEnd w:id="9"/>
+      <w:bookmarkEnd w:id="1"/>
     </w:p>
     <w:p>
       <w:pPr>
         <w:pStyle w:val="berschrift2"/>
         <w:framePr w:wrap="around"/>
       </w:pPr>
-      <w:bookmarkStart w:id="10" w:name="_Toc8384828"/>
+      <w:bookmarkStart w:id="2" w:name="_Toc8384828"/>
       <w:r>
         <w:t>EMI Filter</w:t>
       </w:r>
-      <w:bookmarkEnd w:id="10"/>
+      <w:bookmarkEnd w:id="2"/>
     </w:p>
     <w:p/>
     <w:p>
@@ -4405,7 +3948,7 @@
                     <pic:cNvPicPr/>
                   </pic:nvPicPr>
                   <pic:blipFill rotWithShape="1">
-                    <a:blip r:embed="rId12"/>
+                    <a:blip r:embed="rId9"/>
                     <a:srcRect t="2870" b="1"/>
                     <a:stretch/>
                   </pic:blipFill>
@@ -4456,7 +3999,7 @@
                     <pic:cNvPicPr/>
                   </pic:nvPicPr>
                   <pic:blipFill>
-                    <a:blip r:embed="rId13"/>
+                    <a:blip r:embed="rId10"/>
                     <a:stretch>
                       <a:fillRect/>
                     </a:stretch>
@@ -4486,8 +4029,8 @@
           <w:sz w:val="16"/>
         </w:rPr>
       </w:pPr>
-      <w:bookmarkStart w:id="11" w:name="_Toc4188506"/>
-      <w:bookmarkStart w:id="12" w:name="_Toc4236488"/>
+      <w:bookmarkStart w:id="3" w:name="_Toc4188506"/>
+      <w:bookmarkStart w:id="4" w:name="_Toc4236488"/>
       <w:r>
         <w:rPr>
           <w:i w:val="0"/>
@@ -4545,8 +4088,8 @@
         </w:rPr>
         <w:t>:Schaltung des FN 2020 Filters (Schaffner), sowie der Filter selbst</w:t>
       </w:r>
-      <w:bookmarkEnd w:id="11"/>
-      <w:bookmarkEnd w:id="12"/>
+      <w:bookmarkEnd w:id="3"/>
+      <w:bookmarkEnd w:id="4"/>
     </w:p>
     <w:p>
       <w:r>
@@ -4667,11 +4210,11 @@
         <w:pStyle w:val="berschrift2"/>
         <w:framePr w:wrap="around"/>
       </w:pPr>
-      <w:bookmarkStart w:id="13" w:name="_Toc8384829"/>
+      <w:bookmarkStart w:id="5" w:name="_Toc8384829"/>
       <w:r>
         <w:t>Störungsarten</w:t>
       </w:r>
-      <w:bookmarkEnd w:id="13"/>
+      <w:bookmarkEnd w:id="5"/>
     </w:p>
     <w:p/>
     <w:p>
@@ -4734,7 +4277,7 @@
                     <pic:cNvPicPr/>
                   </pic:nvPicPr>
                   <pic:blipFill rotWithShape="1">
-                    <a:blip r:embed="rId14"/>
+                    <a:blip r:embed="rId11"/>
                     <a:srcRect t="6606" b="2928"/>
                     <a:stretch/>
                   </pic:blipFill>
@@ -4788,7 +4331,7 @@
                     <pic:cNvPicPr/>
                   </pic:nvPicPr>
                   <pic:blipFill rotWithShape="1">
-                    <a:blip r:embed="rId15"/>
+                    <a:blip r:embed="rId12"/>
                     <a:srcRect t="2403" r="1010"/>
                     <a:stretch/>
                   </pic:blipFill>
@@ -4826,8 +4369,8 @@
           <w:sz w:val="16"/>
         </w:rPr>
       </w:pPr>
-      <w:bookmarkStart w:id="14" w:name="_Toc4188507"/>
-      <w:bookmarkStart w:id="15" w:name="_Toc4236489"/>
+      <w:bookmarkStart w:id="6" w:name="_Toc4188507"/>
+      <w:bookmarkStart w:id="7" w:name="_Toc4236489"/>
       <w:r>
         <w:rPr>
           <w:i w:val="0"/>
@@ -4886,8 +4429,8 @@
         </w:rPr>
         <w:t>: Stromzirkulation der Störungen im DM- und CM-Mode</w:t>
       </w:r>
-      <w:bookmarkEnd w:id="14"/>
-      <w:bookmarkEnd w:id="15"/>
+      <w:bookmarkEnd w:id="6"/>
+      <w:bookmarkEnd w:id="7"/>
     </w:p>
     <w:p/>
     <w:p>
@@ -4895,31 +4438,40 @@
         <w:pStyle w:val="berschrift2"/>
         <w:framePr w:wrap="around"/>
       </w:pPr>
-      <w:bookmarkStart w:id="16" w:name="_Toc8384830"/>
-      <w:r>
-        <w:t>Definition Einfügungsverluste</w:t>
-      </w:r>
-      <w:r>
-        <w:t xml:space="preserve"> «Insertion loss»</w:t>
-      </w:r>
-      <w:bookmarkEnd w:id="16"/>
+      <w:bookmarkStart w:id="8" w:name="_Toc8384830"/>
+      <w:r>
+        <w:t xml:space="preserve">Definition </w:t>
+      </w:r>
+      <w:r>
+        <w:t>Einfügedämpfung</w:t>
+      </w:r>
       <w:r>
         <w:t xml:space="preserve"> </w:t>
       </w:r>
       <w:r>
+        <w:t>«Insertion loss»</w:t>
+      </w:r>
+      <w:bookmarkEnd w:id="8"/>
+      <w:r>
         <w:t xml:space="preserve"> </w:t>
       </w:r>
+      <w:r>
+        <w:t xml:space="preserve"> </w:t>
+      </w:r>
     </w:p>
     <w:p/>
     <w:p>
       <w:r>
-        <w:t>Die Leistung eines EMI Filters wird mit den Einfügungsverluste</w:t>
-      </w:r>
-      <w:r>
-        <w:t>n</w:t>
-      </w:r>
-      <w:r>
-        <w:t xml:space="preserve"> in Abhängigkeit der Frequenz bestimmt. </w:t>
+        <w:t xml:space="preserve">Die Leistung eines EMI Filters wird mit den </w:t>
+      </w:r>
+      <w:r>
+        <w:t>Einfügedämpfung</w:t>
+      </w:r>
+      <w:r>
+        <w:t xml:space="preserve"> </w:t>
+      </w:r>
+      <w:r>
+        <w:t xml:space="preserve">in Abhängigkeit der Frequenz bestimmt. </w:t>
       </w:r>
       <w:r>
         <w:t>Diese Funktion lautet:</w:t>
@@ -5271,7 +4823,7 @@
                     </pic:cNvPicPr>
                   </pic:nvPicPr>
                   <pic:blipFill>
-                    <a:blip r:embed="rId16" cstate="print">
+                    <a:blip r:embed="rId13" cstate="print">
                       <a:extLst>
                         <a:ext uri="{28A0092B-C50C-407E-A947-70E740481C1C}">
                           <a14:useLocalDpi xmlns:a14="http://schemas.microsoft.com/office/drawing/2010/main" val="0"/>
@@ -5346,7 +4898,7 @@
                     </pic:cNvPicPr>
                   </pic:nvPicPr>
                   <pic:blipFill>
-                    <a:blip r:embed="rId17" cstate="print">
+                    <a:blip r:embed="rId14" cstate="print">
                       <a:extLst>
                         <a:ext uri="{28A0092B-C50C-407E-A947-70E740481C1C}">
                           <a14:useLocalDpi xmlns:a14="http://schemas.microsoft.com/office/drawing/2010/main" val="0"/>
@@ -5391,8 +4943,8 @@
           <w:sz w:val="16"/>
         </w:rPr>
       </w:pPr>
-      <w:bookmarkStart w:id="17" w:name="_Toc4188508"/>
-      <w:bookmarkStart w:id="18" w:name="_Toc4236490"/>
+      <w:bookmarkStart w:id="9" w:name="_Toc4188508"/>
+      <w:bookmarkStart w:id="10" w:name="_Toc4236490"/>
       <w:r>
         <w:rPr>
           <w:i w:val="0"/>
@@ -5466,8 +5018,8 @@
         </w:rPr>
         <w:t xml:space="preserve"> mit EMI Filter</w:t>
       </w:r>
-      <w:bookmarkEnd w:id="17"/>
-      <w:bookmarkEnd w:id="18"/>
+      <w:bookmarkEnd w:id="9"/>
+      <w:bookmarkEnd w:id="10"/>
     </w:p>
     <w:p/>
     <w:p>
@@ -5475,11 +5027,11 @@
         <w:pStyle w:val="berschrift2"/>
         <w:framePr w:wrap="around"/>
       </w:pPr>
-      <w:bookmarkStart w:id="19" w:name="_Toc8384831"/>
+      <w:bookmarkStart w:id="11" w:name="_Toc8384831"/>
       <w:r>
         <w:t>Parasitäre Parameter</w:t>
       </w:r>
-      <w:bookmarkEnd w:id="19"/>
+      <w:bookmarkEnd w:id="11"/>
     </w:p>
     <w:p/>
     <w:p>
@@ -5512,7 +5064,7 @@
                     <pic:cNvPicPr/>
                   </pic:nvPicPr>
                   <pic:blipFill rotWithShape="1">
-                    <a:blip r:embed="rId18" cstate="print">
+                    <a:blip r:embed="rId15" cstate="print">
                       <a:extLst>
                         <a:ext uri="{28A0092B-C50C-407E-A947-70E740481C1C}">
                           <a14:useLocalDpi xmlns:a14="http://schemas.microsoft.com/office/drawing/2010/main" val="0"/>
@@ -5582,7 +5134,7 @@
                     <pic:cNvPicPr/>
                   </pic:nvPicPr>
                   <pic:blipFill>
-                    <a:blip r:embed="rId19" cstate="print">
+                    <a:blip r:embed="rId16" cstate="print">
                       <a:extLst>
                         <a:ext uri="{28A0092B-C50C-407E-A947-70E740481C1C}">
                           <a14:useLocalDpi xmlns:a14="http://schemas.microsoft.com/office/drawing/2010/main" val="0"/>
@@ -5651,7 +5203,7 @@
           <w:sz w:val="16"/>
         </w:rPr>
       </w:pPr>
-      <w:bookmarkStart w:id="20" w:name="_Toc4136390"/>
+      <w:bookmarkStart w:id="12" w:name="_Toc4136390"/>
     </w:p>
     <w:p>
       <w:pPr>
@@ -5682,7 +5234,7 @@
         </w:rPr>
         <w:t>A</w:t>
       </w:r>
-      <w:bookmarkEnd w:id="20"/>
+      <w:bookmarkEnd w:id="12"/>
     </w:p>
     <w:p/>
     <w:p/>
@@ -5697,8 +5249,8 @@
           <w:sz w:val="16"/>
         </w:rPr>
       </w:pPr>
-      <w:bookmarkStart w:id="21" w:name="_Toc4188509"/>
-      <w:bookmarkStart w:id="22" w:name="_Toc4236491"/>
+      <w:bookmarkStart w:id="13" w:name="_Toc4188509"/>
+      <w:bookmarkStart w:id="14" w:name="_Toc4236491"/>
       <w:r>
         <w:rPr>
           <w:i w:val="0"/>
@@ -5788,8 +5340,8 @@
         </w:rPr>
         <w:t xml:space="preserve"> Kondensator - eine reale Spule</w:t>
       </w:r>
-      <w:bookmarkEnd w:id="21"/>
-      <w:bookmarkEnd w:id="22"/>
+      <w:bookmarkEnd w:id="13"/>
+      <w:bookmarkEnd w:id="14"/>
     </w:p>
     <w:p>
       <w:r>
@@ -5844,7 +5396,49 @@
         <w:t xml:space="preserve"> des Filters</w:t>
       </w:r>
       <w:r>
-        <w:t>, die parasitären Parameter gemäss folgenden Ersatzschemas ergänzt.</w:t>
+        <w:t xml:space="preserve"> in </w:t>
+      </w:r>
+      <w:r>
+        <w:rPr>
+          <w:highlight w:val="cyan"/>
+        </w:rPr>
+        <w:t>Abbildung 5</w:t>
+      </w:r>
+      <w:r>
+        <w:t xml:space="preserve">, die parasitären Parameter gemäss folgenden Ersatzschemas </w:t>
+      </w:r>
+      <w:r>
+        <w:t xml:space="preserve">in </w:t>
+      </w:r>
+      <w:r>
+        <w:rPr>
+          <w:highlight w:val="cyan"/>
+        </w:rPr>
+        <w:t>Abbildung 6</w:t>
+      </w:r>
+      <w:r>
+        <w:t xml:space="preserve"> für die CM-Schaltung</w:t>
+      </w:r>
+      <w:r>
+        <w:t>.</w:t>
+      </w:r>
+      <w:r>
+        <w:t xml:space="preserve"> Interessant dabei ist der 1MΩ Widerstand, welcher parallel zu CX2 liegt. </w:t>
+      </w:r>
+      <w:r>
+        <w:t xml:space="preserve">Dieser wird aus Sicherheitsgründen </w:t>
+      </w:r>
+      <w:r>
+        <w:t>benötigt,</w:t>
+      </w:r>
+      <w:r>
+        <w:t xml:space="preserve"> um den CX</w:t>
+      </w:r>
+      <w:r>
+        <w:t>2</w:t>
+      </w:r>
+      <w:r>
+        <w:t xml:space="preserve"> Kondensator zu entladen. In der Funktion des Filters hat er jedoch keinen Einfluss, weshalb er nicht in unsere Simulationen und Berechnungen einfliesst.</w:t>
       </w:r>
     </w:p>
     <w:p>
@@ -5858,7 +5452,7 @@
           <w:lang w:eastAsia="de-CH"/>
         </w:rPr>
         <w:drawing>
-          <wp:inline distT="0" distB="0" distL="0" distR="0" wp14:anchorId="1E966F04" wp14:editId="7AF2F4F8">
+          <wp:inline distT="0" distB="0" distL="0" distR="0" wp14:anchorId="1E966F04" wp14:editId="4655D6F1">
             <wp:extent cx="3599815" cy="1221901"/>
             <wp:effectExtent l="0" t="0" r="0" b="0"/>
             <wp:docPr id="10" name="Grafik 10"/>
@@ -5873,7 +5467,7 @@
                     <pic:cNvPicPr/>
                   </pic:nvPicPr>
                   <pic:blipFill rotWithShape="1">
-                    <a:blip r:embed="rId20"/>
+                    <a:blip r:embed="rId17"/>
                     <a:srcRect t="5206"/>
                     <a:stretch/>
                   </pic:blipFill>
@@ -5911,8 +5505,8 @@
           <w:sz w:val="16"/>
         </w:rPr>
       </w:pPr>
-      <w:bookmarkStart w:id="23" w:name="_Toc4188510"/>
-      <w:bookmarkStart w:id="24" w:name="_Toc4236492"/>
+      <w:bookmarkStart w:id="15" w:name="_Toc4188510"/>
+      <w:bookmarkStart w:id="16" w:name="_Toc4236492"/>
       <w:r>
         <w:rPr>
           <w:i w:val="0"/>
@@ -5970,8 +5564,8 @@
         </w:rPr>
         <w:t>: CM-Ersatzschaltung ohne parasitäre Parameter</w:t>
       </w:r>
-      <w:bookmarkEnd w:id="23"/>
-      <w:bookmarkEnd w:id="24"/>
+      <w:bookmarkEnd w:id="15"/>
+      <w:bookmarkEnd w:id="16"/>
     </w:p>
     <w:p>
       <w:pPr>
@@ -5981,13 +5575,12 @@
       <w:r>
         <w:rPr>
           <w:noProof/>
-          <w:lang w:eastAsia="de-CH"/>
         </w:rPr>
         <w:drawing>
-          <wp:inline distT="0" distB="0" distL="0" distR="0" wp14:anchorId="77895AB5" wp14:editId="270AF5E4">
-            <wp:extent cx="3736340" cy="1988191"/>
-            <wp:effectExtent l="0" t="0" r="0" b="5715"/>
-            <wp:docPr id="8" name="Grafik 8"/>
+          <wp:inline distT="0" distB="0" distL="0" distR="0" wp14:anchorId="708A15E6" wp14:editId="3EC63EC6">
+            <wp:extent cx="4529369" cy="3382010"/>
+            <wp:effectExtent l="0" t="0" r="5080" b="0"/>
+            <wp:docPr id="9" name="Grafik 9"/>
             <wp:cNvGraphicFramePr>
               <a:graphicFrameLocks xmlns:a="http://schemas.openxmlformats.org/drawingml/2006/main" noChangeAspect="1"/>
             </wp:cNvGraphicFramePr>
@@ -5995,22 +5588,32 @@
               <a:graphicData uri="http://schemas.openxmlformats.org/drawingml/2006/picture">
                 <pic:pic xmlns:pic="http://schemas.openxmlformats.org/drawingml/2006/picture">
                   <pic:nvPicPr>
-                    <pic:cNvPr id="1" name=""/>
-                    <pic:cNvPicPr/>
+                    <pic:cNvPr id="0" name="Picture 3"/>
+                    <pic:cNvPicPr>
+                      <a:picLocks noChangeAspect="1" noChangeArrowheads="1"/>
+                    </pic:cNvPicPr>
                   </pic:nvPicPr>
                   <pic:blipFill rotWithShape="1">
-                    <a:blip r:embed="rId21"/>
-                    <a:srcRect l="7464" t="3188" b="2351"/>
+                    <a:blip r:embed="rId18">
+                      <a:biLevel thresh="75000"/>
+                      <a:extLst>
+                        <a:ext uri="{28A0092B-C50C-407E-A947-70E740481C1C}">
+                          <a14:useLocalDpi xmlns:a14="http://schemas.microsoft.com/office/drawing/2010/main" val="0"/>
+                        </a:ext>
+                      </a:extLst>
+                    </a:blip>
+                    <a:srcRect l="2326" t="2877" r="12530" b="2764"/>
                     <a:stretch/>
                   </pic:blipFill>
                   <pic:spPr bwMode="auto">
                     <a:xfrm>
                       <a:off x="0" y="0"/>
-                      <a:ext cx="3754005" cy="1997591"/>
+                      <a:ext cx="4536920" cy="3387648"/>
                     </a:xfrm>
                     <a:prstGeom prst="rect">
                       <a:avLst/>
                     </a:prstGeom>
+                    <a:noFill/>
                     <a:ln>
                       <a:noFill/>
                     </a:ln>
@@ -6034,11 +5637,11 @@
         <w:rPr>
           <w:i w:val="0"/>
           <w:color w:val="auto"/>
-          <w:sz w:val="14"/>
-        </w:rPr>
-      </w:pPr>
-      <w:bookmarkStart w:id="25" w:name="_Toc4188511"/>
-      <w:bookmarkStart w:id="26" w:name="_Toc4236493"/>
+          <w:sz w:val="16"/>
+        </w:rPr>
+      </w:pPr>
+      <w:bookmarkStart w:id="17" w:name="_Toc4188511"/>
+      <w:bookmarkStart w:id="18" w:name="_Toc4236493"/>
       <w:r>
         <w:rPr>
           <w:i w:val="0"/>
@@ -6096,17 +5699,286 @@
         </w:rPr>
         <w:t>: CM-Ersatzschaltung mit parasitären Parametern</w:t>
       </w:r>
-      <w:bookmarkEnd w:id="25"/>
-      <w:bookmarkEnd w:id="26"/>
+      <w:bookmarkEnd w:id="17"/>
+      <w:bookmarkEnd w:id="18"/>
+    </w:p>
+    <w:p>
+      <w:r>
+        <w:t xml:space="preserve">Für die DM-Ersatzschaltung in </w:t>
+      </w:r>
+      <w:r>
+        <w:rPr>
+          <w:highlight w:val="cyan"/>
+        </w:rPr>
+        <w:t>Abbildung 7</w:t>
+      </w:r>
+      <w:r>
+        <w:t xml:space="preserve"> hat man ebenfalls </w:t>
+      </w:r>
+      <w:r>
+        <w:t xml:space="preserve">mit parasitären Parametern </w:t>
+      </w:r>
+      <w:r>
+        <w:t>ergänzt</w:t>
+      </w:r>
+      <w:r>
+        <w:t>.</w:t>
+      </w:r>
+      <w:r>
+        <w:t xml:space="preserve"> Der 1MΩ Widerstand fällt genau wie bei der CM-</w:t>
+      </w:r>
+      <w:r>
+        <w:t>Schaltung</w:t>
+      </w:r>
+      <w:r>
+        <w:t xml:space="preserve"> weg.</w:t>
+      </w:r>
+      <w:r>
+        <w:t xml:space="preserve"> Diese </w:t>
+      </w:r>
+      <w:r>
+        <w:t xml:space="preserve">Schaltung ist in der </w:t>
+      </w:r>
+      <w:r>
+        <w:rPr>
+          <w:highlight w:val="cyan"/>
+        </w:rPr>
+        <w:t>Abbildung 8</w:t>
+      </w:r>
+      <w:r>
+        <w:t xml:space="preserve"> ersichtlich.</w:t>
+      </w:r>
+    </w:p>
+    <w:p>
+      <w:pPr>
+        <w:spacing w:after="0" w:line="240" w:lineRule="auto"/>
+        <w:jc w:val="center"/>
+      </w:pPr>
+      <w:r>
+        <w:drawing>
+          <wp:inline distT="0" distB="0" distL="0" distR="0" wp14:anchorId="046352FE" wp14:editId="5515A6B8">
+            <wp:extent cx="4341587" cy="1736064"/>
+            <wp:effectExtent l="0" t="0" r="1905" b="0"/>
+            <wp:docPr id="13" name="Grafik 13"/>
+            <wp:cNvGraphicFramePr>
+              <a:graphicFrameLocks xmlns:a="http://schemas.openxmlformats.org/drawingml/2006/main" noChangeAspect="1"/>
+            </wp:cNvGraphicFramePr>
+            <a:graphic xmlns:a="http://schemas.openxmlformats.org/drawingml/2006/main">
+              <a:graphicData uri="http://schemas.openxmlformats.org/drawingml/2006/picture">
+                <pic:pic xmlns:pic="http://schemas.openxmlformats.org/drawingml/2006/picture">
+                  <pic:nvPicPr>
+                    <pic:cNvPr id="0" name="Picture 1"/>
+                    <pic:cNvPicPr>
+                      <a:picLocks noChangeAspect="1" noChangeArrowheads="1"/>
+                    </pic:cNvPicPr>
+                  </pic:nvPicPr>
+                  <pic:blipFill rotWithShape="1">
+                    <a:blip r:embed="rId19">
+                      <a:biLevel thresh="75000"/>
+                      <a:extLst>
+                        <a:ext uri="{28A0092B-C50C-407E-A947-70E740481C1C}">
+                          <a14:useLocalDpi xmlns:a14="http://schemas.microsoft.com/office/drawing/2010/main" val="0"/>
+                        </a:ext>
+                      </a:extLst>
+                    </a:blip>
+                    <a:srcRect l="2527" r="14758"/>
+                    <a:stretch/>
+                  </pic:blipFill>
+                  <pic:spPr bwMode="auto">
+                    <a:xfrm>
+                      <a:off x="0" y="0"/>
+                      <a:ext cx="4341653" cy="1736090"/>
+                    </a:xfrm>
+                    <a:prstGeom prst="rect">
+                      <a:avLst/>
+                    </a:prstGeom>
+                    <a:noFill/>
+                    <a:ln>
+                      <a:noFill/>
+                    </a:ln>
+                    <a:extLst>
+                      <a:ext uri="{53640926-AAD7-44D8-BBD7-CCE9431645EC}">
+                        <a14:shadowObscured xmlns:a14="http://schemas.microsoft.com/office/drawing/2010/main"/>
+                      </a:ext>
+                    </a:extLst>
+                  </pic:spPr>
+                </pic:pic>
+              </a:graphicData>
+            </a:graphic>
+          </wp:inline>
+        </w:drawing>
+      </w:r>
+    </w:p>
+    <w:p>
+      <w:pPr>
+        <w:pStyle w:val="Beschriftung"/>
+        <w:ind w:left="1701"/>
+        <w:rPr>
+          <w:i w:val="0"/>
+          <w:color w:val="auto"/>
+          <w:sz w:val="16"/>
+        </w:rPr>
+      </w:pPr>
+      <w:r>
+        <w:rPr>
+          <w:i w:val="0"/>
+          <w:color w:val="auto"/>
+          <w:sz w:val="16"/>
+        </w:rPr>
+        <w:t xml:space="preserve">Abbildung </w:t>
+      </w:r>
+      <w:r>
+        <w:rPr>
+          <w:i w:val="0"/>
+          <w:color w:val="auto"/>
+          <w:sz w:val="16"/>
+        </w:rPr>
+        <w:t>7</w:t>
+      </w:r>
+      <w:r>
+        <w:rPr>
+          <w:i w:val="0"/>
+          <w:color w:val="auto"/>
+          <w:sz w:val="16"/>
+        </w:rPr>
+        <w:t xml:space="preserve">: </w:t>
+      </w:r>
+      <w:r>
+        <w:rPr>
+          <w:i w:val="0"/>
+          <w:color w:val="auto"/>
+          <w:sz w:val="16"/>
+        </w:rPr>
+        <w:t>D</w:t>
+      </w:r>
+      <w:r>
+        <w:rPr>
+          <w:i w:val="0"/>
+          <w:color w:val="auto"/>
+          <w:sz w:val="16"/>
+        </w:rPr>
+        <w:t>M-Ersatzschaltung ohne parasitäre Parameter</w:t>
+      </w:r>
     </w:p>
     <w:p/>
     <w:p>
-      <w:r>
-        <w:rPr>
-          <w:highlight w:val="yellow"/>
-        </w:rPr>
-        <w:t>// TODO DM Ersatzschaltung mit parasitären PArameter</w:t>
-      </w:r>
+      <w:pPr>
+        <w:jc w:val="center"/>
+      </w:pPr>
+      <w:r>
+        <w:rPr>
+          <w:noProof/>
+        </w:rPr>
+        <w:lastRenderedPageBreak/>
+        <w:drawing>
+          <wp:inline distT="0" distB="0" distL="0" distR="0" wp14:anchorId="10FDB3D4" wp14:editId="4A9EB4C7">
+            <wp:extent cx="4969510" cy="3100532"/>
+            <wp:effectExtent l="0" t="0" r="0" b="0"/>
+            <wp:docPr id="11" name="Grafik 11"/>
+            <wp:cNvGraphicFramePr>
+              <a:graphicFrameLocks xmlns:a="http://schemas.openxmlformats.org/drawingml/2006/main" noChangeAspect="1"/>
+            </wp:cNvGraphicFramePr>
+            <a:graphic xmlns:a="http://schemas.openxmlformats.org/drawingml/2006/main">
+              <a:graphicData uri="http://schemas.openxmlformats.org/drawingml/2006/picture">
+                <pic:pic xmlns:pic="http://schemas.openxmlformats.org/drawingml/2006/picture">
+                  <pic:nvPicPr>
+                    <pic:cNvPr id="0" name="Picture 5"/>
+                    <pic:cNvPicPr>
+                      <a:picLocks noChangeAspect="1" noChangeArrowheads="1"/>
+                    </pic:cNvPicPr>
+                  </pic:nvPicPr>
+                  <pic:blipFill rotWithShape="1">
+                    <a:blip r:embed="rId20">
+                      <a:biLevel thresh="75000"/>
+                      <a:extLst>
+                        <a:ext uri="{28A0092B-C50C-407E-A947-70E740481C1C}">
+                          <a14:useLocalDpi xmlns:a14="http://schemas.microsoft.com/office/drawing/2010/main" val="0"/>
+                        </a:ext>
+                      </a:extLst>
+                    </a:blip>
+                    <a:srcRect l="2279" t="2304" r="10979" b="3247"/>
+                    <a:stretch/>
+                  </pic:blipFill>
+                  <pic:spPr bwMode="auto">
+                    <a:xfrm>
+                      <a:off x="0" y="0"/>
+                      <a:ext cx="4971605" cy="3101839"/>
+                    </a:xfrm>
+                    <a:prstGeom prst="rect">
+                      <a:avLst/>
+                    </a:prstGeom>
+                    <a:noFill/>
+                    <a:ln>
+                      <a:noFill/>
+                    </a:ln>
+                    <a:extLst>
+                      <a:ext uri="{53640926-AAD7-44D8-BBD7-CCE9431645EC}">
+                        <a14:shadowObscured xmlns:a14="http://schemas.microsoft.com/office/drawing/2010/main"/>
+                      </a:ext>
+                    </a:extLst>
+                  </pic:spPr>
+                </pic:pic>
+              </a:graphicData>
+            </a:graphic>
+          </wp:inline>
+        </w:drawing>
+      </w:r>
+    </w:p>
+    <w:p>
+      <w:pPr>
+        <w:pStyle w:val="Beschriftung"/>
+        <w:ind w:left="1701"/>
+        <w:rPr>
+          <w:i w:val="0"/>
+          <w:color w:val="auto"/>
+          <w:sz w:val="16"/>
+        </w:rPr>
+      </w:pPr>
+      <w:r>
+        <w:rPr>
+          <w:i w:val="0"/>
+          <w:color w:val="auto"/>
+          <w:sz w:val="16"/>
+        </w:rPr>
+        <w:t xml:space="preserve">Abbildung </w:t>
+      </w:r>
+      <w:r>
+        <w:rPr>
+          <w:i w:val="0"/>
+          <w:color w:val="auto"/>
+          <w:sz w:val="16"/>
+        </w:rPr>
+        <w:t>8</w:t>
+      </w:r>
+      <w:r>
+        <w:rPr>
+          <w:i w:val="0"/>
+          <w:color w:val="auto"/>
+          <w:sz w:val="16"/>
+        </w:rPr>
+        <w:t xml:space="preserve">: </w:t>
+      </w:r>
+      <w:r>
+        <w:rPr>
+          <w:i w:val="0"/>
+          <w:color w:val="auto"/>
+          <w:sz w:val="16"/>
+        </w:rPr>
+        <w:t>D</w:t>
+      </w:r>
+      <w:r>
+        <w:rPr>
+          <w:i w:val="0"/>
+          <w:color w:val="auto"/>
+          <w:sz w:val="16"/>
+        </w:rPr>
+        <w:t>M-Ersatzschaltung mit parasitären Parametern</w:t>
+      </w:r>
+    </w:p>
+    <w:p>
+      <w:pPr>
+        <w:jc w:val="left"/>
+      </w:pPr>
     </w:p>
     <w:p/>
     <w:p>
@@ -6114,70 +5986,62 @@
         <w:pStyle w:val="berschrift2"/>
         <w:framePr w:wrap="around"/>
       </w:pPr>
-      <w:bookmarkStart w:id="27" w:name="_Toc8384832"/>
-      <w:commentRangeStart w:id="28"/>
+      <w:bookmarkStart w:id="19" w:name="_Toc8384832"/>
       <w:r>
         <w:t>MVC</w:t>
       </w:r>
-      <w:commentRangeEnd w:id="28"/>
-      <w:r>
-        <w:rPr>
-          <w:rStyle w:val="Kommentarzeichen"/>
-          <w:rFonts w:eastAsiaTheme="minorHAnsi" w:cstheme="minorBidi"/>
-          <w:b w:val="0"/>
-        </w:rPr>
-        <w:commentReference w:id="28"/>
-      </w:r>
-      <w:bookmarkEnd w:id="27"/>
+      <w:bookmarkEnd w:id="19"/>
+    </w:p>
+    <w:p/>
+    <w:p>
+      <w:pPr>
+        <w:pStyle w:val="Kommentartext"/>
+      </w:pPr>
+      <w:r>
+        <w:rPr>
+          <w:highlight w:val="yellow"/>
+        </w:rPr>
+        <w:t>Ev. In Kap. 3 Software</w:t>
+      </w:r>
+    </w:p>
+    <w:p>
+      <w:r>
+        <w:t>Model View Controller (MVC) ist eine Architektur zur Unterteilung einer Software in die drei Komponenten; Datenmodell (Model), Präsentation (View) und Programmsteuerung (Controller). Die MVC-Architektur bildet die grundlegende Organisation und Interaktion zwischen Komponenten einer Applikation. Sie ermöglicht eine flexible Applikation, die Änderungen und Erweiterungen zulässt sowie die Wiederverwendung einzelner Komponenten ermöglicht. Das Model erhält Daten via Controller von der View und arbeitet mit diesen. Es bleibt dabei von der View und vom Controller unabhängig. Änderungen von Daten werden mittels Observer [gibt Datenänderungen an von diesen Datenabhängige Strukturen weiter] der View zurückgegeben. Die View stellt die Daten dar und ist die Schnittstelle zur Interaktion zwischen Benutzer und Applikation. Sie kennt das Modell, dessen Daten sie darstellt, ist aber nicht für die Verarbeitung dieser Daten zuständig. Die View ist vom Controller unabhängig. Bei Dateneingabe durch den Benutzer werden diese mittels Observer an den Controller weitergegeben. Der Controller verwaltet das Model und die View. Er wertet Datenänderungen von Model und View aus und leitet diese an den jeweils anderen weiter.</w:t>
+      </w:r>
     </w:p>
     <w:p>
       <w:pPr>
         <w:pStyle w:val="berschrift1"/>
-        <w:numPr>
-          <w:ilvl w:val="0"/>
-          <w:numId w:val="0"/>
-        </w:numPr>
-        <w:ind w:left="720"/>
-      </w:pPr>
-    </w:p>
-    <w:p>
-      <w:r>
-        <w:t>Model View Controller (MVC) ist eine Architektur zur Unterteilung einer Software in die drei Komponenten; Datenmodell (Model), Präsentation (View) und Programmsteuerung (Controller). Die MVC-Architektur bildet die grundlegende Organisation und Interaktion zwischen Komponenten einer Applikation. Sie ermöglicht eine flexible Applikation, die Änderungen und Erweiterungen zulässt sowie die Wiederverwendung einzelner Komponenten ermöglicht. Das Model erhält Daten via Controller von der View und arbeitet mit diesen. Es bleibt dabei von der View und vom Controller unabhängig. Änderungen von Daten werden mittels Observer [gibt Datenänderungen an von diesen Datenabhängige Strukturen weiter] der View zurückgegeben. Die View stellt die Daten dar und ist die Schnittstelle zur Interaktion zwischen Benutzer und Applikation. Sie kennt das Modell, dessen Daten sie darstellt, ist aber nicht für die Verarbeitung dieser Daten zuständig. Die View ist vom Controller unabhängig. Bei Dateneingabe durch den Benutzer werden diese mittels Observer an den Controller weitergegeben. Der Controller verwaltet das Model und die View. Er wertet Datenänderungen von Model und View aus und leitet diese an den jeweils anderen weiter.</w:t>
-      </w:r>
-    </w:p>
-    <w:p>
-      <w:pPr>
-        <w:pStyle w:val="berschrift1"/>
-      </w:pPr>
-      <w:bookmarkStart w:id="29" w:name="_Toc8384833"/>
+      </w:pPr>
+      <w:bookmarkStart w:id="20" w:name="_Toc8384833"/>
       <w:r>
         <w:t>Software</w:t>
       </w:r>
-      <w:bookmarkEnd w:id="29"/>
+      <w:bookmarkEnd w:id="20"/>
     </w:p>
     <w:p>
       <w:pPr>
         <w:pStyle w:val="berschrift2"/>
         <w:framePr w:wrap="around"/>
       </w:pPr>
-      <w:bookmarkStart w:id="30" w:name="_Toc8384834"/>
-      <w:commentRangeStart w:id="31"/>
-      <w:r>
-        <w:t>Betriebssystem</w:t>
-      </w:r>
-      <w:commentRangeEnd w:id="31"/>
-      <w:r>
-        <w:rPr>
-          <w:rStyle w:val="Kommentarzeichen"/>
-          <w:rFonts w:eastAsiaTheme="minorHAnsi" w:cstheme="minorBidi"/>
-          <w:b w:val="0"/>
-        </w:rPr>
-        <w:commentReference w:id="31"/>
-      </w:r>
-      <w:r>
-        <w:t>/Lizenzierung:</w:t>
-      </w:r>
-      <w:bookmarkEnd w:id="30"/>
+      <w:bookmarkStart w:id="21" w:name="_Toc8384834"/>
+      <w:r>
+        <w:t>Betriebssystem/Lizenzierung:</w:t>
+      </w:r>
+      <w:bookmarkEnd w:id="21"/>
+    </w:p>
+    <w:p/>
+    <w:p>
+      <w:pPr>
+        <w:pStyle w:val="Kommentartext"/>
+        <w:ind w:left="340"/>
+      </w:pPr>
+      <w:r>
+        <w:rPr>
+          <w:highlight w:val="yellow"/>
+        </w:rPr>
+        <w:t>Ev. In Kap. 3 Software</w:t>
+      </w:r>
     </w:p>
     <w:p/>
     <w:p>
@@ -6192,7 +6056,6 @@
           <w:i/>
           <w:iCs/>
         </w:rPr>
-        <w:lastRenderedPageBreak/>
         <w:t>Das Programm wird in der Sprache Java als Desktop-Applikation für die Betriebssysteme MacOS und Windows entwickelt. Um den Inhalt möglichst von der Darstellung trennen zu können, wird die Library JavaFX verwendet.</w:t>
       </w:r>
     </w:p>
@@ -6200,9 +6063,9 @@
       <w:pPr>
         <w:jc w:val="left"/>
         <w:sectPr>
-          <w:headerReference w:type="default" r:id="rId22"/>
-          <w:footerReference w:type="default" r:id="rId23"/>
-          <w:footerReference w:type="first" r:id="rId24"/>
+          <w:headerReference w:type="default" r:id="rId21"/>
+          <w:footerReference w:type="default" r:id="rId22"/>
+          <w:footerReference w:type="first" r:id="rId23"/>
           <w:pgSz w:w="11906" w:h="16838"/>
           <w:pgMar w:top="1304" w:right="1440" w:bottom="1021" w:left="1440" w:header="708" w:footer="708" w:gutter="0"/>
           <w:cols w:space="708"/>
@@ -6216,12 +6079,12 @@
         <w:pStyle w:val="berschrift2"/>
         <w:framePr w:wrap="around"/>
       </w:pPr>
-      <w:bookmarkStart w:id="32" w:name="_Toc8384835"/>
+      <w:bookmarkStart w:id="22" w:name="_Toc8384835"/>
       <w:r>
         <w:lastRenderedPageBreak/>
         <w:t>Strukturierung</w:t>
       </w:r>
-      <w:bookmarkEnd w:id="32"/>
+      <w:bookmarkEnd w:id="22"/>
     </w:p>
     <w:p/>
     <w:p>
@@ -6233,7 +6096,7 @@
           <w:numId w:val="0"/>
         </w:numPr>
       </w:pPr>
-      <w:bookmarkStart w:id="33" w:name="_Toc8384836"/>
+      <w:bookmarkStart w:id="23" w:name="_Toc8384836"/>
       <w:r>
         <w:rPr>
           <w:noProof/>
@@ -6271,7 +6134,7 @@
                     <pic:cNvPicPr/>
                   </pic:nvPicPr>
                   <pic:blipFill>
-                    <a:blip r:embed="rId25">
+                    <a:blip r:embed="rId24">
                       <a:extLst>
                         <a:ext uri="{28A0092B-C50C-407E-A947-70E740481C1C}">
                           <a14:useLocalDpi xmlns:a14="http://schemas.microsoft.com/office/drawing/2010/main" val="0"/>
@@ -6309,7 +6172,7 @@
       <w:r>
         <w:t>Klassendiagram</w:t>
       </w:r>
-      <w:bookmarkEnd w:id="33"/>
+      <w:bookmarkEnd w:id="23"/>
     </w:p>
     <w:p>
       <w:pPr>
@@ -6327,8 +6190,8 @@
           <w:docGrid w:linePitch="360"/>
         </w:sectPr>
       </w:pPr>
-      <w:bookmarkStart w:id="34" w:name="_Toc4188520"/>
-      <w:bookmarkStart w:id="35" w:name="_Toc4236502"/>
+      <w:bookmarkStart w:id="24" w:name="_Toc4188520"/>
+      <w:bookmarkStart w:id="25" w:name="_Toc4236502"/>
       <w:r>
         <w:rPr>
           <w:i w:val="0"/>
@@ -6368,7 +6231,7 @@
           <w:color w:val="auto"/>
           <w:sz w:val="16"/>
         </w:rPr>
-        <w:t>15</w:t>
+        <w:t>7</w:t>
       </w:r>
       <w:r>
         <w:rPr>
@@ -6386,31 +6249,31 @@
         </w:rPr>
         <w:t>: Klassendiagramm</w:t>
       </w:r>
-      <w:bookmarkEnd w:id="34"/>
-      <w:bookmarkEnd w:id="35"/>
+      <w:bookmarkEnd w:id="24"/>
+      <w:bookmarkEnd w:id="25"/>
     </w:p>
     <w:p>
       <w:pPr>
         <w:pStyle w:val="berschrift2"/>
         <w:framePr w:wrap="around"/>
       </w:pPr>
-      <w:bookmarkStart w:id="36" w:name="_Toc8384837"/>
+      <w:bookmarkStart w:id="26" w:name="_Toc8384837"/>
       <w:r>
         <w:lastRenderedPageBreak/>
         <w:t>Programmablauf</w:t>
       </w:r>
-      <w:bookmarkEnd w:id="36"/>
+      <w:bookmarkEnd w:id="26"/>
     </w:p>
     <w:p/>
     <w:p>
       <w:pPr>
         <w:pStyle w:val="berschrift3"/>
       </w:pPr>
-      <w:bookmarkStart w:id="37" w:name="_Toc8384838"/>
+      <w:bookmarkStart w:id="27" w:name="_Toc8384838"/>
       <w:r>
         <w:t>Programmstart</w:t>
       </w:r>
-      <w:bookmarkEnd w:id="37"/>
+      <w:bookmarkEnd w:id="27"/>
       <w:r>
         <w:t xml:space="preserve"> </w:t>
       </w:r>
@@ -6424,7 +6287,7 @@
       <w:pPr>
         <w:pStyle w:val="berschrift3"/>
       </w:pPr>
-      <w:bookmarkStart w:id="38" w:name="_Toc8384839"/>
+      <w:bookmarkStart w:id="28" w:name="_Toc8384839"/>
       <w:r>
         <w:t xml:space="preserve">Laden und </w:t>
       </w:r>
@@ -6434,7 +6297,7 @@
       <w:r>
         <w:t>peichern von Daten</w:t>
       </w:r>
-      <w:bookmarkEnd w:id="38"/>
+      <w:bookmarkEnd w:id="28"/>
       <w:r>
         <w:t xml:space="preserve"> </w:t>
       </w:r>
@@ -6528,11 +6391,11 @@
           <w:numId w:val="0"/>
         </w:numPr>
       </w:pPr>
-      <w:bookmarkStart w:id="39" w:name="_Toc8384840"/>
+      <w:bookmarkStart w:id="29" w:name="_Toc8384840"/>
       <w:r>
         <w:t>3.3.3 Eingabe der Daten</w:t>
       </w:r>
-      <w:bookmarkEnd w:id="39"/>
+      <w:bookmarkEnd w:id="29"/>
       <w:r>
         <w:t xml:space="preserve"> </w:t>
       </w:r>
@@ -6575,6 +6438,155 @@
                 <pic:pic xmlns:pic="http://schemas.openxmlformats.org/drawingml/2006/picture">
                   <pic:nvPicPr>
                     <pic:cNvPr id="13" name="ElementSettingBox.png"/>
+                    <pic:cNvPicPr/>
+                  </pic:nvPicPr>
+                  <pic:blipFill>
+                    <a:blip r:embed="rId25" cstate="print">
+                      <a:extLst>
+                        <a:ext uri="{28A0092B-C50C-407E-A947-70E740481C1C}">
+                          <a14:useLocalDpi xmlns:a14="http://schemas.microsoft.com/office/drawing/2010/main" val="0"/>
+                        </a:ext>
+                      </a:extLst>
+                    </a:blip>
+                    <a:stretch>
+                      <a:fillRect/>
+                    </a:stretch>
+                  </pic:blipFill>
+                  <pic:spPr>
+                    <a:xfrm>
+                      <a:off x="0" y="0"/>
+                      <a:ext cx="3225800" cy="1765300"/>
+                    </a:xfrm>
+                    <a:prstGeom prst="rect">
+                      <a:avLst/>
+                    </a:prstGeom>
+                  </pic:spPr>
+                </pic:pic>
+              </a:graphicData>
+            </a:graphic>
+          </wp:inline>
+        </w:drawing>
+      </w:r>
+    </w:p>
+    <w:p>
+      <w:pPr>
+        <w:pStyle w:val="Beschriftung"/>
+        <w:ind w:left="1985"/>
+        <w:rPr>
+          <w:i w:val="0"/>
+          <w:color w:val="auto"/>
+          <w:sz w:val="16"/>
+        </w:rPr>
+      </w:pPr>
+      <w:bookmarkStart w:id="30" w:name="_Toc4188517"/>
+      <w:bookmarkStart w:id="31" w:name="_Toc4236499"/>
+      <w:r>
+        <w:rPr>
+          <w:i w:val="0"/>
+          <w:color w:val="auto"/>
+          <w:sz w:val="16"/>
+        </w:rPr>
+        <w:t xml:space="preserve">Abbildung </w:t>
+      </w:r>
+      <w:r>
+        <w:rPr>
+          <w:i w:val="0"/>
+          <w:color w:val="auto"/>
+          <w:sz w:val="16"/>
+        </w:rPr>
+        <w:fldChar w:fldCharType="begin"/>
+      </w:r>
+      <w:r>
+        <w:rPr>
+          <w:i w:val="0"/>
+          <w:color w:val="auto"/>
+          <w:sz w:val="16"/>
+        </w:rPr>
+        <w:instrText xml:space="preserve"> SEQ Abbildung \* ARABIC </w:instrText>
+      </w:r>
+      <w:r>
+        <w:rPr>
+          <w:i w:val="0"/>
+          <w:color w:val="auto"/>
+          <w:sz w:val="16"/>
+        </w:rPr>
+        <w:fldChar w:fldCharType="separate"/>
+      </w:r>
+      <w:r>
+        <w:rPr>
+          <w:i w:val="0"/>
+          <w:noProof/>
+          <w:color w:val="auto"/>
+          <w:sz w:val="16"/>
+        </w:rPr>
+        <w:t>8</w:t>
+      </w:r>
+      <w:r>
+        <w:rPr>
+          <w:i w:val="0"/>
+          <w:color w:val="auto"/>
+          <w:sz w:val="16"/>
+        </w:rPr>
+        <w:fldChar w:fldCharType="end"/>
+      </w:r>
+      <w:r>
+        <w:rPr>
+          <w:i w:val="0"/>
+          <w:color w:val="auto"/>
+          <w:sz w:val="16"/>
+        </w:rPr>
+        <w:t>: Anpassung der Parameter</w:t>
+      </w:r>
+      <w:bookmarkEnd w:id="30"/>
+      <w:bookmarkEnd w:id="31"/>
+    </w:p>
+    <w:p>
+      <w:pPr>
+        <w:rPr>
+          <w:i/>
+          <w:iCs/>
+        </w:rPr>
+      </w:pPr>
+      <w:r>
+        <w:rPr>
+          <w:i/>
+          <w:iCs/>
+        </w:rPr>
+        <w:t>Bei Doppelklick auf einen Parameter wechselt die Darstellung in seinem Fenster.</w:t>
+      </w:r>
+      <w:r>
+        <w:rPr>
+          <w:i/>
+          <w:iCs/>
+        </w:rPr>
+        <w:br/>
+        <w:t>Nun können die ursprünglichen Werte der parasitären Parameter via Textfelder und anderen Kontroll-Einheiten geändert werden. Bei erneutem Doppelklick geht die Ansicht wieder zurück zu den Schiebereglern.</w:t>
+      </w:r>
+    </w:p>
+    <w:p>
+      <w:pPr>
+        <w:keepNext/>
+        <w:jc w:val="center"/>
+      </w:pPr>
+      <w:r>
+        <w:rPr>
+          <w:noProof/>
+          <w:lang w:eastAsia="de-CH"/>
+        </w:rPr>
+        <w:lastRenderedPageBreak/>
+        <w:drawing>
+          <wp:inline distT="0" distB="0" distL="0" distR="0" wp14:anchorId="51C4EA88" wp14:editId="0A663814">
+            <wp:extent cx="3225800" cy="1765300"/>
+            <wp:effectExtent l="0" t="0" r="0" b="0"/>
+            <wp:docPr id="17" name="Picture 14"/>
+            <wp:cNvGraphicFramePr>
+              <a:graphicFrameLocks xmlns:a="http://schemas.openxmlformats.org/drawingml/2006/main" noChangeAspect="1"/>
+            </wp:cNvGraphicFramePr>
+            <a:graphic xmlns:a="http://schemas.openxmlformats.org/drawingml/2006/main">
+              <a:graphicData uri="http://schemas.openxmlformats.org/drawingml/2006/picture">
+                <pic:pic xmlns:pic="http://schemas.openxmlformats.org/drawingml/2006/picture">
+                  <pic:nvPicPr>
+                    <pic:cNvPr id="14" name="SoloGraph.png"/>
                     <pic:cNvPicPr/>
                   </pic:nvPicPr>
                   <pic:blipFill>
@@ -6615,8 +6627,8 @@
           <w:sz w:val="16"/>
         </w:rPr>
       </w:pPr>
-      <w:bookmarkStart w:id="40" w:name="_Toc4188517"/>
-      <w:bookmarkStart w:id="41" w:name="_Toc4236499"/>
+      <w:bookmarkStart w:id="32" w:name="_Toc4188518"/>
+      <w:bookmarkStart w:id="33" w:name="_Toc4236500"/>
       <w:r>
         <w:rPr>
           <w:i w:val="0"/>
@@ -6656,7 +6668,7 @@
           <w:color w:val="auto"/>
           <w:sz w:val="16"/>
         </w:rPr>
-        <w:t>12</w:t>
+        <w:t>9</w:t>
       </w:r>
       <w:r>
         <w:rPr>
@@ -6672,159 +6684,10 @@
           <w:color w:val="auto"/>
           <w:sz w:val="16"/>
         </w:rPr>
-        <w:t>: Anpassung der Parameter</w:t>
-      </w:r>
-      <w:bookmarkEnd w:id="40"/>
-      <w:bookmarkEnd w:id="41"/>
-    </w:p>
-    <w:p>
-      <w:pPr>
-        <w:rPr>
-          <w:i/>
-          <w:iCs/>
-        </w:rPr>
-      </w:pPr>
-      <w:r>
-        <w:rPr>
-          <w:i/>
-          <w:iCs/>
-        </w:rPr>
-        <w:t>Bei Doppelklick auf einen Parameter wechselt die Darstellung in seinem Fenster.</w:t>
-      </w:r>
-      <w:r>
-        <w:rPr>
-          <w:i/>
-          <w:iCs/>
-        </w:rPr>
-        <w:br/>
-        <w:t>Nun können die ursprünglichen Werte der parasitären Parameter via Textfelder und anderen Kontroll-Einheiten geändert werden. Bei erneutem Doppelklick geht die Ansicht wieder zurück zu den Schiebereglern.</w:t>
-      </w:r>
-    </w:p>
-    <w:p>
-      <w:pPr>
-        <w:keepNext/>
-        <w:jc w:val="center"/>
-      </w:pPr>
-      <w:r>
-        <w:rPr>
-          <w:noProof/>
-          <w:lang w:eastAsia="de-CH"/>
-        </w:rPr>
-        <w:lastRenderedPageBreak/>
-        <w:drawing>
-          <wp:inline distT="0" distB="0" distL="0" distR="0" wp14:anchorId="51C4EA88" wp14:editId="0A663814">
-            <wp:extent cx="3225800" cy="1765300"/>
-            <wp:effectExtent l="0" t="0" r="0" b="0"/>
-            <wp:docPr id="17" name="Picture 14"/>
-            <wp:cNvGraphicFramePr>
-              <a:graphicFrameLocks xmlns:a="http://schemas.openxmlformats.org/drawingml/2006/main" noChangeAspect="1"/>
-            </wp:cNvGraphicFramePr>
-            <a:graphic xmlns:a="http://schemas.openxmlformats.org/drawingml/2006/main">
-              <a:graphicData uri="http://schemas.openxmlformats.org/drawingml/2006/picture">
-                <pic:pic xmlns:pic="http://schemas.openxmlformats.org/drawingml/2006/picture">
-                  <pic:nvPicPr>
-                    <pic:cNvPr id="14" name="SoloGraph.png"/>
-                    <pic:cNvPicPr/>
-                  </pic:nvPicPr>
-                  <pic:blipFill>
-                    <a:blip r:embed="rId27" cstate="print">
-                      <a:extLst>
-                        <a:ext uri="{28A0092B-C50C-407E-A947-70E740481C1C}">
-                          <a14:useLocalDpi xmlns:a14="http://schemas.microsoft.com/office/drawing/2010/main" val="0"/>
-                        </a:ext>
-                      </a:extLst>
-                    </a:blip>
-                    <a:stretch>
-                      <a:fillRect/>
-                    </a:stretch>
-                  </pic:blipFill>
-                  <pic:spPr>
-                    <a:xfrm>
-                      <a:off x="0" y="0"/>
-                      <a:ext cx="3225800" cy="1765300"/>
-                    </a:xfrm>
-                    <a:prstGeom prst="rect">
-                      <a:avLst/>
-                    </a:prstGeom>
-                  </pic:spPr>
-                </pic:pic>
-              </a:graphicData>
-            </a:graphic>
-          </wp:inline>
-        </w:drawing>
-      </w:r>
-    </w:p>
-    <w:p>
-      <w:pPr>
-        <w:pStyle w:val="Beschriftung"/>
-        <w:ind w:left="1985"/>
-        <w:rPr>
-          <w:i w:val="0"/>
-          <w:color w:val="auto"/>
-          <w:sz w:val="16"/>
-        </w:rPr>
-      </w:pPr>
-      <w:bookmarkStart w:id="42" w:name="_Toc4188518"/>
-      <w:bookmarkStart w:id="43" w:name="_Toc4236500"/>
-      <w:r>
-        <w:rPr>
-          <w:i w:val="0"/>
-          <w:color w:val="auto"/>
-          <w:sz w:val="16"/>
-        </w:rPr>
-        <w:t xml:space="preserve">Abbildung </w:t>
-      </w:r>
-      <w:r>
-        <w:rPr>
-          <w:i w:val="0"/>
-          <w:color w:val="auto"/>
-          <w:sz w:val="16"/>
-        </w:rPr>
-        <w:fldChar w:fldCharType="begin"/>
-      </w:r>
-      <w:r>
-        <w:rPr>
-          <w:i w:val="0"/>
-          <w:color w:val="auto"/>
-          <w:sz w:val="16"/>
-        </w:rPr>
-        <w:instrText xml:space="preserve"> SEQ Abbildung \* ARABIC </w:instrText>
-      </w:r>
-      <w:r>
-        <w:rPr>
-          <w:i w:val="0"/>
-          <w:color w:val="auto"/>
-          <w:sz w:val="16"/>
-        </w:rPr>
-        <w:fldChar w:fldCharType="separate"/>
-      </w:r>
-      <w:r>
-        <w:rPr>
-          <w:i w:val="0"/>
-          <w:noProof/>
-          <w:color w:val="auto"/>
-          <w:sz w:val="16"/>
-        </w:rPr>
-        <w:t>13</w:t>
-      </w:r>
-      <w:r>
-        <w:rPr>
-          <w:i w:val="0"/>
-          <w:color w:val="auto"/>
-          <w:sz w:val="16"/>
-        </w:rPr>
-        <w:fldChar w:fldCharType="end"/>
-      </w:r>
-      <w:r>
-        <w:rPr>
-          <w:i w:val="0"/>
-          <w:color w:val="auto"/>
-          <w:sz w:val="16"/>
-        </w:rPr>
         <w:t>: Kurvenansicht</w:t>
       </w:r>
-      <w:bookmarkEnd w:id="42"/>
-      <w:bookmarkEnd w:id="43"/>
+      <w:bookmarkEnd w:id="32"/>
+      <w:bookmarkEnd w:id="33"/>
     </w:p>
     <w:p>
       <w:pPr>
@@ -6904,8 +6767,8 @@
           <w:sz w:val="16"/>
         </w:rPr>
       </w:pPr>
-      <w:bookmarkStart w:id="44" w:name="_Toc4188519"/>
-      <w:bookmarkStart w:id="45" w:name="_Toc4236501"/>
+      <w:bookmarkStart w:id="34" w:name="_Toc4188519"/>
+      <w:bookmarkStart w:id="35" w:name="_Toc4236501"/>
       <w:r>
         <w:rPr>
           <w:i w:val="0"/>
@@ -6945,7 +6808,7 @@
           <w:color w:val="auto"/>
           <w:sz w:val="16"/>
         </w:rPr>
-        <w:t>14</w:t>
+        <w:t>10</w:t>
       </w:r>
       <w:r>
         <w:rPr>
@@ -6963,8 +6826,8 @@
         </w:rPr>
         <w:t>: Parameterauswirkung</w:t>
       </w:r>
-      <w:bookmarkEnd w:id="44"/>
-      <w:bookmarkEnd w:id="45"/>
+      <w:bookmarkEnd w:id="34"/>
+      <w:bookmarkEnd w:id="35"/>
     </w:p>
     <w:p>
       <w:pPr>
@@ -7002,14 +6865,14 @@
         <w:pStyle w:val="berschrift2"/>
         <w:framePr w:wrap="around"/>
       </w:pPr>
-      <w:bookmarkStart w:id="46" w:name="_Toc8384841"/>
+      <w:bookmarkStart w:id="36" w:name="_Toc8384841"/>
       <w:r>
         <w:t>Implementierung</w:t>
       </w:r>
       <w:r>
         <w:t xml:space="preserve"> der Berechnungen in JAVA</w:t>
       </w:r>
-      <w:bookmarkEnd w:id="46"/>
+      <w:bookmarkEnd w:id="36"/>
     </w:p>
     <w:p>
       <w:pPr>
@@ -7019,21 +6882,21 @@
       <w:r>
         <w:t xml:space="preserve"> </w:t>
       </w:r>
-      <w:bookmarkStart w:id="47" w:name="_Toc8384842"/>
+      <w:bookmarkStart w:id="37" w:name="_Toc8384842"/>
       <w:r>
         <w:t>GUI</w:t>
       </w:r>
-      <w:bookmarkEnd w:id="47"/>
+      <w:bookmarkEnd w:id="37"/>
     </w:p>
     <w:p>
       <w:pPr>
         <w:pStyle w:val="berschrift3"/>
       </w:pPr>
-      <w:bookmarkStart w:id="48" w:name="_Toc8384843"/>
+      <w:bookmarkStart w:id="38" w:name="_Toc8384843"/>
       <w:r>
         <w:t>Architektur</w:t>
       </w:r>
-      <w:bookmarkEnd w:id="48"/>
+      <w:bookmarkEnd w:id="38"/>
     </w:p>
     <w:p>
       <w:pPr>
@@ -7077,16 +6940,58 @@
       <w:pPr>
         <w:pStyle w:val="berschrift1"/>
       </w:pPr>
-      <w:bookmarkStart w:id="49" w:name="_Toc8384844"/>
+      <w:bookmarkStart w:id="39" w:name="_Toc8384844"/>
       <w:r>
         <w:lastRenderedPageBreak/>
         <w:t>Elektrotechnik</w:t>
       </w:r>
-      <w:bookmarkEnd w:id="49"/>
-    </w:p>
-    <w:p>
-      <w:r>
-        <w:t>Bei den Berechnungen sind wir folgendermassen vorgegangen: Zuerst haben wir die Schaltungen vereinfacht (Punkt 4.1). Danach haben wir aus der vereinfachten Schaltungen Zweitore gebildet und daraus S-Parameter berechnet. Schlussendlich konnten wir daraus die Einfügedämpfung berechnen.</w:t>
+      <w:bookmarkEnd w:id="39"/>
+    </w:p>
+    <w:p>
+      <w:r>
+        <w:t>Für die</w:t>
+      </w:r>
+      <w:r>
+        <w:t xml:space="preserve"> </w:t>
+      </w:r>
+      <w:r>
+        <w:t>Berechnungen</w:t>
+      </w:r>
+      <w:r>
+        <w:t xml:space="preserve"> sind die Schaltungen mit den parasitären Elementen von Interesse, welche bereits in den theoretischen Grundlagen </w:t>
+      </w:r>
+      <w:r>
+        <w:t xml:space="preserve">der Grundschaltung </w:t>
+      </w:r>
+      <w:r>
+        <w:t>ergänzt</w:t>
+      </w:r>
+      <w:r>
+        <w:t xml:space="preserve"> </w:t>
+      </w:r>
+      <w:r>
+        <w:t>wurden</w:t>
+      </w:r>
+      <w:r>
+        <w:t xml:space="preserve">. </w:t>
+      </w:r>
+      <w:r>
+        <w:t xml:space="preserve">Danach </w:t>
+      </w:r>
+      <w:r>
+        <w:t>wurden die beiden Schaltungen gemäss den Regeln der Elektrotechnik vereinfacht,</w:t>
+      </w:r>
+      <w:r>
+        <w:t xml:space="preserve"> so dass Zweitore gebildet werden können. Daraus berechnen sich die S-Parameter. Mit diesen kann schlussendlich die </w:t>
+      </w:r>
+      <w:r>
+        <w:t>Einfügedämpfung</w:t>
+      </w:r>
+      <w:r>
+        <w:t xml:space="preserve"> </w:t>
+      </w:r>
+      <w:r>
+        <w:t>berechnet werden.</w:t>
       </w:r>
     </w:p>
     <w:p>
@@ -7094,7 +6999,7 @@
         <w:pStyle w:val="berschrift2"/>
         <w:framePr w:wrap="around"/>
       </w:pPr>
-      <w:bookmarkStart w:id="50" w:name="_Toc8384845"/>
+      <w:bookmarkStart w:id="40" w:name="_Toc8384845"/>
       <w:r>
         <w:t xml:space="preserve">Vereinfachung der </w:t>
       </w:r>
@@ -7104,25 +7009,22 @@
       <w:r>
         <w:t>Schaltungen:</w:t>
       </w:r>
-      <w:bookmarkEnd w:id="50"/>
+      <w:bookmarkEnd w:id="40"/>
     </w:p>
     <w:p/>
     <w:p>
       <w:pPr>
+        <w:keepNext/>
         <w:jc w:val="center"/>
-        <w:rPr>
-          <w:i/>
-          <w:iCs/>
-        </w:rPr>
       </w:pPr>
       <w:r>
         <w:rPr>
           <w:noProof/>
         </w:rPr>
         <w:drawing>
-          <wp:inline distT="0" distB="0" distL="0" distR="0" wp14:anchorId="461409D1" wp14:editId="1B743CC0">
-            <wp:extent cx="4965539" cy="3823335"/>
-            <wp:effectExtent l="0" t="0" r="6985" b="0"/>
+          <wp:inline distT="0" distB="0" distL="0" distR="0" wp14:anchorId="461409D1" wp14:editId="5EE908DF">
+            <wp:extent cx="4964585" cy="3587798"/>
+            <wp:effectExtent l="0" t="0" r="1270" b="0"/>
             <wp:docPr id="29" name="Grafik 29"/>
             <wp:cNvGraphicFramePr>
               <a:graphicFrameLocks xmlns:a="http://schemas.openxmlformats.org/drawingml/2006/main" noChangeAspect="1"/>
@@ -7137,7 +7039,7 @@
                     </pic:cNvPicPr>
                   </pic:nvPicPr>
                   <pic:blipFill rotWithShape="1">
-                    <a:blip r:embed="rId28">
+                    <a:blip r:embed="rId18">
                       <a:biLevel thresh="75000"/>
                       <a:lum bright="-40000" contrast="40000"/>
                       <a:extLst>
@@ -7146,13 +7048,13 @@
                         </a:ext>
                       </a:extLst>
                     </a:blip>
-                    <a:srcRect r="12503"/>
+                    <a:srcRect t="3286" r="12503" b="2856"/>
                     <a:stretch/>
                   </pic:blipFill>
                   <pic:spPr bwMode="auto">
                     <a:xfrm>
                       <a:off x="0" y="0"/>
-                      <a:ext cx="4980004" cy="3834473"/>
+                      <a:ext cx="4980004" cy="3598941"/>
                     </a:xfrm>
                     <a:prstGeom prst="rect">
                       <a:avLst/>
@@ -7176,34 +7078,130 @@
     </w:p>
     <w:p>
       <w:pPr>
-        <w:rPr>
-          <w:i/>
+        <w:pStyle w:val="Beschriftung"/>
+        <w:jc w:val="center"/>
+      </w:pPr>
+      <w:r>
+        <w:t xml:space="preserve">Abbildung </w:t>
+      </w:r>
+      <w:r>
+        <w:fldChar w:fldCharType="begin"/>
+      </w:r>
+      <w:r>
+        <w:instrText xml:space="preserve"> SEQ Abbildung \* ARABIC </w:instrText>
+      </w:r>
+      <w:r>
+        <w:fldChar w:fldCharType="separate"/>
+      </w:r>
+      <w:r>
+        <w:rPr>
+          <w:noProof/>
+        </w:rPr>
+        <w:t>11</w:t>
+      </w:r>
+      <w:r>
+        <w:fldChar w:fldCharType="end"/>
+      </w:r>
+      <w:r>
+        <w:t>: CM Grundschaltung</w:t>
+      </w:r>
+    </w:p>
+    <w:p>
+      <w:pPr>
+        <w:tabs>
+          <w:tab w:val="left" w:pos="2275"/>
+        </w:tabs>
+        <w:rPr>
           <w:iCs/>
         </w:rPr>
       </w:pPr>
       <w:r>
         <w:rPr>
-          <w:i/>
           <w:iCs/>
         </w:rPr>
-        <w:t>Texti TEx</w:t>
-      </w:r>
-    </w:p>
-    <w:p>
-      <w:pPr>
+        <w:t xml:space="preserve">Die CM-Störungen auch symmetrische Störungen genannt, fliessen in beiden Leitern in die gleiche Richtung. Das heisst die beiden Leiter liegen auf </w:t>
+      </w:r>
+      <w:r>
+        <w:rPr>
+          <w:iCs/>
+        </w:rPr>
+        <w:t>demselben</w:t>
+      </w:r>
+      <w:r>
+        <w:rPr>
+          <w:iCs/>
+        </w:rPr>
+        <w:t xml:space="preserve"> Potential, somit haben die Bauteile zwischen den beiden Leitern (CX1, CX2, RX1, RX2, LX1, LX2, C4, C3) keinen Einfluss. </w:t>
+      </w:r>
+      <w:r>
+        <w:rPr>
+          <w:iCs/>
+        </w:rPr>
+        <w:t>Nun können die beiden Leiter zusammengefasst werden, da beide gegenüber Masse symmetrisch sind. Das Zusammenfassen der beiden Leiter entspricht einer Parallelschaltung der beiden Leiter. Deshalb ergeben sich folgende Faktoren für die vereinfachte Schaltung: Der parasitäre Widerstand Rw und die parasitäre Spule Lr halbieren ihre Werte, genau wie der Widerstand Rp. Durch die Parallelschaltung der Kondensatoren C1 und C2 addieren sich bekanntlich die beiden Kapazitäten zu einer Gesamtkapazität C1</w:t>
+      </w:r>
+      <w:r>
+        <w:rPr>
+          <w:iCs/>
+        </w:rPr>
+        <w:t xml:space="preserve"> + C</w:t>
+      </w:r>
+      <w:r>
+        <w:rPr>
+          <w:iCs/>
+        </w:rPr>
+        <w:t>2</w:t>
+      </w:r>
+      <w:r>
+        <w:rPr>
+          <w:iCs/>
+        </w:rPr>
+        <w:t xml:space="preserve">. </w:t>
+      </w:r>
+      <w:r>
+        <w:rPr>
+          <w:iCs/>
+        </w:rPr>
+        <w:t>Die beiden Spulen L0 und L1 sind auf einem Ferritkern aufgewickelt. Da beide Spulen den gleichen Wicklungssinn besitzen, verdoppelt sich die Induktivität L0.</w:t>
+      </w:r>
+      <w:r>
+        <w:rPr>
+          <w:iCs/>
+        </w:rPr>
+        <w:t xml:space="preserve"> Durch das Zusammenfassen der beiden Spulen halbiert sich ihr Wert wieder, woraus der ursprüngliche Wert der Spule resultiert.</w:t>
+      </w:r>
+      <w:r>
+        <w:rPr>
+          <w:iCs/>
+        </w:rPr>
+        <w:t xml:space="preserve"> Die beiden Kondensatoren CY1 und CY2 mit ihren parasitären Elementen bleiben unbeeinflusst, da sie bereits gegen Masse geschalten sind. Nach diesen Vereinfachungen ergibt sich die Schaltung in </w:t>
+      </w:r>
+      <w:r>
+        <w:rPr>
+          <w:iCs/>
+          <w:highlight w:val="cyan"/>
+        </w:rPr>
+        <w:t>Abbildung XY</w:t>
+      </w:r>
+      <w:r>
+        <w:rPr>
+          <w:iCs/>
+        </w:rPr>
+        <w:t>.</w:t>
+      </w:r>
+    </w:p>
+    <w:p>
+      <w:pPr>
+        <w:keepNext/>
         <w:jc w:val="center"/>
-        <w:rPr>
-          <w:i/>
-          <w:iCs/>
-        </w:rPr>
       </w:pPr>
       <w:r>
         <w:rPr>
           <w:noProof/>
         </w:rPr>
+        <w:lastRenderedPageBreak/>
         <w:drawing>
-          <wp:inline distT="0" distB="0" distL="0" distR="0" wp14:anchorId="39974E4B" wp14:editId="4591C503">
-            <wp:extent cx="4409955" cy="2705500"/>
+          <wp:inline distT="0" distB="0" distL="0" distR="0" wp14:anchorId="39974E4B" wp14:editId="4F950F2B">
+            <wp:extent cx="3734381" cy="2291037"/>
             <wp:effectExtent l="0" t="0" r="0" b="0"/>
             <wp:docPr id="30" name="Grafik 30"/>
             <wp:cNvGraphicFramePr>
@@ -7219,7 +7217,7 @@
                     </pic:cNvPicPr>
                   </pic:nvPicPr>
                   <pic:blipFill rotWithShape="1">
-                    <a:blip r:embed="rId29">
+                    <a:blip r:embed="rId27">
                       <a:biLevel thresh="75000"/>
                       <a:extLst>
                         <a:ext uri="{28A0092B-C50C-407E-A947-70E740481C1C}">
@@ -7233,7 +7231,7 @@
                   <pic:spPr bwMode="auto">
                     <a:xfrm>
                       <a:off x="0" y="0"/>
-                      <a:ext cx="4419511" cy="2711363"/>
+                      <a:ext cx="3750323" cy="2300818"/>
                     </a:xfrm>
                     <a:prstGeom prst="rect">
                       <a:avLst/>
@@ -7257,6 +7255,42 @@
     </w:p>
     <w:p>
       <w:pPr>
+        <w:pStyle w:val="Beschriftung"/>
+        <w:jc w:val="center"/>
+      </w:pPr>
+      <w:r>
+        <w:t xml:space="preserve">Abbildung </w:t>
+      </w:r>
+      <w:r>
+        <w:fldChar w:fldCharType="begin"/>
+      </w:r>
+      <w:r>
+        <w:instrText xml:space="preserve"> SEQ Abbildung \* ARABIC </w:instrText>
+      </w:r>
+      <w:r>
+        <w:fldChar w:fldCharType="separate"/>
+      </w:r>
+      <w:r>
+        <w:rPr>
+          <w:noProof/>
+        </w:rPr>
+        <w:t>12</w:t>
+      </w:r>
+      <w:r>
+        <w:fldChar w:fldCharType="end"/>
+      </w:r>
+      <w:r>
+        <w:t>: Vereinfachte CM</w:t>
+      </w:r>
+      <w:r>
+        <w:t xml:space="preserve"> </w:t>
+      </w:r>
+      <w:r>
+        <w:t>Schaltung</w:t>
+      </w:r>
+    </w:p>
+    <w:p>
+      <w:pPr>
         <w:rPr>
           <w:i/>
           <w:iCs/>
@@ -7264,35 +7298,39 @@
       </w:pPr>
       <w:r>
         <w:rPr>
-          <w:i/>
           <w:iCs/>
         </w:rPr>
-        <w:t>blabla</w:t>
-      </w:r>
-    </w:p>
-    <w:p>
-      <w:pPr>
-        <w:rPr>
-          <w:i/>
+        <w:t xml:space="preserve">Die Validierung der Umformungen wurde mit zwei Simulationen in </w:t>
+      </w:r>
+      <w:r>
+        <w:rPr>
           <w:iCs/>
         </w:rPr>
-      </w:pPr>
-    </w:p>
-    <w:p>
-      <w:pPr>
-        <w:rPr>
-          <w:i/>
+        <w:t>«MPLAB»</w:t>
+      </w:r>
+      <w:r>
+        <w:rPr>
           <w:iCs/>
         </w:rPr>
-      </w:pPr>
-    </w:p>
-    <w:p>
-      <w:pPr>
+        <w:t xml:space="preserve"> bewerkstelligt. Im folgenden Diagramm liegen die beiden Ergebnisse </w:t>
+      </w:r>
+      <w:r>
+        <w:rPr>
+          <w:iCs/>
+        </w:rPr>
+        <w:t xml:space="preserve">der Simulationen </w:t>
+      </w:r>
+      <w:r>
+        <w:rPr>
+          <w:iCs/>
+        </w:rPr>
+        <w:t>übereinander. Darin ist sichtbar, dass die Vereinfachung zum selben Ergebnis führt wie die Grundschaltung.</w:t>
+      </w:r>
+    </w:p>
+    <w:p>
+      <w:pPr>
+        <w:keepNext/>
         <w:jc w:val="center"/>
-        <w:rPr>
-          <w:i/>
-          <w:iCs/>
-        </w:rPr>
       </w:pPr>
       <w:r>
         <w:rPr>
@@ -7316,7 +7354,7 @@
                     </pic:cNvPicPr>
                   </pic:nvPicPr>
                   <pic:blipFill rotWithShape="1">
-                    <a:blip r:embed="rId30" cstate="print">
+                    <a:blip r:embed="rId28" cstate="print">
                       <a:extLst>
                         <a:ext uri="{28A0092B-C50C-407E-A947-70E740481C1C}">
                           <a14:useLocalDpi xmlns:a14="http://schemas.microsoft.com/office/drawing/2010/main" val="0"/>
@@ -7353,6 +7391,48 @@
     </w:p>
     <w:p>
       <w:pPr>
+        <w:pStyle w:val="Beschriftung"/>
+        <w:jc w:val="center"/>
+      </w:pPr>
+      <w:r>
+        <w:t xml:space="preserve">Abbildung </w:t>
+      </w:r>
+      <w:r>
+        <w:fldChar w:fldCharType="begin"/>
+      </w:r>
+      <w:r>
+        <w:instrText xml:space="preserve"> SEQ Abbildung \* ARABIC </w:instrText>
+      </w:r>
+      <w:r>
+        <w:fldChar w:fldCharType="separate"/>
+      </w:r>
+      <w:r>
+        <w:rPr>
+          <w:noProof/>
+        </w:rPr>
+        <w:t>13</w:t>
+      </w:r>
+      <w:r>
+        <w:fldChar w:fldCharType="end"/>
+      </w:r>
+      <w:r>
+        <w:t>: Vergleich Grundschaltung</w:t>
+      </w:r>
+      <w:r>
+        <w:t xml:space="preserve"> </w:t>
+      </w:r>
+      <w:r>
+        <w:t>/</w:t>
+      </w:r>
+      <w:r>
+        <w:t xml:space="preserve"> </w:t>
+      </w:r>
+      <w:r>
+        <w:t>Vereinfachte Schaltung</w:t>
+      </w:r>
+    </w:p>
+    <w:p>
+      <w:pPr>
         <w:jc w:val="left"/>
       </w:pPr>
       <w:r>
@@ -7372,7 +7452,7 @@
         <w:pStyle w:val="berschrift2"/>
         <w:framePr w:wrap="around"/>
       </w:pPr>
-      <w:bookmarkStart w:id="51" w:name="_Toc8384846"/>
+      <w:bookmarkStart w:id="41" w:name="_Toc8384846"/>
       <w:r>
         <w:lastRenderedPageBreak/>
         <w:t xml:space="preserve">Vereinfachung der </w:t>
@@ -7383,12 +7463,13 @@
       <w:r>
         <w:t>Schaltungen:</w:t>
       </w:r>
-      <w:bookmarkEnd w:id="51"/>
+      <w:bookmarkEnd w:id="41"/>
     </w:p>
     <w:p/>
     <w:p/>
     <w:p>
       <w:pPr>
+        <w:keepNext/>
         <w:jc w:val="center"/>
       </w:pPr>
       <w:r>
@@ -7396,8 +7477,8 @@
           <w:noProof/>
         </w:rPr>
         <w:drawing>
-          <wp:inline distT="0" distB="0" distL="0" distR="0" wp14:anchorId="4AE7F50F" wp14:editId="11AE9D01">
-            <wp:extent cx="5359078" cy="3444240"/>
+          <wp:inline distT="0" distB="0" distL="0" distR="0" wp14:anchorId="4AE7F50F" wp14:editId="594A2E0A">
+            <wp:extent cx="5233122" cy="3444039"/>
             <wp:effectExtent l="0" t="0" r="0" b="0"/>
             <wp:docPr id="31" name="Grafik 31"/>
             <wp:cNvGraphicFramePr>
@@ -7413,7 +7494,7 @@
                     </pic:cNvPicPr>
                   </pic:nvPicPr>
                   <pic:blipFill rotWithShape="1">
-                    <a:blip r:embed="rId31">
+                    <a:blip r:embed="rId20">
                       <a:biLevel thresh="75000"/>
                       <a:extLst>
                         <a:ext uri="{28A0092B-C50C-407E-A947-70E740481C1C}">
@@ -7421,13 +7502,13 @@
                         </a:ext>
                       </a:extLst>
                     </a:blip>
-                    <a:srcRect r="10865"/>
+                    <a:srcRect l="2090" r="10865"/>
                     <a:stretch/>
                   </pic:blipFill>
                   <pic:spPr bwMode="auto">
                     <a:xfrm>
                       <a:off x="0" y="0"/>
-                      <a:ext cx="5359078" cy="3444240"/>
+                      <a:ext cx="5233428" cy="3444240"/>
                     </a:xfrm>
                     <a:prstGeom prst="rect">
                       <a:avLst/>
@@ -7451,14 +7532,115 @@
     </w:p>
     <w:p>
       <w:pPr>
+        <w:pStyle w:val="Beschriftung"/>
+        <w:jc w:val="center"/>
+      </w:pPr>
+      <w:r>
+        <w:t xml:space="preserve">Abbildung </w:t>
+      </w:r>
+      <w:r>
+        <w:fldChar w:fldCharType="begin"/>
+      </w:r>
+      <w:r>
+        <w:instrText xml:space="preserve"> SEQ Abbildung \* ARABIC </w:instrText>
+      </w:r>
+      <w:r>
+        <w:fldChar w:fldCharType="separate"/>
+      </w:r>
+      <w:r>
+        <w:rPr>
+          <w:noProof/>
+        </w:rPr>
+        <w:t>14</w:t>
+      </w:r>
+      <w:r>
+        <w:fldChar w:fldCharType="end"/>
+      </w:r>
+      <w:r>
+        <w:t>:</w:t>
+      </w:r>
+      <w:r>
+        <w:t>Grundschaltung DM</w:t>
+      </w:r>
+    </w:p>
+    <w:p>
+      <w:pPr>
         <w:jc w:val="left"/>
       </w:pPr>
       <w:r>
-        <w:t>Balbal</w:t>
-      </w:r>
-    </w:p>
-    <w:p>
-      <w:pPr>
+        <w:rPr>
+          <w:iCs/>
+        </w:rPr>
+        <w:t xml:space="preserve">Die </w:t>
+      </w:r>
+      <w:r>
+        <w:rPr>
+          <w:iCs/>
+        </w:rPr>
+        <w:t>D</w:t>
+      </w:r>
+      <w:r>
+        <w:rPr>
+          <w:iCs/>
+        </w:rPr>
+        <w:t xml:space="preserve">M-Störungen auch </w:t>
+      </w:r>
+      <w:r>
+        <w:rPr>
+          <w:iCs/>
+        </w:rPr>
+        <w:t>a</w:t>
+      </w:r>
+      <w:r>
+        <w:rPr>
+          <w:iCs/>
+        </w:rPr>
+        <w:t xml:space="preserve">symmetrische Störungen genannt, fliessen </w:t>
+      </w:r>
+      <w:r>
+        <w:rPr>
+          <w:iCs/>
+        </w:rPr>
+        <w:t xml:space="preserve">die Störungen </w:t>
+      </w:r>
+      <w:r>
+        <w:rPr>
+          <w:iCs/>
+        </w:rPr>
+        <w:t>in einem Leiter hin und im anderen Leiter zurück.</w:t>
+      </w:r>
+      <w:r>
+        <w:rPr>
+          <w:iCs/>
+        </w:rPr>
+        <w:t xml:space="preserve"> Daher lassen sich keine Bauelemente so leicht vernachlässigen wie in der CM Schaltung. Der Ringkern mit den beiden Spulen L0 und L5 hat in der DM-Schaltung kein</w:t>
+      </w:r>
+      <w:r>
+        <w:rPr>
+          <w:iCs/>
+        </w:rPr>
+        <w:t xml:space="preserve">en grossen Einfluss, da sich die beiden Spulen aufgrund ihres entgegengesetzten Feldes aufheben. </w:t>
+      </w:r>
+      <w:bookmarkStart w:id="42" w:name="_GoBack"/>
+      <w:bookmarkEnd w:id="42"/>
+      <w:r>
+        <w:rPr>
+          <w:iCs/>
+          <w:highlight w:val="cyan"/>
+        </w:rPr>
+        <w:t>Es bleiben nur noch die die parasitären Parameter Rw und Lr übrig.</w:t>
+      </w:r>
+      <w:r>
+        <w:rPr>
+          <w:iCs/>
+          <w:highlight w:val="cyan"/>
+        </w:rPr>
+        <w:t xml:space="preserve"> Blalba verdoppeln, symtrie achse halbieren ende :D.</w:t>
+      </w:r>
+    </w:p>
+    <w:p>
+      <w:pPr>
+        <w:keepNext/>
         <w:jc w:val="center"/>
       </w:pPr>
       <w:r>
@@ -7483,7 +7665,7 @@
                     </pic:cNvPicPr>
                   </pic:nvPicPr>
                   <pic:blipFill rotWithShape="1">
-                    <a:blip r:embed="rId32">
+                    <a:blip r:embed="rId29">
                       <a:biLevel thresh="75000"/>
                       <a:extLst>
                         <a:ext uri="{28A0092B-C50C-407E-A947-70E740481C1C}">
@@ -7521,6 +7703,36 @@
     </w:p>
     <w:p>
       <w:pPr>
+        <w:pStyle w:val="Beschriftung"/>
+        <w:jc w:val="center"/>
+      </w:pPr>
+      <w:r>
+        <w:t xml:space="preserve">Abbildung </w:t>
+      </w:r>
+      <w:r>
+        <w:fldChar w:fldCharType="begin"/>
+      </w:r>
+      <w:r>
+        <w:instrText xml:space="preserve"> SEQ Abbildung \* ARABIC </w:instrText>
+      </w:r>
+      <w:r>
+        <w:fldChar w:fldCharType="separate"/>
+      </w:r>
+      <w:r>
+        <w:rPr>
+          <w:noProof/>
+        </w:rPr>
+        <w:t>15</w:t>
+      </w:r>
+      <w:r>
+        <w:fldChar w:fldCharType="end"/>
+      </w:r>
+      <w:r>
+        <w:t>: Vereinfachte DM Schaltung</w:t>
+      </w:r>
+    </w:p>
+    <w:p>
+      <w:pPr>
         <w:jc w:val="left"/>
       </w:pPr>
       <w:r>
@@ -7528,14 +7740,19 @@
       </w:r>
     </w:p>
     <w:p>
+      <w:pPr>
+        <w:keepNext/>
+        <w:jc w:val="center"/>
+      </w:pPr>
       <w:r>
         <w:rPr>
           <w:noProof/>
         </w:rPr>
+        <w:lastRenderedPageBreak/>
         <w:drawing>
-          <wp:inline distT="0" distB="0" distL="0" distR="0" wp14:anchorId="07D617CE" wp14:editId="5939C6DC">
-            <wp:extent cx="5731510" cy="2720184"/>
-            <wp:effectExtent l="0" t="0" r="2540" b="4445"/>
+          <wp:inline distT="0" distB="0" distL="0" distR="0" wp14:anchorId="07D617CE" wp14:editId="656E8864">
+            <wp:extent cx="4997659" cy="2719638"/>
+            <wp:effectExtent l="0" t="0" r="0" b="0"/>
             <wp:docPr id="26" name="Grafik 26"/>
             <wp:cNvGraphicFramePr>
               <a:graphicFrameLocks xmlns:a="http://schemas.openxmlformats.org/drawingml/2006/main" noChangeAspect="1"/>
@@ -7549,23 +7766,21 @@
                       <a:picLocks noChangeAspect="1" noChangeArrowheads="1"/>
                     </pic:cNvPicPr>
                   </pic:nvPicPr>
-                  <pic:blipFill>
-                    <a:blip r:embed="rId33" cstate="print">
+                  <pic:blipFill rotWithShape="1">
+                    <a:blip r:embed="rId30" cstate="print">
                       <a:extLst>
                         <a:ext uri="{28A0092B-C50C-407E-A947-70E740481C1C}">
                           <a14:useLocalDpi xmlns:a14="http://schemas.microsoft.com/office/drawing/2010/main" val="0"/>
                         </a:ext>
                       </a:extLst>
                     </a:blip>
-                    <a:srcRect/>
-                    <a:stretch>
-                      <a:fillRect/>
-                    </a:stretch>
+                    <a:srcRect l="5238" r="7548"/>
+                    <a:stretch/>
                   </pic:blipFill>
                   <pic:spPr bwMode="auto">
                     <a:xfrm>
                       <a:off x="0" y="0"/>
-                      <a:ext cx="5731510" cy="2720184"/>
+                      <a:ext cx="4998663" cy="2720184"/>
                     </a:xfrm>
                     <a:prstGeom prst="rect">
                       <a:avLst/>
@@ -7574,6 +7789,11 @@
                     <a:ln>
                       <a:noFill/>
                     </a:ln>
+                    <a:extLst>
+                      <a:ext uri="{53640926-AAD7-44D8-BBD7-CCE9431645EC}">
+                        <a14:shadowObscured xmlns:a14="http://schemas.microsoft.com/office/drawing/2010/main"/>
+                      </a:ext>
+                    </a:extLst>
                   </pic:spPr>
                 </pic:pic>
               </a:graphicData>
@@ -7584,6 +7804,35 @@
     </w:p>
     <w:p>
       <w:pPr>
+        <w:pStyle w:val="Beschriftung"/>
+      </w:pPr>
+      <w:r>
+        <w:t xml:space="preserve">Abbildung </w:t>
+      </w:r>
+      <w:r>
+        <w:fldChar w:fldCharType="begin"/>
+      </w:r>
+      <w:r>
+        <w:instrText xml:space="preserve"> SEQ Abbildung \* ARABIC </w:instrText>
+      </w:r>
+      <w:r>
+        <w:fldChar w:fldCharType="separate"/>
+      </w:r>
+      <w:r>
+        <w:rPr>
+          <w:noProof/>
+        </w:rPr>
+        <w:t>16</w:t>
+      </w:r>
+      <w:r>
+        <w:fldChar w:fldCharType="end"/>
+      </w:r>
+      <w:r>
+        <w:t>: Vergleich Simulationen</w:t>
+      </w:r>
+    </w:p>
+    <w:p>
+      <w:pPr>
         <w:jc w:val="left"/>
       </w:pPr>
       <w:r>
@@ -7603,8 +7852,9 @@
         <w:pStyle w:val="berschrift2"/>
         <w:framePr w:wrap="around"/>
       </w:pPr>
-      <w:bookmarkStart w:id="52" w:name="_Toc8384847"/>
-      <w:r>
+      <w:bookmarkStart w:id="43" w:name="_Toc8384847"/>
+      <w:r>
+        <w:lastRenderedPageBreak/>
         <w:t>Vorgehensweise</w:t>
       </w:r>
       <w:r>
@@ -7616,7 +7866,7 @@
       <w:r>
         <w:t xml:space="preserve"> Einfügungsverluste</w:t>
       </w:r>
-      <w:bookmarkEnd w:id="52"/>
+      <w:bookmarkEnd w:id="43"/>
     </w:p>
     <w:p/>
     <w:p>
@@ -7648,112 +7898,6 @@
         </w:rPr>
         <w:t>-Kondensatoren weg, da diese bei dieser Schaltung trivial sind. Die reduzierte Schaltung sieht nun schon wesentlich schlanker aus.</w:t>
       </w:r>
-    </w:p>
-    <w:p>
-      <w:pPr>
-        <w:keepNext/>
-        <w:jc w:val="center"/>
-        <w:rPr>
-          <w:i/>
-          <w:iCs/>
-        </w:rPr>
-      </w:pPr>
-      <w:r>
-        <w:rPr>
-          <w:noProof/>
-        </w:rPr>
-        <w:drawing>
-          <wp:inline distT="0" distB="0" distL="0" distR="0" wp14:anchorId="3C61E5C4" wp14:editId="12B8756F">
-            <wp:extent cx="3429000" cy="1729105"/>
-            <wp:effectExtent l="0" t="0" r="0" b="0"/>
-            <wp:docPr id="193" name="Grafik 193"/>
-            <wp:cNvGraphicFramePr>
-              <a:graphicFrameLocks xmlns:a="http://schemas.openxmlformats.org/drawingml/2006/main" noChangeAspect="1"/>
-            </wp:cNvGraphicFramePr>
-            <a:graphic xmlns:a="http://schemas.openxmlformats.org/drawingml/2006/main">
-              <a:graphicData uri="http://schemas.openxmlformats.org/drawingml/2006/picture">
-                <pic:pic xmlns:pic="http://schemas.openxmlformats.org/drawingml/2006/picture">
-                  <pic:nvPicPr>
-                    <pic:cNvPr id="0" name="Picture 4"/>
-                    <pic:cNvPicPr>
-                      <a:picLocks noChangeAspect="1" noChangeArrowheads="1"/>
-                    </pic:cNvPicPr>
-                  </pic:nvPicPr>
-                  <pic:blipFill>
-                    <a:blip r:embed="rId29">
-                      <a:extLst>
-                        <a:ext uri="{28A0092B-C50C-407E-A947-70E740481C1C}">
-                          <a14:useLocalDpi xmlns:a14="http://schemas.microsoft.com/office/drawing/2010/main" val="0"/>
-                        </a:ext>
-                      </a:extLst>
-                    </a:blip>
-                    <a:srcRect/>
-                    <a:stretch>
-                      <a:fillRect/>
-                    </a:stretch>
-                  </pic:blipFill>
-                  <pic:spPr bwMode="auto">
-                    <a:xfrm>
-                      <a:off x="0" y="0"/>
-                      <a:ext cx="3429000" cy="1729105"/>
-                    </a:xfrm>
-                    <a:prstGeom prst="rect">
-                      <a:avLst/>
-                    </a:prstGeom>
-                    <a:noFill/>
-                    <a:ln>
-                      <a:noFill/>
-                    </a:ln>
-                  </pic:spPr>
-                </pic:pic>
-              </a:graphicData>
-            </a:graphic>
-          </wp:inline>
-        </w:drawing>
-      </w:r>
-    </w:p>
-    <w:p>
-      <w:pPr>
-        <w:pStyle w:val="Beschriftung"/>
-        <w:ind w:left="1134"/>
-        <w:rPr>
-          <w:color w:val="auto"/>
-          <w:sz w:val="14"/>
-        </w:rPr>
-      </w:pPr>
-      <w:bookmarkStart w:id="53" w:name="_Toc4188512"/>
-      <w:bookmarkStart w:id="54" w:name="_Toc4236494"/>
-      <w:r>
-        <w:rPr>
-          <w:color w:val="auto"/>
-          <w:sz w:val="16"/>
-        </w:rPr>
-        <w:t xml:space="preserve">Abbildung </w:t>
-      </w:r>
-      <w:r>
-        <w:rPr>
-          <w:color w:val="auto"/>
-          <w:sz w:val="16"/>
-        </w:rPr>
-        <w:t>7</w:t>
-      </w:r>
-      <w:r>
-        <w:rPr>
-          <w:color w:val="auto"/>
-          <w:sz w:val="16"/>
-        </w:rPr>
-        <w:t>: Vereinfachte CM-Schaltung</w:t>
-      </w:r>
-      <w:bookmarkEnd w:id="53"/>
-      <w:bookmarkEnd w:id="54"/>
-    </w:p>
-    <w:p>
-      <w:pPr>
-        <w:rPr>
-          <w:i/>
-          <w:iCs/>
-        </w:rPr>
-      </w:pPr>
     </w:p>
     <w:p>
       <w:pPr>
@@ -8945,11 +9089,11 @@
         <w:pStyle w:val="berschrift2"/>
         <w:framePr w:wrap="around"/>
       </w:pPr>
-      <w:bookmarkStart w:id="55" w:name="_Toc8384848"/>
+      <w:bookmarkStart w:id="44" w:name="_Toc8384848"/>
       <w:r>
         <w:t>S-Parameter</w:t>
       </w:r>
-      <w:bookmarkEnd w:id="55"/>
+      <w:bookmarkEnd w:id="44"/>
       <w:r>
         <w:t xml:space="preserve"> </w:t>
       </w:r>
@@ -8979,7 +9123,6 @@
           <w:i/>
           <w:iCs/>
         </w:rPr>
-        <w:lastRenderedPageBreak/>
         <w:t>Sobald man die Kettenmatrix für ein Zwei-Tor berechnet hat, lassen sich daraus die S-Parameter berechnen. Deshalb ist es der einfachste Weg, die Einfügungsverluste mit Hilfe dieser Parameter zu bestimmen. Im folgenden Zwei Tor sind die Wellengrössen zur Berechnung der S-Parameter angegeben.</w:t>
       </w:r>
     </w:p>
@@ -9025,7 +9168,7 @@
                     <pic:cNvPicPr/>
                   </pic:nvPicPr>
                   <pic:blipFill rotWithShape="1">
-                    <a:blip r:embed="rId34" cstate="print">
+                    <a:blip r:embed="rId31" cstate="print">
                       <a:extLst>
                         <a:ext uri="{28A0092B-C50C-407E-A947-70E740481C1C}">
                           <a14:useLocalDpi xmlns:a14="http://schemas.microsoft.com/office/drawing/2010/main" val="0"/>
@@ -9299,8 +9442,8 @@
           <w:sz w:val="16"/>
         </w:rPr>
       </w:pPr>
-      <w:bookmarkStart w:id="56" w:name="_Toc4188513"/>
-      <w:bookmarkStart w:id="57" w:name="_Toc4236495"/>
+      <w:bookmarkStart w:id="45" w:name="_Toc4188513"/>
+      <w:bookmarkStart w:id="46" w:name="_Toc4236495"/>
       <w:r>
         <w:rPr>
           <w:color w:val="auto"/>
@@ -9335,7 +9478,7 @@
           <w:color w:val="auto"/>
           <w:sz w:val="16"/>
         </w:rPr>
-        <w:t>8</w:t>
+        <w:t>17</w:t>
       </w:r>
       <w:r>
         <w:rPr>
@@ -9351,8 +9494,8 @@
         </w:rPr>
         <w:t>: Zwei Tor mit Wellengrössen</w:t>
       </w:r>
-      <w:bookmarkEnd w:id="56"/>
-      <w:bookmarkEnd w:id="57"/>
+      <w:bookmarkEnd w:id="45"/>
+      <w:bookmarkEnd w:id="46"/>
     </w:p>
     <w:p>
       <w:pPr>
@@ -10801,13 +10944,10 @@
         <w:pStyle w:val="berschrift2"/>
         <w:framePr w:wrap="around"/>
       </w:pPr>
-      <w:bookmarkStart w:id="58" w:name="_Toc8384849"/>
+      <w:bookmarkStart w:id="47" w:name="_Toc8384849"/>
       <w:r>
         <w:lastRenderedPageBreak/>
-        <w:t>CM-Kurve</w:t>
-      </w:r>
-      <w:r>
-        <w:t xml:space="preserve">n </w:t>
+        <w:t xml:space="preserve">CM-Kurven </w:t>
       </w:r>
       <w:r>
         <w:t>Realisierung</w:t>
@@ -10815,7 +10955,7 @@
       <w:r>
         <w:t xml:space="preserve"> mit Matlab</w:t>
       </w:r>
-      <w:bookmarkEnd w:id="58"/>
+      <w:bookmarkEnd w:id="47"/>
       <w:r>
         <w:t xml:space="preserve"> </w:t>
       </w:r>
@@ -10835,13 +10975,53 @@
           <w:iCs/>
         </w:rPr>
       </w:pPr>
-    </w:p>
-    <w:p>
-      <w:pPr>
+      <w:r>
         <w:rPr>
           <w:rFonts w:eastAsiaTheme="minorEastAsia"/>
           <w:iCs/>
         </w:rPr>
+        <w:t xml:space="preserve">Bevor die Berechnungen </w:t>
+      </w:r>
+      <w:r>
+        <w:rPr>
+          <w:rFonts w:eastAsiaTheme="minorEastAsia"/>
+          <w:iCs/>
+        </w:rPr>
+        <w:t xml:space="preserve">in Java implementiert wurden, sind die </w:t>
+      </w:r>
+      <w:r>
+        <w:rPr>
+          <w:rFonts w:eastAsiaTheme="minorEastAsia"/>
+          <w:iCs/>
+        </w:rPr>
+        <w:t>Einfügungsverluste</w:t>
+      </w:r>
+      <w:r>
+        <w:rPr>
+          <w:rFonts w:eastAsiaTheme="minorEastAsia"/>
+          <w:iCs/>
+        </w:rPr>
+        <w:t xml:space="preserve"> in Java berechnet worden. Dies wurde gemäss der Vorgehensweise</w:t>
+      </w:r>
+      <w:r>
+        <w:rPr>
+          <w:rFonts w:eastAsiaTheme="minorEastAsia"/>
+          <w:iCs/>
+        </w:rPr>
+        <w:t xml:space="preserve"> in Punkt XY</w:t>
+      </w:r>
+      <w:r>
+        <w:rPr>
+          <w:rFonts w:eastAsiaTheme="minorEastAsia"/>
+          <w:iCs/>
+        </w:rPr>
+        <w:t xml:space="preserve"> bewerkstelligt. </w:t>
+      </w:r>
+    </w:p>
+    <w:p>
+      <w:pPr>
+        <w:keepNext/>
+        <w:jc w:val="center"/>
       </w:pPr>
       <w:r>
         <w:rPr>
@@ -10865,7 +11045,7 @@
                     </pic:cNvPicPr>
                   </pic:nvPicPr>
                   <pic:blipFill>
-                    <a:blip r:embed="rId35" cstate="print">
+                    <a:blip r:embed="rId32" cstate="print">
                       <a:extLst>
                         <a:ext uri="{28A0092B-C50C-407E-A947-70E740481C1C}">
                           <a14:useLocalDpi xmlns:a14="http://schemas.microsoft.com/office/drawing/2010/main" val="0"/>
@@ -10899,6 +11079,39 @@
     </w:p>
     <w:p>
       <w:pPr>
+        <w:pStyle w:val="Beschriftung"/>
+        <w:rPr>
+          <w:rFonts w:eastAsiaTheme="minorEastAsia"/>
+          <w:iCs w:val="0"/>
+        </w:rPr>
+      </w:pPr>
+      <w:r>
+        <w:t xml:space="preserve">Abbildung </w:t>
+      </w:r>
+      <w:r>
+        <w:fldChar w:fldCharType="begin"/>
+      </w:r>
+      <w:r>
+        <w:instrText xml:space="preserve"> SEQ Abbildung \* ARABIC </w:instrText>
+      </w:r>
+      <w:r>
+        <w:fldChar w:fldCharType="separate"/>
+      </w:r>
+      <w:r>
+        <w:rPr>
+          <w:noProof/>
+        </w:rPr>
+        <w:t>18</w:t>
+      </w:r>
+      <w:r>
+        <w:fldChar w:fldCharType="end"/>
+      </w:r>
+      <w:r>
+        <w:t>: Vergleich Berechnung / Simulation</w:t>
+      </w:r>
+    </w:p>
+    <w:p>
+      <w:pPr>
         <w:rPr>
           <w:rFonts w:eastAsiaTheme="minorEastAsia"/>
           <w:iCs/>
@@ -10926,7 +11139,7 @@
         <w:pStyle w:val="berschrift2"/>
         <w:framePr w:wrap="around"/>
       </w:pPr>
-      <w:bookmarkStart w:id="59" w:name="_Toc8384850"/>
+      <w:bookmarkStart w:id="48" w:name="_Toc8384850"/>
       <w:r>
         <w:lastRenderedPageBreak/>
         <w:t xml:space="preserve">DM-Kurven </w:t>
@@ -10937,7 +11150,7 @@
       <w:r>
         <w:t xml:space="preserve"> mit Matlab</w:t>
       </w:r>
-      <w:bookmarkEnd w:id="59"/>
+      <w:bookmarkEnd w:id="48"/>
     </w:p>
     <w:p>
       <w:pPr>
@@ -11103,8 +11316,8 @@
           <w:iCs/>
         </w:rPr>
       </w:pPr>
-      <w:bookmarkStart w:id="60" w:name="_Toc4188514"/>
-      <w:bookmarkStart w:id="61" w:name="_Toc4236496"/>
+      <w:bookmarkStart w:id="49" w:name="_Toc4188514"/>
+      <w:bookmarkStart w:id="50" w:name="_Toc4236496"/>
       <w:r>
         <w:rPr>
           <w:noProof/>
@@ -11127,7 +11340,7 @@
                     </pic:cNvPicPr>
                   </pic:nvPicPr>
                   <pic:blipFill>
-                    <a:blip r:embed="rId36" cstate="print">
+                    <a:blip r:embed="rId33" cstate="print">
                       <a:extLst>
                         <a:ext uri="{28A0092B-C50C-407E-A947-70E740481C1C}">
                           <a14:useLocalDpi xmlns:a14="http://schemas.microsoft.com/office/drawing/2010/main" val="0"/>
@@ -11192,7 +11405,7 @@
           <w:noProof/>
           <w:sz w:val="16"/>
         </w:rPr>
-        <w:t>9</w:t>
+        <w:t>19</w:t>
       </w:r>
       <w:r>
         <w:rPr>
@@ -11222,8 +11435,8 @@
         </w:rPr>
         <w:t>oss Kurve aus MATLAB</w:t>
       </w:r>
-      <w:bookmarkEnd w:id="60"/>
-      <w:bookmarkEnd w:id="61"/>
+      <w:bookmarkEnd w:id="49"/>
+      <w:bookmarkEnd w:id="50"/>
     </w:p>
     <w:p>
       <w:pPr>
@@ -11237,23 +11450,23 @@
       <w:pPr>
         <w:pStyle w:val="berschrift1"/>
       </w:pPr>
-      <w:bookmarkStart w:id="62" w:name="_Toc8384851"/>
+      <w:bookmarkStart w:id="51" w:name="_Toc8384851"/>
       <w:r>
         <w:lastRenderedPageBreak/>
         <w:t>Validierung</w:t>
       </w:r>
-      <w:bookmarkEnd w:id="62"/>
+      <w:bookmarkEnd w:id="51"/>
     </w:p>
     <w:p>
       <w:pPr>
         <w:pStyle w:val="berschrift2"/>
         <w:framePr w:wrap="around"/>
       </w:pPr>
-      <w:bookmarkStart w:id="63" w:name="_Toc8384852"/>
+      <w:bookmarkStart w:id="52" w:name="_Toc8384852"/>
       <w:r>
         <w:t>Berechnungen</w:t>
       </w:r>
-      <w:bookmarkEnd w:id="63"/>
+      <w:bookmarkEnd w:id="52"/>
       <w:r>
         <w:t xml:space="preserve"> </w:t>
       </w:r>
@@ -11264,11 +11477,11 @@
         <w:pStyle w:val="berschrift2"/>
         <w:framePr w:wrap="around"/>
       </w:pPr>
-      <w:bookmarkStart w:id="64" w:name="_Toc8384853"/>
+      <w:bookmarkStart w:id="53" w:name="_Toc8384853"/>
       <w:r>
         <w:t>Software</w:t>
       </w:r>
-      <w:bookmarkEnd w:id="64"/>
+      <w:bookmarkEnd w:id="53"/>
       <w:r>
         <w:t xml:space="preserve"> </w:t>
       </w:r>
@@ -11279,11 +11492,11 @@
         <w:pStyle w:val="berschrift3"/>
         <w:ind w:left="709"/>
       </w:pPr>
-      <w:bookmarkStart w:id="65" w:name="_Toc8384854"/>
+      <w:bookmarkStart w:id="54" w:name="_Toc8384854"/>
       <w:r>
         <w:t>Eingabe</w:t>
       </w:r>
-      <w:bookmarkEnd w:id="65"/>
+      <w:bookmarkEnd w:id="54"/>
     </w:p>
     <w:p>
       <w:pPr>
@@ -11292,11 +11505,11 @@
       <w:r>
         <w:t xml:space="preserve"> </w:t>
       </w:r>
-      <w:bookmarkStart w:id="66" w:name="_Toc8384855"/>
+      <w:bookmarkStart w:id="55" w:name="_Toc8384855"/>
       <w:r>
         <w:t>Benutzerfreundlichkeit</w:t>
       </w:r>
-      <w:bookmarkEnd w:id="66"/>
+      <w:bookmarkEnd w:id="55"/>
     </w:p>
     <w:p>
       <w:pPr>
@@ -11310,25 +11523,15 @@
       <w:pPr>
         <w:pStyle w:val="berschrift1"/>
       </w:pPr>
-      <w:bookmarkStart w:id="67" w:name="_Toc8384856"/>
-      <w:commentRangeStart w:id="68"/>
+      <w:bookmarkStart w:id="56" w:name="_Toc8384856"/>
       <w:r>
         <w:lastRenderedPageBreak/>
         <w:t>Schluss</w:t>
       </w:r>
-      <w:commentRangeEnd w:id="68"/>
-      <w:r>
-        <w:rPr>
-          <w:rStyle w:val="Kommentarzeichen"/>
-          <w:rFonts w:eastAsiaTheme="minorHAnsi" w:cstheme="minorBidi"/>
-          <w:b w:val="0"/>
-        </w:rPr>
-        <w:commentReference w:id="68"/>
-      </w:r>
       <w:r>
         <w:t>wort</w:t>
       </w:r>
-      <w:bookmarkEnd w:id="67"/>
+      <w:bookmarkEnd w:id="56"/>
     </w:p>
     <w:p>
       <w:pPr>
@@ -11457,11 +11660,77 @@
       </w:r>
     </w:p>
     <w:p>
+      <w:pPr>
+        <w:rPr>
+          <w:rFonts w:eastAsiaTheme="minorEastAsia"/>
+          <w:i/>
+          <w:iCs/>
+        </w:rPr>
+      </w:pPr>
+    </w:p>
+    <w:p>
+      <w:pPr>
+        <w:pStyle w:val="Kommentartext"/>
+        <w:rPr>
+          <w:highlight w:val="yellow"/>
+        </w:rPr>
+      </w:pPr>
+      <w:r>
+        <w:rPr>
+          <w:rStyle w:val="Kommentarzeichen"/>
+        </w:rPr>
+        <w:t/>
+      </w:r>
+      <w:r>
+        <w:rPr>
+          <w:highlight w:val="yellow"/>
+        </w:rPr>
+        <w:t>Was wurde im Projekt erreicht? Was wurde übertroffen?</w:t>
+      </w:r>
+    </w:p>
+    <w:p>
+      <w:pPr>
+        <w:pStyle w:val="Kommentartext"/>
+        <w:rPr>
+          <w:highlight w:val="yellow"/>
+        </w:rPr>
+      </w:pPr>
+      <w:r>
+        <w:rPr>
+          <w:highlight w:val="yellow"/>
+        </w:rPr>
+        <w:t>Wo besteht Verbesserungsbedarf? Was (und warum) konnte nicht realisiert werden</w:t>
+      </w:r>
+    </w:p>
+    <w:p>
+      <w:pPr>
+        <w:pStyle w:val="Kommentartext"/>
+      </w:pPr>
+      <w:r>
+        <w:rPr>
+          <w:highlight w:val="yellow"/>
+        </w:rPr>
+        <w:t>Optimierungs/Weiterentwicklungsmöglichkeiten</w:t>
+      </w:r>
+      <w:r>
+        <w:t xml:space="preserve"> </w:t>
+      </w:r>
+    </w:p>
+    <w:p>
+      <w:pPr>
+        <w:rPr>
+          <w:rFonts w:eastAsiaTheme="minorEastAsia"/>
+          <w:i/>
+          <w:iCs/>
+        </w:rPr>
+      </w:pPr>
+    </w:p>
+    <w:p>
       <w:r>
         <w:br w:type="page"/>
       </w:r>
     </w:p>
-    <w:bookmarkStart w:id="69" w:name="_Toc8384857" w:displacedByCustomXml="next"/>
+    <w:bookmarkStart w:id="57" w:name="_Toc8384857" w:displacedByCustomXml="next"/>
     <w:sdt>
       <w:sdtPr>
         <w:rPr>
@@ -11488,7 +11757,7 @@
           <w:r>
             <w:t>Quellenverzeicnis</w:t>
           </w:r>
-          <w:bookmarkEnd w:id="69"/>
+          <w:bookmarkEnd w:id="57"/>
           <w:r>
             <w:t xml:space="preserve"> </w:t>
           </w:r>
@@ -11806,12 +12075,12 @@
       <w:r>
         <w:br w:type="page"/>
       </w:r>
-      <w:bookmarkStart w:id="70" w:name="_Toc8384858"/>
+      <w:bookmarkStart w:id="58" w:name="_Toc8384858"/>
       <w:r>
         <w:lastRenderedPageBreak/>
         <w:t>Anhang</w:t>
       </w:r>
-      <w:bookmarkEnd w:id="70"/>
+      <w:bookmarkEnd w:id="58"/>
     </w:p>
     <w:sectPr>
       <w:pgSz w:w="11906" w:h="16838"/>
@@ -11821,200 +12090,6 @@
     </w:sectPr>
   </w:body>
 </w:document>
-</file>
-
-<file path=word/comments.xml><?xml version="1.0" encoding="utf-8"?>
-<w:comments xmlns:wpc="http://schemas.microsoft.com/office/word/2010/wordprocessingCanvas" xmlns:cx="http://schemas.microsoft.com/office/drawing/2014/chartex" xmlns:cx1="http://schemas.microsoft.com/office/drawing/2015/9/8/chartex" xmlns:cx2="http://schemas.microsoft.com/office/drawing/2015/10/21/chartex" xmlns:cx3="http://schemas.microsoft.com/office/drawing/2016/5/9/chartex" xmlns:cx4="http://schemas.microsoft.com/office/drawing/2016/5/10/chartex" xmlns:cx5="http://schemas.microsoft.com/office/drawing/2016/5/11/chartex" xmlns:cx6="http://schemas.microsoft.com/office/drawing/2016/5/12/chartex" xmlns:cx7="http://schemas.microsoft.com/office/drawing/2016/5/13/chartex" xmlns:cx8="http://schemas.microsoft.com/office/drawing/2016/5/14/chartex" xmlns:mc="http://schemas.openxmlformats.org/markup-compatibility/2006" xmlns:aink="http://schemas.microsoft.com/office/drawing/2016/ink" xmlns:am3d="http://schemas.microsoft.com/office/drawing/2017/model3d" xmlns:o="urn:schemas-microsoft-com:office:office" xmlns:r="http://schemas.openxmlformats.org/officeDocument/2006/relationships" xmlns:m="http://schemas.openxmlformats.org/officeDocument/2006/math" xmlns:v="urn:schemas-microsoft-com:vml" xmlns:wp14="http://schemas.microsoft.com/office/word/2010/wordprocessingDrawing" xmlns:wp="http://schemas.openxmlformats.org/drawingml/2006/wordprocessingDrawing" xmlns:w10="urn:schemas-microsoft-com:office:word" xmlns:w="http://schemas.openxmlformats.org/wordprocessingml/2006/main" xmlns:w14="http://schemas.microsoft.com/office/word/2010/wordml" xmlns:w15="http://schemas.microsoft.com/office/word/2012/wordml" xmlns:w16cid="http://schemas.microsoft.com/office/word/2016/wordml/cid" xmlns:w16se="http://schemas.microsoft.com/office/word/2015/wordml/symex" xmlns:wpg="http://schemas.microsoft.com/office/word/2010/wordprocessingGroup" xmlns:wpi="http://schemas.microsoft.com/office/word/2010/wordprocessingInk" xmlns:wne="http://schemas.microsoft.com/office/word/2006/wordml" xmlns:wps="http://schemas.microsoft.com/office/word/2010/wordprocessingShape" mc:Ignorable="w14 w15 w16se w16cid wp14">
-  <w:comment w:id="0" w:author="Marina Taborda" w:date="2019-05-07T10:30:00Z" w:initials="MT">
-    <w:p>
-      <w:pPr>
-        <w:pStyle w:val="Kommentartext"/>
-      </w:pPr>
-      <w:r>
-        <w:rPr>
-          <w:rStyle w:val="Kommentarzeichen"/>
-        </w:rPr>
-        <w:annotationRef/>
-      </w:r>
-      <w:r>
-        <w:t>Problemstellung</w:t>
-      </w:r>
-    </w:p>
-    <w:p>
-      <w:pPr>
-        <w:pStyle w:val="Kommentartext"/>
-      </w:pPr>
-      <w:r>
-        <w:t>Ziel/Anforderung</w:t>
-      </w:r>
-    </w:p>
-    <w:p>
-      <w:pPr>
-        <w:pStyle w:val="Kommentartext"/>
-      </w:pPr>
-      <w:r>
-        <w:t>Methodik</w:t>
-      </w:r>
-    </w:p>
-    <w:p>
-      <w:pPr>
-        <w:pStyle w:val="Kommentartext"/>
-      </w:pPr>
-      <w:r>
-        <w:t>Hauptresultate</w:t>
-      </w:r>
-    </w:p>
-    <w:p>
-      <w:pPr>
-        <w:pStyle w:val="Kommentartext"/>
-      </w:pPr>
-      <w:r>
-        <w:t>Konklusion</w:t>
-      </w:r>
-    </w:p>
-  </w:comment>
-  <w:comment w:id="5" w:author="Marina Taborda" w:date="2019-05-07T10:24:00Z" w:initials="MT">
-    <w:p>
-      <w:pPr>
-        <w:pStyle w:val="Kommentartext"/>
-      </w:pPr>
-      <w:r>
-        <w:rPr>
-          <w:rStyle w:val="Kommentarzeichen"/>
-        </w:rPr>
-        <w:annotationRef/>
-      </w:r>
-      <w:r>
-        <w:t>Was macht Software : genauer beschreiben</w:t>
-      </w:r>
-    </w:p>
-  </w:comment>
-  <w:comment w:id="6" w:author="Marina Taborda" w:date="2019-05-07T10:25:00Z" w:initials="MT">
-    <w:p>
-      <w:pPr>
-        <w:pStyle w:val="Kommentartext"/>
-      </w:pPr>
-      <w:r>
-        <w:rPr>
-          <w:rStyle w:val="Kommentarzeichen"/>
-        </w:rPr>
-        <w:annotationRef/>
-      </w:r>
-      <w:r>
-        <w:t>Ziele definieren</w:t>
-      </w:r>
-      <w:r>
-        <w:br/>
-        <w:t>Benutzerfreundlich ist zu allgemein: ohne Anleitung</w:t>
-      </w:r>
-    </w:p>
-  </w:comment>
-  <w:comment w:id="8" w:author="Marina Taborda" w:date="2019-05-07T10:26:00Z" w:initials="MT">
-    <w:p>
-      <w:pPr>
-        <w:pStyle w:val="Kommentartext"/>
-      </w:pPr>
-      <w:r>
-        <w:rPr>
-          <w:rStyle w:val="Kommentarzeichen"/>
-        </w:rPr>
-        <w:annotationRef/>
-      </w:r>
-      <w:r>
-        <w:t>Tätigkeiten/Konzept genauer beschreiben</w:t>
-      </w:r>
-    </w:p>
-  </w:comment>
-  <w:comment w:id="28" w:author="Marina Taborda" w:date="2019-05-07T08:47:00Z" w:initials="MT">
-    <w:p>
-      <w:pPr>
-        <w:pStyle w:val="Kommentartext"/>
-        <w:ind w:left="340"/>
-      </w:pPr>
-      <w:r>
-        <w:rPr>
-          <w:rStyle w:val="Kommentarzeichen"/>
-        </w:rPr>
-        <w:annotationRef/>
-      </w:r>
-      <w:r>
-        <w:t>Ev. In Kap. 3 Software</w:t>
-      </w:r>
-    </w:p>
-  </w:comment>
-  <w:comment w:id="31" w:author="Marina Taborda" w:date="2019-05-07T08:47:00Z" w:initials="MT">
-    <w:p>
-      <w:pPr>
-        <w:pStyle w:val="Kommentartext"/>
-      </w:pPr>
-      <w:r>
-        <w:rPr>
-          <w:rStyle w:val="Kommentarzeichen"/>
-        </w:rPr>
-        <w:annotationRef/>
-      </w:r>
-      <w:r>
-        <w:t>Ev. Erst am Ende des Kap. 3</w:t>
-      </w:r>
-    </w:p>
-  </w:comment>
-  <w:comment w:id="68" w:author="Marina Taborda" w:date="2019-05-07T10:32:00Z" w:initials="MT">
-    <w:p>
-      <w:pPr>
-        <w:pStyle w:val="Kommentartext"/>
-      </w:pPr>
-      <w:r>
-        <w:rPr>
-          <w:rStyle w:val="Kommentarzeichen"/>
-        </w:rPr>
-        <w:annotationRef/>
-      </w:r>
-      <w:r>
-        <w:t>Was wurde im Projekt erreicht? Was wurde übertroffen?</w:t>
-      </w:r>
-    </w:p>
-    <w:p>
-      <w:pPr>
-        <w:pStyle w:val="Kommentartext"/>
-      </w:pPr>
-      <w:r>
-        <w:t>Wo besteht Verbesserungsbedarf? Was (und warum) konnte nicht realisiert werden</w:t>
-      </w:r>
-    </w:p>
-    <w:p>
-      <w:pPr>
-        <w:pStyle w:val="Kommentartext"/>
-      </w:pPr>
-      <w:r>
-        <w:t xml:space="preserve">Optimierungs/Weiterentwicklungsmöglichkeiten </w:t>
-      </w:r>
-    </w:p>
-  </w:comment>
-</w:comments>
-</file>
-
-<file path=word/commentsExtended.xml><?xml version="1.0" encoding="utf-8"?>
-<w15:commentsEx xmlns:wpc="http://schemas.microsoft.com/office/word/2010/wordprocessingCanvas" xmlns:cx="http://schemas.microsoft.com/office/drawing/2014/chartex" xmlns:cx1="http://schemas.microsoft.com/office/drawing/2015/9/8/chartex" xmlns:cx2="http://schemas.microsoft.com/office/drawing/2015/10/21/chartex" xmlns:cx3="http://schemas.microsoft.com/office/drawing/2016/5/9/chartex" xmlns:cx4="http://schemas.microsoft.com/office/drawing/2016/5/10/chartex" xmlns:cx5="http://schemas.microsoft.com/office/drawing/2016/5/11/chartex" xmlns:cx6="http://schemas.microsoft.com/office/drawing/2016/5/12/chartex" xmlns:cx7="http://schemas.microsoft.com/office/drawing/2016/5/13/chartex" xmlns:cx8="http://schemas.microsoft.com/office/drawing/2016/5/14/chartex" xmlns:mc="http://schemas.openxmlformats.org/markup-compatibility/2006" xmlns:aink="http://schemas.microsoft.com/office/drawing/2016/ink" xmlns:am3d="http://schemas.microsoft.com/office/drawing/2017/model3d" xmlns:o="urn:schemas-microsoft-com:office:office" xmlns:r="http://schemas.openxmlformats.org/officeDocument/2006/relationships" xmlns:m="http://schemas.openxmlformats.org/officeDocument/2006/math" xmlns:v="urn:schemas-microsoft-com:vml" xmlns:wp14="http://schemas.microsoft.com/office/word/2010/wordprocessingDrawing" xmlns:wp="http://schemas.openxmlformats.org/drawingml/2006/wordprocessingDrawing" xmlns:w10="urn:schemas-microsoft-com:office:word" xmlns:w="http://schemas.openxmlformats.org/wordprocessingml/2006/main" xmlns:w14="http://schemas.microsoft.com/office/word/2010/wordml" xmlns:w15="http://schemas.microsoft.com/office/word/2012/wordml" xmlns:w16cid="http://schemas.microsoft.com/office/word/2016/wordml/cid" xmlns:w16se="http://schemas.microsoft.com/office/word/2015/wordml/symex" xmlns:wpg="http://schemas.microsoft.com/office/word/2010/wordprocessingGroup" xmlns:wpi="http://schemas.microsoft.com/office/word/2010/wordprocessingInk" xmlns:wne="http://schemas.microsoft.com/office/word/2006/wordml" xmlns:wps="http://schemas.microsoft.com/office/word/2010/wordprocessingShape" mc:Ignorable="w14 w15 w16se w16cid wp14">
-  <w15:commentEx w15:paraId="42231867" w15:done="0"/>
-  <w15:commentEx w15:paraId="604AF24B" w15:done="0"/>
-  <w15:commentEx w15:paraId="38DDE429" w15:done="0"/>
-  <w15:commentEx w15:paraId="4DC4084C" w15:done="0"/>
-  <w15:commentEx w15:paraId="15476DF2" w15:done="0"/>
-  <w15:commentEx w15:paraId="372ABF74" w15:done="0"/>
-  <w15:commentEx w15:paraId="2CA5B228" w15:done="0"/>
-</w15:commentsEx>
-</file>
-
-<file path=word/commentsIds.xml><?xml version="1.0" encoding="utf-8"?>
-<w16cid:commentsIds xmlns:wpc="http://schemas.microsoft.com/office/word/2010/wordprocessingCanvas" xmlns:cx="http://schemas.microsoft.com/office/drawing/2014/chartex" xmlns:cx1="http://schemas.microsoft.com/office/drawing/2015/9/8/chartex" xmlns:cx2="http://schemas.microsoft.com/office/drawing/2015/10/21/chartex" xmlns:cx3="http://schemas.microsoft.com/office/drawing/2016/5/9/chartex" xmlns:cx4="http://schemas.microsoft.com/office/drawing/2016/5/10/chartex" xmlns:cx5="http://schemas.microsoft.com/office/drawing/2016/5/11/chartex" xmlns:cx6="http://schemas.microsoft.com/office/drawing/2016/5/12/chartex" xmlns:cx7="http://schemas.microsoft.com/office/drawing/2016/5/13/chartex" xmlns:cx8="http://schemas.microsoft.com/office/drawing/2016/5/14/chartex" xmlns:mc="http://schemas.openxmlformats.org/markup-compatibility/2006" xmlns:aink="http://schemas.microsoft.com/office/drawing/2016/ink" xmlns:am3d="http://schemas.microsoft.com/office/drawing/2017/model3d" xmlns:o="urn:schemas-microsoft-com:office:office" xmlns:r="http://schemas.openxmlformats.org/officeDocument/2006/relationships" xmlns:m="http://schemas.openxmlformats.org/officeDocument/2006/math" xmlns:v="urn:schemas-microsoft-com:vml" xmlns:wp14="http://schemas.microsoft.com/office/word/2010/wordprocessingDrawing" xmlns:wp="http://schemas.openxmlformats.org/drawingml/2006/wordprocessingDrawing" xmlns:w10="urn:schemas-microsoft-com:office:word" xmlns:w="http://schemas.openxmlformats.org/wordprocessingml/2006/main" xmlns:w14="http://schemas.microsoft.com/office/word/2010/wordml" xmlns:w15="http://schemas.microsoft.com/office/word/2012/wordml" xmlns:w16cid="http://schemas.microsoft.com/office/word/2016/wordml/cid" xmlns:w16se="http://schemas.microsoft.com/office/word/2015/wordml/symex" xmlns:wpg="http://schemas.microsoft.com/office/word/2010/wordprocessingGroup" xmlns:wpi="http://schemas.microsoft.com/office/word/2010/wordprocessingInk" xmlns:wne="http://schemas.microsoft.com/office/word/2006/wordml" xmlns:wps="http://schemas.microsoft.com/office/word/2010/wordprocessingShape" mc:Ignorable="w14 w15 w16se w16cid wp14">
-  <w16cid:commentId w16cid:paraId="42231867" w16cid:durableId="207BDCC0"/>
-  <w16cid:commentId w16cid:paraId="604AF24B" w16cid:durableId="207BDB70"/>
-  <w16cid:commentId w16cid:paraId="38DDE429" w16cid:durableId="207BDB84"/>
-  <w16cid:commentId w16cid:paraId="4DC4084C" w16cid:durableId="207BDBC1"/>
-  <w16cid:commentId w16cid:paraId="15476DF2" w16cid:durableId="207BC497"/>
-  <w16cid:commentId w16cid:paraId="372ABF74" w16cid:durableId="207BC4AB"/>
-  <w16cid:commentId w16cid:paraId="2CA5B228" w16cid:durableId="207BDD2C"/>
-</w16cid:commentsIds>
 </file>
 
 <file path=word/endnotes.xml><?xml version="1.0" encoding="utf-8"?>
@@ -14336,14 +14411,6 @@
 </w:numbering>
 </file>
 
-<file path=word/people.xml><?xml version="1.0" encoding="utf-8"?>
-<w15:people xmlns:wpc="http://schemas.microsoft.com/office/word/2010/wordprocessingCanvas" xmlns:cx="http://schemas.microsoft.com/office/drawing/2014/chartex" xmlns:cx1="http://schemas.microsoft.com/office/drawing/2015/9/8/chartex" xmlns:cx2="http://schemas.microsoft.com/office/drawing/2015/10/21/chartex" xmlns:cx3="http://schemas.microsoft.com/office/drawing/2016/5/9/chartex" xmlns:cx4="http://schemas.microsoft.com/office/drawing/2016/5/10/chartex" xmlns:cx5="http://schemas.microsoft.com/office/drawing/2016/5/11/chartex" xmlns:cx6="http://schemas.microsoft.com/office/drawing/2016/5/12/chartex" xmlns:cx7="http://schemas.microsoft.com/office/drawing/2016/5/13/chartex" xmlns:cx8="http://schemas.microsoft.com/office/drawing/2016/5/14/chartex" xmlns:mc="http://schemas.openxmlformats.org/markup-compatibility/2006" xmlns:aink="http://schemas.microsoft.com/office/drawing/2016/ink" xmlns:am3d="http://schemas.microsoft.com/office/drawing/2017/model3d" xmlns:o="urn:schemas-microsoft-com:office:office" xmlns:r="http://schemas.openxmlformats.org/officeDocument/2006/relationships" xmlns:m="http://schemas.openxmlformats.org/officeDocument/2006/math" xmlns:v="urn:schemas-microsoft-com:vml" xmlns:wp14="http://schemas.microsoft.com/office/word/2010/wordprocessingDrawing" xmlns:wp="http://schemas.openxmlformats.org/drawingml/2006/wordprocessingDrawing" xmlns:w10="urn:schemas-microsoft-com:office:word" xmlns:w="http://schemas.openxmlformats.org/wordprocessingml/2006/main" xmlns:w14="http://schemas.microsoft.com/office/word/2010/wordml" xmlns:w15="http://schemas.microsoft.com/office/word/2012/wordml" xmlns:w16cid="http://schemas.microsoft.com/office/word/2016/wordml/cid" xmlns:w16se="http://schemas.microsoft.com/office/word/2015/wordml/symex" xmlns:wpg="http://schemas.microsoft.com/office/word/2010/wordprocessingGroup" xmlns:wpi="http://schemas.microsoft.com/office/word/2010/wordprocessingInk" xmlns:wne="http://schemas.microsoft.com/office/word/2006/wordml" xmlns:wps="http://schemas.microsoft.com/office/word/2010/wordprocessingShape" mc:Ignorable="w14 w15 w16se w16cid wp14">
-  <w15:person w15:author="Marina Taborda">
-    <w15:presenceInfo w15:providerId="Windows Live" w15:userId="e745bfc0bdd34bdc"/>
-  </w15:person>
-</w15:people>
-</file>
-
 <file path=word/styles.xml><?xml version="1.0" encoding="utf-8"?>
 <w:styles xmlns:mc="http://schemas.openxmlformats.org/markup-compatibility/2006" xmlns:r="http://schemas.openxmlformats.org/officeDocument/2006/relationships" xmlns:w="http://schemas.openxmlformats.org/wordprocessingml/2006/main" xmlns:w14="http://schemas.microsoft.com/office/word/2010/wordml" xmlns:w15="http://schemas.microsoft.com/office/word/2012/wordml" xmlns:w16cid="http://schemas.microsoft.com/office/word/2016/wordml/cid" xmlns:w16se="http://schemas.microsoft.com/office/word/2015/wordml/symex" mc:Ignorable="w14 w15 w16se w16cid">
   <w:docDefaults>
@@ -14361,7 +14428,7 @@
       </w:pPr>
     </w:pPrDefault>
   </w:docDefaults>
-  <w:latentStyles w:defLockedState="0" w:defUIPriority="99" w:defSemiHidden="0" w:defUnhideWhenUsed="0" w:defQFormat="0" w:count="375">
+  <w:latentStyles w:defLockedState="0" w:defUIPriority="99" w:defSemiHidden="0" w:defUnhideWhenUsed="0" w:defQFormat="0" w:count="376">
     <w:lsdException w:name="Normal" w:uiPriority="0" w:qFormat="1"/>
     <w:lsdException w:name="heading 1" w:uiPriority="9" w:qFormat="1"/>
     <w:lsdException w:name="heading 2" w:semiHidden="1" w:uiPriority="9" w:unhideWhenUsed="1" w:qFormat="1"/>
@@ -14467,7 +14534,6 @@
     <w:lsdException w:name="HTML Sample" w:semiHidden="1" w:unhideWhenUsed="1"/>
     <w:lsdException w:name="HTML Typewriter" w:semiHidden="1" w:unhideWhenUsed="1"/>
     <w:lsdException w:name="HTML Variable" w:semiHidden="1" w:unhideWhenUsed="1"/>
-    <w:lsdException w:name="Normal Table" w:semiHidden="1" w:unhideWhenUsed="1"/>
     <w:lsdException w:name="annotation subject" w:semiHidden="1" w:unhideWhenUsed="1"/>
     <w:lsdException w:name="No List" w:semiHidden="1" w:unhideWhenUsed="1"/>
     <w:lsdException w:name="Outline List 1" w:semiHidden="1" w:unhideWhenUsed="1"/>
@@ -14514,10 +14580,8 @@
     <w:lsdException w:name="Table Subtle 2" w:semiHidden="1" w:unhideWhenUsed="1"/>
     <w:lsdException w:name="Table Web 1" w:semiHidden="1" w:unhideWhenUsed="1"/>
     <w:lsdException w:name="Table Web 2" w:semiHidden="1" w:unhideWhenUsed="1"/>
-    <w:lsdException w:name="Table Web 3" w:semiHidden="1" w:unhideWhenUsed="1"/>
     <w:lsdException w:name="Balloon Text" w:semiHidden="1" w:unhideWhenUsed="1"/>
     <w:lsdException w:name="Table Grid" w:uiPriority="39"/>
-    <w:lsdException w:name="Table Theme" w:semiHidden="1" w:unhideWhenUsed="1"/>
     <w:lsdException w:name="Placeholder Text" w:semiHidden="1"/>
     <w:lsdException w:name="No Spacing" w:uiPriority="1" w:qFormat="1"/>
     <w:lsdException w:name="Light Shading" w:uiPriority="60"/>
@@ -14737,6 +14801,7 @@
     <w:lsdException w:name="Smart Hyperlink" w:semiHidden="1" w:unhideWhenUsed="1"/>
     <w:lsdException w:name="Hashtag" w:semiHidden="1" w:unhideWhenUsed="1"/>
     <w:lsdException w:name="Unresolved Mention" w:semiHidden="1" w:unhideWhenUsed="1"/>
+    <w:lsdException w:name="Smart Link" w:semiHidden="1" w:unhideWhenUsed="1"/>
   </w:latentStyles>
   <w:style w:type="paragraph" w:default="1" w:styleId="Standard">
     <w:name w:val="Normal"/>
@@ -15631,7 +15696,6 @@
     <w:basedOn w:val="Standard"/>
     <w:link w:val="KommentartextZchn"/>
     <w:uiPriority w:val="99"/>
-    <w:semiHidden/>
     <w:unhideWhenUsed/>
     <w:rsid w:val="00BC2AC4"/>
     <w:pPr>
@@ -15647,7 +15711,6 @@
     <w:basedOn w:val="Absatz-Standardschriftart"/>
     <w:link w:val="Kommentartext"/>
     <w:uiPriority w:val="99"/>
-    <w:semiHidden/>
     <w:rsid w:val="00BC2AC4"/>
     <w:rPr>
       <w:rFonts w:ascii="Arial" w:hAnsi="Arial"/>
@@ -16097,7 +16160,7 @@
 </file>
 
 <file path=customXml/itemProps1.xml><?xml version="1.0" encoding="utf-8"?>
-<ds:datastoreItem xmlns:ds="http://schemas.openxmlformats.org/officeDocument/2006/customXml" ds:itemID="{1F8194FB-9AE7-4CDD-BE08-5554EF6EDCC2}">
+<ds:datastoreItem xmlns:ds="http://schemas.openxmlformats.org/officeDocument/2006/customXml" ds:itemID="{EA1C4525-48F8-394B-B1BA-8C59D4F86F16}">
   <ds:schemaRefs>
     <ds:schemaRef ds:uri="http://schemas.openxmlformats.org/officeDocument/2006/bibliography"/>
   </ds:schemaRefs>

</xml_diff>